<commit_message>
Conclusão da versão inicial do exercício proposto 2.
</commit_message>
<xml_diff>
--- a/Programação e Sistemas de Informação/M9 - Introdução à Programação Orientada a Objetos/ExProposto2/ParteTeorica.docx
+++ b/Programação e Sistemas de Informação/M9 - Introdução à Programação Orientada a Objetos/ExProposto2/ParteTeorica.docx
@@ -353,33 +353,7 @@
         <w:rPr>
           <w:color w:val="7F7F7F" w:themeColor="text1" w:themeTint="80"/>
         </w:rPr>
-        <w:t xml:space="preserve"> </w:t>
-      </w:r>
-      <w:proofErr w:type="spellStart"/>
-      <w:r>
-        <w:rPr>
-          <w:color w:val="7F7F7F" w:themeColor="text1" w:themeTint="80"/>
-        </w:rPr>
-        <w:t>a</w:t>
-      </w:r>
-      <w:r>
-        <w:rPr>
-          <w:color w:val="7F7F7F" w:themeColor="text1" w:themeTint="80"/>
-        </w:rPr>
-        <w:t>c</w:t>
-      </w:r>
-      <w:r>
-        <w:rPr>
-          <w:color w:val="7F7F7F" w:themeColor="text1" w:themeTint="80"/>
-        </w:rPr>
-        <w:t>tribuídos</w:t>
-      </w:r>
-      <w:proofErr w:type="spellEnd"/>
-      <w:r>
-        <w:rPr>
-          <w:color w:val="7F7F7F" w:themeColor="text1" w:themeTint="80"/>
-        </w:rPr>
-        <w:t xml:space="preserve"> pelo sistema operativo e</w:t>
+        <w:t xml:space="preserve"> atribuídos pelo sistema operativo e</w:t>
       </w:r>
       <w:r>
         <w:rPr>
@@ -612,6 +586,51 @@
     <w:p>
       <w:pPr>
         <w:pStyle w:val="PargrafodaLista"/>
+        <w:ind w:left="1080"/>
+        <w:rPr>
+          <w:color w:val="7F7F7F" w:themeColor="text1" w:themeTint="80"/>
+        </w:rPr>
+      </w:pPr>
+    </w:p>
+    <w:p>
+      <w:pPr>
+        <w:pStyle w:val="PargrafodaLista"/>
+        <w:ind w:left="1080"/>
+        <w:rPr>
+          <w:color w:val="7F7F7F" w:themeColor="text1" w:themeTint="80"/>
+        </w:rPr>
+      </w:pPr>
+    </w:p>
+    <w:p>
+      <w:pPr>
+        <w:pStyle w:val="PargrafodaLista"/>
+        <w:ind w:left="1080"/>
+        <w:rPr>
+          <w:color w:val="7F7F7F" w:themeColor="text1" w:themeTint="80"/>
+        </w:rPr>
+      </w:pPr>
+    </w:p>
+    <w:p>
+      <w:pPr>
+        <w:pStyle w:val="PargrafodaLista"/>
+        <w:ind w:left="1080"/>
+        <w:rPr>
+          <w:color w:val="7F7F7F" w:themeColor="text1" w:themeTint="80"/>
+        </w:rPr>
+      </w:pPr>
+    </w:p>
+    <w:p>
+      <w:pPr>
+        <w:pStyle w:val="PargrafodaLista"/>
+        <w:ind w:left="1080"/>
+        <w:rPr>
+          <w:color w:val="7F7F7F" w:themeColor="text1" w:themeTint="80"/>
+        </w:rPr>
+      </w:pPr>
+    </w:p>
+    <w:p>
+      <w:pPr>
+        <w:pStyle w:val="PargrafodaLista"/>
         <w:numPr>
           <w:ilvl w:val="0"/>
           <w:numId w:val="3"/>
@@ -756,7 +775,6 @@
         <w:rPr>
           <w:color w:val="404040" w:themeColor="text1" w:themeTint="BF"/>
         </w:rPr>
-        <w:lastRenderedPageBreak/>
         <w:t xml:space="preserve">Identifique as partes constituintes de uma classe em Java (estrutura da classe) e em simultâneo exemplifique com um exercício das aulas (dizendo </w:t>
       </w:r>
       <w:r>
@@ -788,8 +806,3976 @@
           <w:color w:val="7F7F7F" w:themeColor="text1" w:themeTint="80"/>
         </w:rPr>
       </w:pPr>
+      <w:r>
+        <w:rPr>
+          <w:color w:val="7F7F7F" w:themeColor="text1" w:themeTint="80"/>
+        </w:rPr>
+        <w:t>Uma classe em Java é constituída pelos atributos</w:t>
+      </w:r>
+      <w:r>
+        <w:rPr>
+          <w:color w:val="7F7F7F" w:themeColor="text1" w:themeTint="80"/>
+        </w:rPr>
+        <w:t xml:space="preserve">, </w:t>
+      </w:r>
+      <w:proofErr w:type="spellStart"/>
+      <w:r>
+        <w:rPr>
+          <w:i/>
+          <w:iCs/>
+          <w:color w:val="7F7F7F" w:themeColor="text1" w:themeTint="80"/>
+        </w:rPr>
+        <w:t>getters</w:t>
+      </w:r>
+      <w:proofErr w:type="spellEnd"/>
+      <w:r>
+        <w:rPr>
+          <w:i/>
+          <w:iCs/>
+          <w:color w:val="7F7F7F" w:themeColor="text1" w:themeTint="80"/>
+        </w:rPr>
+        <w:t xml:space="preserve"> </w:t>
+      </w:r>
+      <w:r>
+        <w:rPr>
+          <w:color w:val="7F7F7F" w:themeColor="text1" w:themeTint="80"/>
+        </w:rPr>
+        <w:t xml:space="preserve">e </w:t>
+      </w:r>
+      <w:r>
+        <w:rPr>
+          <w:i/>
+          <w:iCs/>
+          <w:color w:val="7F7F7F" w:themeColor="text1" w:themeTint="80"/>
+        </w:rPr>
+        <w:t>setters</w:t>
+      </w:r>
+      <w:r>
+        <w:rPr>
+          <w:color w:val="7F7F7F" w:themeColor="text1" w:themeTint="80"/>
+        </w:rPr>
+        <w:t>, construtor(</w:t>
+      </w:r>
+      <w:proofErr w:type="spellStart"/>
+      <w:r>
+        <w:rPr>
+          <w:color w:val="7F7F7F" w:themeColor="text1" w:themeTint="80"/>
+        </w:rPr>
+        <w:t>es</w:t>
+      </w:r>
+      <w:proofErr w:type="spellEnd"/>
+      <w:r>
+        <w:rPr>
+          <w:color w:val="7F7F7F" w:themeColor="text1" w:themeTint="80"/>
+        </w:rPr>
+        <w:t>) e métodos.</w:t>
+      </w:r>
+    </w:p>
+    <w:p>
+      <w:pPr>
+        <w:pStyle w:val="PargrafodaLista"/>
+        <w:rPr>
+          <w:color w:val="7F7F7F" w:themeColor="text1" w:themeTint="80"/>
+        </w:rPr>
+      </w:pPr>
+    </w:p>
+    <w:p>
+      <w:pPr>
+        <w:shd w:val="clear" w:color="auto" w:fill="1E1E1E"/>
+        <w:spacing w:after="0" w:line="285" w:lineRule="atLeast"/>
+        <w:rPr>
+          <w:rFonts w:ascii="Consolas" w:eastAsia="Times New Roman" w:hAnsi="Consolas" w:cs="Times New Roman"/>
+          <w:color w:val="D4D4D4"/>
+          <w:sz w:val="21"/>
+          <w:szCs w:val="21"/>
+          <w:lang w:val="en-GB" w:eastAsia="pt-PT"/>
+        </w:rPr>
+      </w:pPr>
+      <w:r>
+        <w:rPr>
+          <w:rFonts w:ascii="Consolas" w:eastAsia="Times New Roman" w:hAnsi="Consolas" w:cs="Times New Roman"/>
+          <w:color w:val="569CD6"/>
+          <w:sz w:val="21"/>
+          <w:szCs w:val="21"/>
+          <w:lang w:val="en-GB" w:eastAsia="pt-PT"/>
+        </w:rPr>
+        <w:t>public</w:t>
+      </w:r>
+      <w:r>
+        <w:rPr>
+          <w:rFonts w:ascii="Consolas" w:eastAsia="Times New Roman" w:hAnsi="Consolas" w:cs="Times New Roman"/>
+          <w:color w:val="D4D4D4"/>
+          <w:sz w:val="21"/>
+          <w:szCs w:val="21"/>
+          <w:lang w:val="en-GB" w:eastAsia="pt-PT"/>
+        </w:rPr>
+        <w:t> </w:t>
+      </w:r>
+      <w:r>
+        <w:rPr>
+          <w:rFonts w:ascii="Consolas" w:eastAsia="Times New Roman" w:hAnsi="Consolas" w:cs="Times New Roman"/>
+          <w:color w:val="569CD6"/>
+          <w:sz w:val="21"/>
+          <w:szCs w:val="21"/>
+          <w:lang w:val="en-GB" w:eastAsia="pt-PT"/>
+        </w:rPr>
+        <w:t>class</w:t>
+      </w:r>
+      <w:r>
+        <w:rPr>
+          <w:rFonts w:ascii="Consolas" w:eastAsia="Times New Roman" w:hAnsi="Consolas" w:cs="Times New Roman"/>
+          <w:color w:val="D4D4D4"/>
+          <w:sz w:val="21"/>
+          <w:szCs w:val="21"/>
+          <w:lang w:val="en-GB" w:eastAsia="pt-PT"/>
+        </w:rPr>
+        <w:t> </w:t>
+      </w:r>
+      <w:proofErr w:type="spellStart"/>
+      <w:r>
+        <w:rPr>
+          <w:rFonts w:ascii="Consolas" w:eastAsia="Times New Roman" w:hAnsi="Consolas" w:cs="Times New Roman"/>
+          <w:color w:val="4EC9B0"/>
+          <w:sz w:val="21"/>
+          <w:szCs w:val="21"/>
+          <w:lang w:val="en-GB" w:eastAsia="pt-PT"/>
+        </w:rPr>
+        <w:t>CartaoCliente</w:t>
+      </w:r>
+      <w:proofErr w:type="spellEnd"/>
+      <w:r>
+        <w:rPr>
+          <w:rFonts w:ascii="Consolas" w:eastAsia="Times New Roman" w:hAnsi="Consolas" w:cs="Times New Roman"/>
+          <w:color w:val="D4D4D4"/>
+          <w:sz w:val="21"/>
+          <w:szCs w:val="21"/>
+          <w:lang w:val="en-GB" w:eastAsia="pt-PT"/>
+        </w:rPr>
+        <w:t> {</w:t>
+      </w:r>
+    </w:p>
+    <w:p>
+      <w:pPr>
+        <w:shd w:val="clear" w:color="auto" w:fill="1E1E1E"/>
+        <w:spacing w:after="0" w:line="285" w:lineRule="atLeast"/>
+        <w:rPr>
+          <w:rFonts w:ascii="Consolas" w:eastAsia="Times New Roman" w:hAnsi="Consolas" w:cs="Times New Roman"/>
+          <w:color w:val="D4D4D4"/>
+          <w:sz w:val="21"/>
+          <w:szCs w:val="21"/>
+          <w:lang w:eastAsia="pt-PT"/>
+        </w:rPr>
+      </w:pPr>
+      <w:r>
+        <w:rPr>
+          <w:rFonts w:ascii="Consolas" w:eastAsia="Times New Roman" w:hAnsi="Consolas" w:cs="Times New Roman"/>
+          <w:color w:val="D4D4D4"/>
+          <w:sz w:val="21"/>
+          <w:szCs w:val="21"/>
+          <w:lang w:eastAsia="pt-PT"/>
+        </w:rPr>
+        <w:t xml:space="preserve">    // Atribu</w:t>
+      </w:r>
+      <w:r>
+        <w:rPr>
+          <w:rFonts w:ascii="Consolas" w:eastAsia="Times New Roman" w:hAnsi="Consolas" w:cs="Times New Roman"/>
+          <w:color w:val="D4D4D4"/>
+          <w:sz w:val="21"/>
+          <w:szCs w:val="21"/>
+          <w:lang w:eastAsia="pt-PT"/>
+        </w:rPr>
+        <w:t>tos</w:t>
+      </w:r>
+    </w:p>
+    <w:p>
+      <w:pPr>
+        <w:shd w:val="clear" w:color="auto" w:fill="1E1E1E"/>
+        <w:spacing w:after="0" w:line="285" w:lineRule="atLeast"/>
+        <w:rPr>
+          <w:rFonts w:ascii="Consolas" w:eastAsia="Times New Roman" w:hAnsi="Consolas" w:cs="Times New Roman"/>
+          <w:color w:val="D4D4D4"/>
+          <w:sz w:val="21"/>
+          <w:szCs w:val="21"/>
+          <w:lang w:eastAsia="pt-PT"/>
+        </w:rPr>
+      </w:pPr>
+      <w:r>
+        <w:rPr>
+          <w:rFonts w:ascii="Consolas" w:eastAsia="Times New Roman" w:hAnsi="Consolas" w:cs="Times New Roman"/>
+          <w:color w:val="D4D4D4"/>
+          <w:sz w:val="21"/>
+          <w:szCs w:val="21"/>
+          <w:lang w:eastAsia="pt-PT"/>
+        </w:rPr>
+        <w:t>    </w:t>
+      </w:r>
+      <w:proofErr w:type="spellStart"/>
+      <w:r>
+        <w:rPr>
+          <w:rFonts w:ascii="Consolas" w:eastAsia="Times New Roman" w:hAnsi="Consolas" w:cs="Times New Roman"/>
+          <w:color w:val="569CD6"/>
+          <w:sz w:val="21"/>
+          <w:szCs w:val="21"/>
+          <w:lang w:eastAsia="pt-PT"/>
+        </w:rPr>
+        <w:t>private</w:t>
+      </w:r>
+      <w:proofErr w:type="spellEnd"/>
+      <w:r>
+        <w:rPr>
+          <w:rFonts w:ascii="Consolas" w:eastAsia="Times New Roman" w:hAnsi="Consolas" w:cs="Times New Roman"/>
+          <w:color w:val="D4D4D4"/>
+          <w:sz w:val="21"/>
+          <w:szCs w:val="21"/>
+          <w:lang w:eastAsia="pt-PT"/>
+        </w:rPr>
+        <w:t> </w:t>
+      </w:r>
+      <w:proofErr w:type="spellStart"/>
+      <w:r>
+        <w:rPr>
+          <w:rFonts w:ascii="Consolas" w:eastAsia="Times New Roman" w:hAnsi="Consolas" w:cs="Times New Roman"/>
+          <w:color w:val="4EC9B0"/>
+          <w:sz w:val="21"/>
+          <w:szCs w:val="21"/>
+          <w:lang w:eastAsia="pt-PT"/>
+        </w:rPr>
+        <w:t>int</w:t>
+      </w:r>
+      <w:proofErr w:type="spellEnd"/>
+      <w:r>
+        <w:rPr>
+          <w:rFonts w:ascii="Consolas" w:eastAsia="Times New Roman" w:hAnsi="Consolas" w:cs="Times New Roman"/>
+          <w:color w:val="D4D4D4"/>
+          <w:sz w:val="21"/>
+          <w:szCs w:val="21"/>
+          <w:lang w:eastAsia="pt-PT"/>
+        </w:rPr>
+        <w:t> </w:t>
+      </w:r>
+      <w:proofErr w:type="spellStart"/>
+      <w:r>
+        <w:rPr>
+          <w:rFonts w:ascii="Consolas" w:eastAsia="Times New Roman" w:hAnsi="Consolas" w:cs="Times New Roman"/>
+          <w:color w:val="9CDCFE"/>
+          <w:sz w:val="21"/>
+          <w:szCs w:val="21"/>
+          <w:lang w:eastAsia="pt-PT"/>
+        </w:rPr>
+        <w:t>n_cartao</w:t>
+      </w:r>
+      <w:proofErr w:type="spellEnd"/>
+      <w:r>
+        <w:rPr>
+          <w:rFonts w:ascii="Consolas" w:eastAsia="Times New Roman" w:hAnsi="Consolas" w:cs="Times New Roman"/>
+          <w:color w:val="D4D4D4"/>
+          <w:sz w:val="21"/>
+          <w:szCs w:val="21"/>
+          <w:lang w:eastAsia="pt-PT"/>
+        </w:rPr>
+        <w:t>;</w:t>
+      </w:r>
+    </w:p>
+    <w:p>
+      <w:pPr>
+        <w:shd w:val="clear" w:color="auto" w:fill="1E1E1E"/>
+        <w:spacing w:after="0" w:line="285" w:lineRule="atLeast"/>
+        <w:rPr>
+          <w:rFonts w:ascii="Consolas" w:eastAsia="Times New Roman" w:hAnsi="Consolas" w:cs="Times New Roman"/>
+          <w:color w:val="D4D4D4"/>
+          <w:sz w:val="21"/>
+          <w:szCs w:val="21"/>
+          <w:lang w:val="en-GB" w:eastAsia="pt-PT"/>
+        </w:rPr>
+      </w:pPr>
+      <w:r>
+        <w:rPr>
+          <w:rFonts w:ascii="Consolas" w:eastAsia="Times New Roman" w:hAnsi="Consolas" w:cs="Times New Roman"/>
+          <w:color w:val="D4D4D4"/>
+          <w:sz w:val="21"/>
+          <w:szCs w:val="21"/>
+          <w:lang w:eastAsia="pt-PT"/>
+        </w:rPr>
+        <w:t>    </w:t>
+      </w:r>
+      <w:r>
+        <w:rPr>
+          <w:rFonts w:ascii="Consolas" w:eastAsia="Times New Roman" w:hAnsi="Consolas" w:cs="Times New Roman"/>
+          <w:color w:val="569CD6"/>
+          <w:sz w:val="21"/>
+          <w:szCs w:val="21"/>
+          <w:lang w:val="en-GB" w:eastAsia="pt-PT"/>
+        </w:rPr>
+        <w:t>private</w:t>
+      </w:r>
+      <w:r>
+        <w:rPr>
+          <w:rFonts w:ascii="Consolas" w:eastAsia="Times New Roman" w:hAnsi="Consolas" w:cs="Times New Roman"/>
+          <w:color w:val="D4D4D4"/>
+          <w:sz w:val="21"/>
+          <w:szCs w:val="21"/>
+          <w:lang w:val="en-GB" w:eastAsia="pt-PT"/>
+        </w:rPr>
+        <w:t> </w:t>
+      </w:r>
+      <w:r>
+        <w:rPr>
+          <w:rFonts w:ascii="Consolas" w:eastAsia="Times New Roman" w:hAnsi="Consolas" w:cs="Times New Roman"/>
+          <w:color w:val="4EC9B0"/>
+          <w:sz w:val="21"/>
+          <w:szCs w:val="21"/>
+          <w:lang w:val="en-GB" w:eastAsia="pt-PT"/>
+        </w:rPr>
+        <w:t>String</w:t>
+      </w:r>
+      <w:r>
+        <w:rPr>
+          <w:rFonts w:ascii="Consolas" w:eastAsia="Times New Roman" w:hAnsi="Consolas" w:cs="Times New Roman"/>
+          <w:color w:val="D4D4D4"/>
+          <w:sz w:val="21"/>
+          <w:szCs w:val="21"/>
+          <w:lang w:val="en-GB" w:eastAsia="pt-PT"/>
+        </w:rPr>
+        <w:t> </w:t>
+      </w:r>
+      <w:r>
+        <w:rPr>
+          <w:rFonts w:ascii="Consolas" w:eastAsia="Times New Roman" w:hAnsi="Consolas" w:cs="Times New Roman"/>
+          <w:color w:val="9CDCFE"/>
+          <w:sz w:val="21"/>
+          <w:szCs w:val="21"/>
+          <w:lang w:val="en-GB" w:eastAsia="pt-PT"/>
+        </w:rPr>
+        <w:t>titular</w:t>
+      </w:r>
+      <w:r>
+        <w:rPr>
+          <w:rFonts w:ascii="Consolas" w:eastAsia="Times New Roman" w:hAnsi="Consolas" w:cs="Times New Roman"/>
+          <w:color w:val="D4D4D4"/>
+          <w:sz w:val="21"/>
+          <w:szCs w:val="21"/>
+          <w:lang w:val="en-GB" w:eastAsia="pt-PT"/>
+        </w:rPr>
+        <w:t>;</w:t>
+      </w:r>
+    </w:p>
+    <w:p>
+      <w:pPr>
+        <w:shd w:val="clear" w:color="auto" w:fill="1E1E1E"/>
+        <w:spacing w:after="0" w:line="285" w:lineRule="atLeast"/>
+        <w:rPr>
+          <w:rFonts w:ascii="Consolas" w:eastAsia="Times New Roman" w:hAnsi="Consolas" w:cs="Times New Roman"/>
+          <w:color w:val="D4D4D4"/>
+          <w:sz w:val="21"/>
+          <w:szCs w:val="21"/>
+          <w:lang w:val="en-GB" w:eastAsia="pt-PT"/>
+        </w:rPr>
+      </w:pPr>
+      <w:r>
+        <w:rPr>
+          <w:rFonts w:ascii="Consolas" w:eastAsia="Times New Roman" w:hAnsi="Consolas" w:cs="Times New Roman"/>
+          <w:color w:val="D4D4D4"/>
+          <w:sz w:val="21"/>
+          <w:szCs w:val="21"/>
+          <w:lang w:val="en-GB" w:eastAsia="pt-PT"/>
+        </w:rPr>
+        <w:t>    </w:t>
+      </w:r>
+      <w:r>
+        <w:rPr>
+          <w:rFonts w:ascii="Consolas" w:eastAsia="Times New Roman" w:hAnsi="Consolas" w:cs="Times New Roman"/>
+          <w:color w:val="569CD6"/>
+          <w:sz w:val="21"/>
+          <w:szCs w:val="21"/>
+          <w:lang w:val="en-GB" w:eastAsia="pt-PT"/>
+        </w:rPr>
+        <w:t>private</w:t>
+      </w:r>
+      <w:r>
+        <w:rPr>
+          <w:rFonts w:ascii="Consolas" w:eastAsia="Times New Roman" w:hAnsi="Consolas" w:cs="Times New Roman"/>
+          <w:color w:val="D4D4D4"/>
+          <w:sz w:val="21"/>
+          <w:szCs w:val="21"/>
+          <w:lang w:val="en-GB" w:eastAsia="pt-PT"/>
+        </w:rPr>
+        <w:t> </w:t>
+      </w:r>
+      <w:r>
+        <w:rPr>
+          <w:rFonts w:ascii="Consolas" w:eastAsia="Times New Roman" w:hAnsi="Consolas" w:cs="Times New Roman"/>
+          <w:color w:val="4EC9B0"/>
+          <w:sz w:val="21"/>
+          <w:szCs w:val="21"/>
+          <w:lang w:val="en-GB" w:eastAsia="pt-PT"/>
+        </w:rPr>
+        <w:t>double</w:t>
+      </w:r>
+      <w:r>
+        <w:rPr>
+          <w:rFonts w:ascii="Consolas" w:eastAsia="Times New Roman" w:hAnsi="Consolas" w:cs="Times New Roman"/>
+          <w:color w:val="D4D4D4"/>
+          <w:sz w:val="21"/>
+          <w:szCs w:val="21"/>
+          <w:lang w:val="en-GB" w:eastAsia="pt-PT"/>
+        </w:rPr>
+        <w:t> </w:t>
+      </w:r>
+      <w:proofErr w:type="spellStart"/>
+      <w:r>
+        <w:rPr>
+          <w:rFonts w:ascii="Consolas" w:eastAsia="Times New Roman" w:hAnsi="Consolas" w:cs="Times New Roman"/>
+          <w:color w:val="9CDCFE"/>
+          <w:sz w:val="21"/>
+          <w:szCs w:val="21"/>
+          <w:lang w:val="en-GB" w:eastAsia="pt-PT"/>
+        </w:rPr>
+        <w:t>n_pontos</w:t>
+      </w:r>
+      <w:proofErr w:type="spellEnd"/>
+      <w:r>
+        <w:rPr>
+          <w:rFonts w:ascii="Consolas" w:eastAsia="Times New Roman" w:hAnsi="Consolas" w:cs="Times New Roman"/>
+          <w:color w:val="D4D4D4"/>
+          <w:sz w:val="21"/>
+          <w:szCs w:val="21"/>
+          <w:lang w:val="en-GB" w:eastAsia="pt-PT"/>
+        </w:rPr>
+        <w:t> = </w:t>
+      </w:r>
+      <w:r>
+        <w:rPr>
+          <w:rFonts w:ascii="Consolas" w:eastAsia="Times New Roman" w:hAnsi="Consolas" w:cs="Times New Roman"/>
+          <w:color w:val="B5CEA8"/>
+          <w:sz w:val="21"/>
+          <w:szCs w:val="21"/>
+          <w:lang w:val="en-GB" w:eastAsia="pt-PT"/>
+        </w:rPr>
+        <w:t>0</w:t>
+      </w:r>
+      <w:r>
+        <w:rPr>
+          <w:rFonts w:ascii="Consolas" w:eastAsia="Times New Roman" w:hAnsi="Consolas" w:cs="Times New Roman"/>
+          <w:color w:val="D4D4D4"/>
+          <w:sz w:val="21"/>
+          <w:szCs w:val="21"/>
+          <w:lang w:val="en-GB" w:eastAsia="pt-PT"/>
+        </w:rPr>
+        <w:t>;</w:t>
+      </w:r>
+    </w:p>
+    <w:p>
+      <w:pPr>
+        <w:shd w:val="clear" w:color="auto" w:fill="1E1E1E"/>
+        <w:spacing w:after="0" w:line="285" w:lineRule="atLeast"/>
+        <w:rPr>
+          <w:rFonts w:ascii="Consolas" w:eastAsia="Times New Roman" w:hAnsi="Consolas" w:cs="Times New Roman"/>
+          <w:color w:val="D4D4D4"/>
+          <w:sz w:val="21"/>
+          <w:szCs w:val="21"/>
+          <w:lang w:val="en-GB" w:eastAsia="pt-PT"/>
+        </w:rPr>
+      </w:pPr>
+    </w:p>
+    <w:p>
+      <w:pPr>
+        <w:shd w:val="clear" w:color="auto" w:fill="1E1E1E"/>
+        <w:spacing w:after="0" w:line="285" w:lineRule="atLeast"/>
+        <w:rPr>
+          <w:rFonts w:ascii="Consolas" w:eastAsia="Times New Roman" w:hAnsi="Consolas" w:cs="Times New Roman"/>
+          <w:color w:val="D4D4D4"/>
+          <w:sz w:val="21"/>
+          <w:szCs w:val="21"/>
+          <w:lang w:val="en-GB" w:eastAsia="pt-PT"/>
+        </w:rPr>
+      </w:pPr>
+      <w:r>
+        <w:rPr>
+          <w:rFonts w:ascii="Consolas" w:eastAsia="Times New Roman" w:hAnsi="Consolas" w:cs="Times New Roman"/>
+          <w:color w:val="D4D4D4"/>
+          <w:sz w:val="21"/>
+          <w:szCs w:val="21"/>
+          <w:lang w:val="en-GB" w:eastAsia="pt-PT"/>
+        </w:rPr>
+        <w:t xml:space="preserve">    // Getters e Setters</w:t>
+      </w:r>
+    </w:p>
+    <w:p>
+      <w:pPr>
+        <w:shd w:val="clear" w:color="auto" w:fill="1E1E1E"/>
+        <w:spacing w:after="0" w:line="285" w:lineRule="atLeast"/>
+        <w:rPr>
+          <w:rFonts w:ascii="Consolas" w:eastAsia="Times New Roman" w:hAnsi="Consolas" w:cs="Times New Roman"/>
+          <w:color w:val="D4D4D4"/>
+          <w:sz w:val="21"/>
+          <w:szCs w:val="21"/>
+          <w:lang w:val="en-GB" w:eastAsia="pt-PT"/>
+        </w:rPr>
+      </w:pPr>
+      <w:r>
+        <w:rPr>
+          <w:rFonts w:ascii="Consolas" w:eastAsia="Times New Roman" w:hAnsi="Consolas" w:cs="Times New Roman"/>
+          <w:color w:val="D4D4D4"/>
+          <w:sz w:val="21"/>
+          <w:szCs w:val="21"/>
+          <w:lang w:val="en-GB" w:eastAsia="pt-PT"/>
+        </w:rPr>
+        <w:t>    </w:t>
+      </w:r>
+      <w:r>
+        <w:rPr>
+          <w:rFonts w:ascii="Consolas" w:eastAsia="Times New Roman" w:hAnsi="Consolas" w:cs="Times New Roman"/>
+          <w:color w:val="569CD6"/>
+          <w:sz w:val="21"/>
+          <w:szCs w:val="21"/>
+          <w:lang w:val="en-GB" w:eastAsia="pt-PT"/>
+        </w:rPr>
+        <w:t>public</w:t>
+      </w:r>
+      <w:r>
+        <w:rPr>
+          <w:rFonts w:ascii="Consolas" w:eastAsia="Times New Roman" w:hAnsi="Consolas" w:cs="Times New Roman"/>
+          <w:color w:val="D4D4D4"/>
+          <w:sz w:val="21"/>
+          <w:szCs w:val="21"/>
+          <w:lang w:val="en-GB" w:eastAsia="pt-PT"/>
+        </w:rPr>
+        <w:t> </w:t>
+      </w:r>
+      <w:r>
+        <w:rPr>
+          <w:rFonts w:ascii="Consolas" w:eastAsia="Times New Roman" w:hAnsi="Consolas" w:cs="Times New Roman"/>
+          <w:color w:val="4EC9B0"/>
+          <w:sz w:val="21"/>
+          <w:szCs w:val="21"/>
+          <w:lang w:val="en-GB" w:eastAsia="pt-PT"/>
+        </w:rPr>
+        <w:t>int</w:t>
+      </w:r>
+      <w:r>
+        <w:rPr>
+          <w:rFonts w:ascii="Consolas" w:eastAsia="Times New Roman" w:hAnsi="Consolas" w:cs="Times New Roman"/>
+          <w:color w:val="D4D4D4"/>
+          <w:sz w:val="21"/>
+          <w:szCs w:val="21"/>
+          <w:lang w:val="en-GB" w:eastAsia="pt-PT"/>
+        </w:rPr>
+        <w:t> </w:t>
+      </w:r>
+      <w:proofErr w:type="spellStart"/>
+      <w:proofErr w:type="gramStart"/>
+      <w:r>
+        <w:rPr>
+          <w:rFonts w:ascii="Consolas" w:eastAsia="Times New Roman" w:hAnsi="Consolas" w:cs="Times New Roman"/>
+          <w:color w:val="DCDCAA"/>
+          <w:sz w:val="21"/>
+          <w:szCs w:val="21"/>
+          <w:lang w:val="en-GB" w:eastAsia="pt-PT"/>
+        </w:rPr>
+        <w:t>getNcartao</w:t>
+      </w:r>
+      <w:proofErr w:type="spellEnd"/>
+      <w:r>
+        <w:rPr>
+          <w:rFonts w:ascii="Consolas" w:eastAsia="Times New Roman" w:hAnsi="Consolas" w:cs="Times New Roman"/>
+          <w:color w:val="D4D4D4"/>
+          <w:sz w:val="21"/>
+          <w:szCs w:val="21"/>
+          <w:lang w:val="en-GB" w:eastAsia="pt-PT"/>
+        </w:rPr>
+        <w:t>(</w:t>
+      </w:r>
+      <w:proofErr w:type="gramEnd"/>
+      <w:r>
+        <w:rPr>
+          <w:rFonts w:ascii="Consolas" w:eastAsia="Times New Roman" w:hAnsi="Consolas" w:cs="Times New Roman"/>
+          <w:color w:val="D4D4D4"/>
+          <w:sz w:val="21"/>
+          <w:szCs w:val="21"/>
+          <w:lang w:val="en-GB" w:eastAsia="pt-PT"/>
+        </w:rPr>
+        <w:t>) {</w:t>
+      </w:r>
+    </w:p>
+    <w:p>
+      <w:pPr>
+        <w:shd w:val="clear" w:color="auto" w:fill="1E1E1E"/>
+        <w:spacing w:after="0" w:line="285" w:lineRule="atLeast"/>
+        <w:rPr>
+          <w:rFonts w:ascii="Consolas" w:eastAsia="Times New Roman" w:hAnsi="Consolas" w:cs="Times New Roman"/>
+          <w:color w:val="D4D4D4"/>
+          <w:sz w:val="21"/>
+          <w:szCs w:val="21"/>
+          <w:lang w:val="en-GB" w:eastAsia="pt-PT"/>
+        </w:rPr>
+      </w:pPr>
+      <w:r>
+        <w:rPr>
+          <w:rFonts w:ascii="Consolas" w:eastAsia="Times New Roman" w:hAnsi="Consolas" w:cs="Times New Roman"/>
+          <w:color w:val="D4D4D4"/>
+          <w:sz w:val="21"/>
+          <w:szCs w:val="21"/>
+          <w:lang w:val="en-GB" w:eastAsia="pt-PT"/>
+        </w:rPr>
+        <w:t>        </w:t>
+      </w:r>
+      <w:r>
+        <w:rPr>
+          <w:rFonts w:ascii="Consolas" w:eastAsia="Times New Roman" w:hAnsi="Consolas" w:cs="Times New Roman"/>
+          <w:color w:val="C586C0"/>
+          <w:sz w:val="21"/>
+          <w:szCs w:val="21"/>
+          <w:lang w:val="en-GB" w:eastAsia="pt-PT"/>
+        </w:rPr>
+        <w:t>return</w:t>
+      </w:r>
+      <w:r>
+        <w:rPr>
+          <w:rFonts w:ascii="Consolas" w:eastAsia="Times New Roman" w:hAnsi="Consolas" w:cs="Times New Roman"/>
+          <w:color w:val="D4D4D4"/>
+          <w:sz w:val="21"/>
+          <w:szCs w:val="21"/>
+          <w:lang w:val="en-GB" w:eastAsia="pt-PT"/>
+        </w:rPr>
+        <w:t> </w:t>
+      </w:r>
+      <w:proofErr w:type="gramStart"/>
+      <w:r>
+        <w:rPr>
+          <w:rFonts w:ascii="Consolas" w:eastAsia="Times New Roman" w:hAnsi="Consolas" w:cs="Times New Roman"/>
+          <w:color w:val="569CD6"/>
+          <w:sz w:val="21"/>
+          <w:szCs w:val="21"/>
+          <w:lang w:val="en-GB" w:eastAsia="pt-PT"/>
+        </w:rPr>
+        <w:t>t</w:t>
+      </w:r>
+      <w:proofErr w:type="spellStart"/>
+      <w:r>
+        <w:rPr>
+          <w:rFonts w:ascii="Consolas" w:eastAsia="Times New Roman" w:hAnsi="Consolas" w:cs="Times New Roman"/>
+          <w:color w:val="569CD6"/>
+          <w:sz w:val="21"/>
+          <w:szCs w:val="21"/>
+          <w:lang w:val="en-GB" w:eastAsia="pt-PT"/>
+        </w:rPr>
+        <w:t>his</w:t>
+      </w:r>
+      <w:r>
+        <w:rPr>
+          <w:rFonts w:ascii="Consolas" w:eastAsia="Times New Roman" w:hAnsi="Consolas" w:cs="Times New Roman"/>
+          <w:color w:val="D4D4D4"/>
+          <w:sz w:val="21"/>
+          <w:szCs w:val="21"/>
+          <w:lang w:val="en-GB" w:eastAsia="pt-PT"/>
+        </w:rPr>
+        <w:t>.</w:t>
+      </w:r>
+      <w:r>
+        <w:rPr>
+          <w:rFonts w:ascii="Consolas" w:eastAsia="Times New Roman" w:hAnsi="Consolas" w:cs="Times New Roman"/>
+          <w:color w:val="9CDCFE"/>
+          <w:sz w:val="21"/>
+          <w:szCs w:val="21"/>
+          <w:lang w:val="en-GB" w:eastAsia="pt-PT"/>
+        </w:rPr>
+        <w:t>n</w:t>
+      </w:r>
+      <w:proofErr w:type="gramEnd"/>
+      <w:r>
+        <w:rPr>
+          <w:rFonts w:ascii="Consolas" w:eastAsia="Times New Roman" w:hAnsi="Consolas" w:cs="Times New Roman"/>
+          <w:color w:val="9CDCFE"/>
+          <w:sz w:val="21"/>
+          <w:szCs w:val="21"/>
+          <w:lang w:val="en-GB" w:eastAsia="pt-PT"/>
+        </w:rPr>
+        <w:t>_cartao</w:t>
+      </w:r>
+      <w:r>
+        <w:rPr>
+          <w:rFonts w:ascii="Consolas" w:eastAsia="Times New Roman" w:hAnsi="Consolas" w:cs="Times New Roman"/>
+          <w:color w:val="D4D4D4"/>
+          <w:sz w:val="21"/>
+          <w:szCs w:val="21"/>
+          <w:lang w:val="en-GB" w:eastAsia="pt-PT"/>
+        </w:rPr>
+        <w:t>;</w:t>
+      </w:r>
+      <w:proofErr w:type="spellEnd"/>
+    </w:p>
+    <w:p>
+      <w:pPr>
+        <w:shd w:val="clear" w:color="auto" w:fill="1E1E1E"/>
+        <w:spacing w:after="0" w:line="285" w:lineRule="atLeast"/>
+        <w:rPr>
+          <w:rFonts w:ascii="Consolas" w:eastAsia="Times New Roman" w:hAnsi="Consolas" w:cs="Times New Roman"/>
+          <w:color w:val="D4D4D4"/>
+          <w:sz w:val="21"/>
+          <w:szCs w:val="21"/>
+          <w:lang w:eastAsia="pt-PT"/>
+        </w:rPr>
+      </w:pPr>
+      <w:r>
+        <w:rPr>
+          <w:rFonts w:ascii="Consolas" w:eastAsia="Times New Roman" w:hAnsi="Consolas" w:cs="Times New Roman"/>
+          <w:color w:val="D4D4D4"/>
+          <w:sz w:val="21"/>
+          <w:szCs w:val="21"/>
+          <w:lang w:val="en-GB" w:eastAsia="pt-PT"/>
+        </w:rPr>
+        <w:t>    </w:t>
+      </w:r>
+      <w:r>
+        <w:rPr>
+          <w:rFonts w:ascii="Consolas" w:eastAsia="Times New Roman" w:hAnsi="Consolas" w:cs="Times New Roman"/>
+          <w:color w:val="D4D4D4"/>
+          <w:sz w:val="21"/>
+          <w:szCs w:val="21"/>
+          <w:lang w:eastAsia="pt-PT"/>
+        </w:rPr>
+        <w:t>}</w:t>
+      </w:r>
+    </w:p>
+    <w:p>
+      <w:pPr>
+        <w:shd w:val="clear" w:color="auto" w:fill="1E1E1E"/>
+        <w:spacing w:after="0" w:line="285" w:lineRule="atLeast"/>
+        <w:rPr>
+          <w:rFonts w:ascii="Consolas" w:eastAsia="Times New Roman" w:hAnsi="Consolas" w:cs="Times New Roman"/>
+          <w:color w:val="D4D4D4"/>
+          <w:sz w:val="21"/>
+          <w:szCs w:val="21"/>
+          <w:lang w:eastAsia="pt-PT"/>
+        </w:rPr>
+      </w:pPr>
+    </w:p>
+    <w:p>
+      <w:pPr>
+        <w:shd w:val="clear" w:color="auto" w:fill="1E1E1E"/>
+        <w:spacing w:after="0" w:line="285" w:lineRule="atLeast"/>
+        <w:rPr>
+          <w:rFonts w:ascii="Consolas" w:eastAsia="Times New Roman" w:hAnsi="Consolas" w:cs="Times New Roman"/>
+          <w:color w:val="D4D4D4"/>
+          <w:sz w:val="21"/>
+          <w:szCs w:val="21"/>
+          <w:lang w:eastAsia="pt-PT"/>
+        </w:rPr>
+      </w:pPr>
+      <w:r>
+        <w:rPr>
+          <w:rFonts w:ascii="Consolas" w:eastAsia="Times New Roman" w:hAnsi="Consolas" w:cs="Times New Roman"/>
+          <w:color w:val="D4D4D4"/>
+          <w:sz w:val="21"/>
+          <w:szCs w:val="21"/>
+          <w:lang w:eastAsia="pt-PT"/>
+        </w:rPr>
+        <w:t>    </w:t>
+      </w:r>
+      <w:proofErr w:type="spellStart"/>
+      <w:r>
+        <w:rPr>
+          <w:rFonts w:ascii="Consolas" w:eastAsia="Times New Roman" w:hAnsi="Consolas" w:cs="Times New Roman"/>
+          <w:color w:val="569CD6"/>
+          <w:sz w:val="21"/>
+          <w:szCs w:val="21"/>
+          <w:lang w:eastAsia="pt-PT"/>
+        </w:rPr>
+        <w:t>public</w:t>
+      </w:r>
+      <w:proofErr w:type="spellEnd"/>
+      <w:r>
+        <w:rPr>
+          <w:rFonts w:ascii="Consolas" w:eastAsia="Times New Roman" w:hAnsi="Consolas" w:cs="Times New Roman"/>
+          <w:color w:val="D4D4D4"/>
+          <w:sz w:val="21"/>
+          <w:szCs w:val="21"/>
+          <w:lang w:eastAsia="pt-PT"/>
+        </w:rPr>
+        <w:t> </w:t>
+      </w:r>
+      <w:proofErr w:type="spellStart"/>
+      <w:r>
+        <w:rPr>
+          <w:rFonts w:ascii="Consolas" w:eastAsia="Times New Roman" w:hAnsi="Consolas" w:cs="Times New Roman"/>
+          <w:color w:val="4EC9B0"/>
+          <w:sz w:val="21"/>
+          <w:szCs w:val="21"/>
+          <w:lang w:eastAsia="pt-PT"/>
+        </w:rPr>
+        <w:t>void</w:t>
+      </w:r>
+      <w:proofErr w:type="spellEnd"/>
+      <w:r>
+        <w:rPr>
+          <w:rFonts w:ascii="Consolas" w:eastAsia="Times New Roman" w:hAnsi="Consolas" w:cs="Times New Roman"/>
+          <w:color w:val="D4D4D4"/>
+          <w:sz w:val="21"/>
+          <w:szCs w:val="21"/>
+          <w:lang w:eastAsia="pt-PT"/>
+        </w:rPr>
+        <w:t> </w:t>
+      </w:r>
+      <w:proofErr w:type="spellStart"/>
+      <w:proofErr w:type="gramStart"/>
+      <w:r>
+        <w:rPr>
+          <w:rFonts w:ascii="Consolas" w:eastAsia="Times New Roman" w:hAnsi="Consolas" w:cs="Times New Roman"/>
+          <w:color w:val="DCDCAA"/>
+          <w:sz w:val="21"/>
+          <w:szCs w:val="21"/>
+          <w:lang w:eastAsia="pt-PT"/>
+        </w:rPr>
+        <w:t>setNcartao</w:t>
+      </w:r>
+      <w:proofErr w:type="spellEnd"/>
+      <w:r>
+        <w:rPr>
+          <w:rFonts w:ascii="Consolas" w:eastAsia="Times New Roman" w:hAnsi="Consolas" w:cs="Times New Roman"/>
+          <w:color w:val="D4D4D4"/>
+          <w:sz w:val="21"/>
+          <w:szCs w:val="21"/>
+          <w:lang w:eastAsia="pt-PT"/>
+        </w:rPr>
+        <w:t>(</w:t>
+      </w:r>
+      <w:proofErr w:type="spellStart"/>
+      <w:proofErr w:type="gramEnd"/>
+      <w:r>
+        <w:rPr>
+          <w:rFonts w:ascii="Consolas" w:eastAsia="Times New Roman" w:hAnsi="Consolas" w:cs="Times New Roman"/>
+          <w:color w:val="4EC9B0"/>
+          <w:sz w:val="21"/>
+          <w:szCs w:val="21"/>
+          <w:lang w:eastAsia="pt-PT"/>
+        </w:rPr>
+        <w:t>int</w:t>
+      </w:r>
+      <w:proofErr w:type="spellEnd"/>
+      <w:r>
+        <w:rPr>
+          <w:rFonts w:ascii="Consolas" w:eastAsia="Times New Roman" w:hAnsi="Consolas" w:cs="Times New Roman"/>
+          <w:color w:val="D4D4D4"/>
+          <w:sz w:val="21"/>
+          <w:szCs w:val="21"/>
+          <w:lang w:eastAsia="pt-PT"/>
+        </w:rPr>
+        <w:t> </w:t>
+      </w:r>
+      <w:proofErr w:type="spellStart"/>
+      <w:r>
+        <w:rPr>
+          <w:rFonts w:ascii="Consolas" w:eastAsia="Times New Roman" w:hAnsi="Consolas" w:cs="Times New Roman"/>
+          <w:color w:val="9CDCFE"/>
+          <w:sz w:val="21"/>
+          <w:szCs w:val="21"/>
+          <w:lang w:eastAsia="pt-PT"/>
+        </w:rPr>
+        <w:t>n_cartao</w:t>
+      </w:r>
+      <w:proofErr w:type="spellEnd"/>
+      <w:r>
+        <w:rPr>
+          <w:rFonts w:ascii="Consolas" w:eastAsia="Times New Roman" w:hAnsi="Consolas" w:cs="Times New Roman"/>
+          <w:color w:val="D4D4D4"/>
+          <w:sz w:val="21"/>
+          <w:szCs w:val="21"/>
+          <w:lang w:eastAsia="pt-PT"/>
+        </w:rPr>
+        <w:t>) {</w:t>
+      </w:r>
+    </w:p>
+    <w:p>
+      <w:pPr>
+        <w:shd w:val="clear" w:color="auto" w:fill="1E1E1E"/>
+        <w:spacing w:after="0" w:line="285" w:lineRule="atLeast"/>
+        <w:rPr>
+          <w:rFonts w:ascii="Consolas" w:eastAsia="Times New Roman" w:hAnsi="Consolas" w:cs="Times New Roman"/>
+          <w:color w:val="D4D4D4"/>
+          <w:sz w:val="21"/>
+          <w:szCs w:val="21"/>
+          <w:lang w:eastAsia="pt-PT"/>
+        </w:rPr>
+      </w:pPr>
+      <w:r>
+        <w:rPr>
+          <w:rFonts w:ascii="Consolas" w:eastAsia="Times New Roman" w:hAnsi="Consolas" w:cs="Times New Roman"/>
+          <w:color w:val="D4D4D4"/>
+          <w:sz w:val="21"/>
+          <w:szCs w:val="21"/>
+          <w:lang w:eastAsia="pt-PT"/>
+        </w:rPr>
+        <w:t>        </w:t>
+      </w:r>
+      <w:proofErr w:type="spellStart"/>
+      <w:proofErr w:type="gramStart"/>
+      <w:r>
+        <w:rPr>
+          <w:rFonts w:ascii="Consolas" w:eastAsia="Times New Roman" w:hAnsi="Consolas" w:cs="Times New Roman"/>
+          <w:color w:val="569CD6"/>
+          <w:sz w:val="21"/>
+          <w:szCs w:val="21"/>
+          <w:lang w:eastAsia="pt-PT"/>
+        </w:rPr>
+        <w:t>this</w:t>
+      </w:r>
+      <w:r>
+        <w:rPr>
+          <w:rFonts w:ascii="Consolas" w:eastAsia="Times New Roman" w:hAnsi="Consolas" w:cs="Times New Roman"/>
+          <w:color w:val="D4D4D4"/>
+          <w:sz w:val="21"/>
+          <w:szCs w:val="21"/>
+          <w:lang w:eastAsia="pt-PT"/>
+        </w:rPr>
+        <w:t>.</w:t>
+      </w:r>
+      <w:r>
+        <w:rPr>
+          <w:rFonts w:ascii="Consolas" w:eastAsia="Times New Roman" w:hAnsi="Consolas" w:cs="Times New Roman"/>
+          <w:color w:val="9CDCFE"/>
+          <w:sz w:val="21"/>
+          <w:szCs w:val="21"/>
+          <w:lang w:eastAsia="pt-PT"/>
+        </w:rPr>
+        <w:t>n</w:t>
+      </w:r>
+      <w:proofErr w:type="gramEnd"/>
+      <w:r>
+        <w:rPr>
+          <w:rFonts w:ascii="Consolas" w:eastAsia="Times New Roman" w:hAnsi="Consolas" w:cs="Times New Roman"/>
+          <w:color w:val="9CDCFE"/>
+          <w:sz w:val="21"/>
+          <w:szCs w:val="21"/>
+          <w:lang w:eastAsia="pt-PT"/>
+        </w:rPr>
+        <w:t>_cartao</w:t>
+      </w:r>
+      <w:proofErr w:type="spellEnd"/>
+      <w:r>
+        <w:rPr>
+          <w:rFonts w:ascii="Consolas" w:eastAsia="Times New Roman" w:hAnsi="Consolas" w:cs="Times New Roman"/>
+          <w:color w:val="D4D4D4"/>
+          <w:sz w:val="21"/>
+          <w:szCs w:val="21"/>
+          <w:lang w:eastAsia="pt-PT"/>
+        </w:rPr>
+        <w:t> = </w:t>
+      </w:r>
+      <w:proofErr w:type="spellStart"/>
+      <w:r>
+        <w:rPr>
+          <w:rFonts w:ascii="Consolas" w:eastAsia="Times New Roman" w:hAnsi="Consolas" w:cs="Times New Roman"/>
+          <w:color w:val="D4D4D4"/>
+          <w:sz w:val="21"/>
+          <w:szCs w:val="21"/>
+          <w:lang w:eastAsia="pt-PT"/>
+        </w:rPr>
+        <w:t>n_cartao</w:t>
+      </w:r>
+      <w:proofErr w:type="spellEnd"/>
+      <w:r>
+        <w:rPr>
+          <w:rFonts w:ascii="Consolas" w:eastAsia="Times New Roman" w:hAnsi="Consolas" w:cs="Times New Roman"/>
+          <w:color w:val="D4D4D4"/>
+          <w:sz w:val="21"/>
+          <w:szCs w:val="21"/>
+          <w:lang w:eastAsia="pt-PT"/>
+        </w:rPr>
+        <w:t>;</w:t>
+      </w:r>
+    </w:p>
+    <w:p>
+      <w:pPr>
+        <w:shd w:val="clear" w:color="auto" w:fill="1E1E1E"/>
+        <w:spacing w:after="0" w:line="285" w:lineRule="atLeast"/>
+        <w:rPr>
+          <w:rFonts w:ascii="Consolas" w:eastAsia="Times New Roman" w:hAnsi="Consolas" w:cs="Times New Roman"/>
+          <w:color w:val="D4D4D4"/>
+          <w:sz w:val="21"/>
+          <w:szCs w:val="21"/>
+          <w:lang w:val="en-GB" w:eastAsia="pt-PT"/>
+        </w:rPr>
+      </w:pPr>
+      <w:r>
+        <w:rPr>
+          <w:rFonts w:ascii="Consolas" w:eastAsia="Times New Roman" w:hAnsi="Consolas" w:cs="Times New Roman"/>
+          <w:color w:val="D4D4D4"/>
+          <w:sz w:val="21"/>
+          <w:szCs w:val="21"/>
+          <w:lang w:eastAsia="pt-PT"/>
+        </w:rPr>
+        <w:t>    </w:t>
+      </w:r>
+      <w:r>
+        <w:rPr>
+          <w:rFonts w:ascii="Consolas" w:eastAsia="Times New Roman" w:hAnsi="Consolas" w:cs="Times New Roman"/>
+          <w:color w:val="D4D4D4"/>
+          <w:sz w:val="21"/>
+          <w:szCs w:val="21"/>
+          <w:lang w:val="en-GB" w:eastAsia="pt-PT"/>
+        </w:rPr>
+        <w:t>}</w:t>
+      </w:r>
+    </w:p>
+    <w:p>
+      <w:pPr>
+        <w:shd w:val="clear" w:color="auto" w:fill="1E1E1E"/>
+        <w:spacing w:after="0" w:line="285" w:lineRule="atLeast"/>
+        <w:rPr>
+          <w:rFonts w:ascii="Consolas" w:eastAsia="Times New Roman" w:hAnsi="Consolas" w:cs="Times New Roman"/>
+          <w:color w:val="D4D4D4"/>
+          <w:sz w:val="21"/>
+          <w:szCs w:val="21"/>
+          <w:lang w:eastAsia="pt-PT"/>
+        </w:rPr>
+      </w:pPr>
+    </w:p>
+    <w:p>
+      <w:pPr>
+        <w:shd w:val="clear" w:color="auto" w:fill="1E1E1E"/>
+        <w:spacing w:after="0" w:line="285" w:lineRule="atLeast"/>
+        <w:rPr>
+          <w:rFonts w:ascii="Consolas" w:eastAsia="Times New Roman" w:hAnsi="Consolas" w:cs="Times New Roman"/>
+          <w:color w:val="D4D4D4"/>
+          <w:sz w:val="21"/>
+          <w:szCs w:val="21"/>
+          <w:lang w:val="en-GB" w:eastAsia="pt-PT"/>
+        </w:rPr>
+      </w:pPr>
+      <w:r>
+        <w:rPr>
+          <w:rFonts w:ascii="Consolas" w:eastAsia="Times New Roman" w:hAnsi="Consolas" w:cs="Times New Roman"/>
+          <w:color w:val="D4D4D4"/>
+          <w:sz w:val="21"/>
+          <w:szCs w:val="21"/>
+          <w:lang w:eastAsia="pt-PT"/>
+        </w:rPr>
+        <w:t>    </w:t>
+      </w:r>
+      <w:r>
+        <w:rPr>
+          <w:rFonts w:ascii="Consolas" w:eastAsia="Times New Roman" w:hAnsi="Consolas" w:cs="Times New Roman"/>
+          <w:color w:val="569CD6"/>
+          <w:sz w:val="21"/>
+          <w:szCs w:val="21"/>
+          <w:lang w:val="en-GB" w:eastAsia="pt-PT"/>
+        </w:rPr>
+        <w:t>public</w:t>
+      </w:r>
+      <w:r>
+        <w:rPr>
+          <w:rFonts w:ascii="Consolas" w:eastAsia="Times New Roman" w:hAnsi="Consolas" w:cs="Times New Roman"/>
+          <w:color w:val="D4D4D4"/>
+          <w:sz w:val="21"/>
+          <w:szCs w:val="21"/>
+          <w:lang w:val="en-GB" w:eastAsia="pt-PT"/>
+        </w:rPr>
+        <w:t> </w:t>
+      </w:r>
+      <w:r>
+        <w:rPr>
+          <w:rFonts w:ascii="Consolas" w:eastAsia="Times New Roman" w:hAnsi="Consolas" w:cs="Times New Roman"/>
+          <w:color w:val="4EC9B0"/>
+          <w:sz w:val="21"/>
+          <w:szCs w:val="21"/>
+          <w:lang w:val="en-GB" w:eastAsia="pt-PT"/>
+        </w:rPr>
+        <w:t>String</w:t>
+      </w:r>
+      <w:r>
+        <w:rPr>
+          <w:rFonts w:ascii="Consolas" w:eastAsia="Times New Roman" w:hAnsi="Consolas" w:cs="Times New Roman"/>
+          <w:color w:val="D4D4D4"/>
+          <w:sz w:val="21"/>
+          <w:szCs w:val="21"/>
+          <w:lang w:val="en-GB" w:eastAsia="pt-PT"/>
+        </w:rPr>
+        <w:t> </w:t>
+      </w:r>
+      <w:proofErr w:type="spellStart"/>
+      <w:proofErr w:type="gramStart"/>
+      <w:r>
+        <w:rPr>
+          <w:rFonts w:ascii="Consolas" w:eastAsia="Times New Roman" w:hAnsi="Consolas" w:cs="Times New Roman"/>
+          <w:color w:val="DCDCAA"/>
+          <w:sz w:val="21"/>
+          <w:szCs w:val="21"/>
+          <w:lang w:val="en-GB" w:eastAsia="pt-PT"/>
+        </w:rPr>
+        <w:t>getTitular</w:t>
+      </w:r>
+      <w:proofErr w:type="spellEnd"/>
+      <w:r>
+        <w:rPr>
+          <w:rFonts w:ascii="Consolas" w:eastAsia="Times New Roman" w:hAnsi="Consolas" w:cs="Times New Roman"/>
+          <w:color w:val="D4D4D4"/>
+          <w:sz w:val="21"/>
+          <w:szCs w:val="21"/>
+          <w:lang w:val="en-GB" w:eastAsia="pt-PT"/>
+        </w:rPr>
+        <w:t>(</w:t>
+      </w:r>
+      <w:proofErr w:type="gramEnd"/>
+      <w:r>
+        <w:rPr>
+          <w:rFonts w:ascii="Consolas" w:eastAsia="Times New Roman" w:hAnsi="Consolas" w:cs="Times New Roman"/>
+          <w:color w:val="D4D4D4"/>
+          <w:sz w:val="21"/>
+          <w:szCs w:val="21"/>
+          <w:lang w:val="en-GB" w:eastAsia="pt-PT"/>
+        </w:rPr>
+        <w:t>) {</w:t>
+      </w:r>
+    </w:p>
+    <w:p>
+      <w:pPr>
+        <w:shd w:val="clear" w:color="auto" w:fill="1E1E1E"/>
+        <w:spacing w:after="0" w:line="285" w:lineRule="atLeast"/>
+        <w:rPr>
+          <w:rFonts w:ascii="Consolas" w:eastAsia="Times New Roman" w:hAnsi="Consolas" w:cs="Times New Roman"/>
+          <w:color w:val="D4D4D4"/>
+          <w:sz w:val="21"/>
+          <w:szCs w:val="21"/>
+          <w:lang w:val="en-GB" w:eastAsia="pt-PT"/>
+        </w:rPr>
+      </w:pPr>
+      <w:r>
+        <w:rPr>
+          <w:rFonts w:ascii="Consolas" w:eastAsia="Times New Roman" w:hAnsi="Consolas" w:cs="Times New Roman"/>
+          <w:color w:val="D4D4D4"/>
+          <w:sz w:val="21"/>
+          <w:szCs w:val="21"/>
+          <w:lang w:val="en-GB" w:eastAsia="pt-PT"/>
+        </w:rPr>
+        <w:t>        </w:t>
+      </w:r>
+      <w:r>
+        <w:rPr>
+          <w:rFonts w:ascii="Consolas" w:eastAsia="Times New Roman" w:hAnsi="Consolas" w:cs="Times New Roman"/>
+          <w:color w:val="C586C0"/>
+          <w:sz w:val="21"/>
+          <w:szCs w:val="21"/>
+          <w:lang w:val="en-GB" w:eastAsia="pt-PT"/>
+        </w:rPr>
+        <w:t>return</w:t>
+      </w:r>
+      <w:r>
+        <w:rPr>
+          <w:rFonts w:ascii="Consolas" w:eastAsia="Times New Roman" w:hAnsi="Consolas" w:cs="Times New Roman"/>
+          <w:color w:val="D4D4D4"/>
+          <w:sz w:val="21"/>
+          <w:szCs w:val="21"/>
+          <w:lang w:val="en-GB" w:eastAsia="pt-PT"/>
+        </w:rPr>
+        <w:t> </w:t>
+      </w:r>
+      <w:proofErr w:type="spellStart"/>
+      <w:proofErr w:type="gramStart"/>
+      <w:r>
+        <w:rPr>
+          <w:rFonts w:ascii="Consolas" w:eastAsia="Times New Roman" w:hAnsi="Consolas" w:cs="Times New Roman"/>
+          <w:color w:val="569CD6"/>
+          <w:sz w:val="21"/>
+          <w:szCs w:val="21"/>
+          <w:lang w:val="en-GB" w:eastAsia="pt-PT"/>
+        </w:rPr>
+        <w:t>this</w:t>
+      </w:r>
+      <w:r>
+        <w:rPr>
+          <w:rFonts w:ascii="Consolas" w:eastAsia="Times New Roman" w:hAnsi="Consolas" w:cs="Times New Roman"/>
+          <w:color w:val="D4D4D4"/>
+          <w:sz w:val="21"/>
+          <w:szCs w:val="21"/>
+          <w:lang w:val="en-GB" w:eastAsia="pt-PT"/>
+        </w:rPr>
+        <w:t>.</w:t>
+      </w:r>
+      <w:r>
+        <w:rPr>
+          <w:rFonts w:ascii="Consolas" w:eastAsia="Times New Roman" w:hAnsi="Consolas" w:cs="Times New Roman"/>
+          <w:color w:val="9CDCFE"/>
+          <w:sz w:val="21"/>
+          <w:szCs w:val="21"/>
+          <w:lang w:val="en-GB" w:eastAsia="pt-PT"/>
+        </w:rPr>
+        <w:t>titular</w:t>
+      </w:r>
+      <w:proofErr w:type="spellEnd"/>
+      <w:proofErr w:type="gramEnd"/>
+      <w:r>
+        <w:rPr>
+          <w:rFonts w:ascii="Consolas" w:eastAsia="Times New Roman" w:hAnsi="Consolas" w:cs="Times New Roman"/>
+          <w:color w:val="D4D4D4"/>
+          <w:sz w:val="21"/>
+          <w:szCs w:val="21"/>
+          <w:lang w:val="en-GB" w:eastAsia="pt-PT"/>
+        </w:rPr>
+        <w:t>;</w:t>
+      </w:r>
+    </w:p>
+    <w:p>
+      <w:pPr>
+        <w:shd w:val="clear" w:color="auto" w:fill="1E1E1E"/>
+        <w:spacing w:after="0" w:line="285" w:lineRule="atLeast"/>
+        <w:rPr>
+          <w:rFonts w:ascii="Consolas" w:eastAsia="Times New Roman" w:hAnsi="Consolas" w:cs="Times New Roman"/>
+          <w:color w:val="D4D4D4"/>
+          <w:sz w:val="21"/>
+          <w:szCs w:val="21"/>
+          <w:lang w:val="en-GB" w:eastAsia="pt-PT"/>
+        </w:rPr>
+      </w:pPr>
+      <w:r>
+        <w:rPr>
+          <w:rFonts w:ascii="Consolas" w:eastAsia="Times New Roman" w:hAnsi="Consolas" w:cs="Times New Roman"/>
+          <w:color w:val="D4D4D4"/>
+          <w:sz w:val="21"/>
+          <w:szCs w:val="21"/>
+          <w:lang w:val="en-GB" w:eastAsia="pt-PT"/>
+        </w:rPr>
+        <w:t>    }</w:t>
+      </w:r>
+    </w:p>
+    <w:p>
+      <w:pPr>
+        <w:shd w:val="clear" w:color="auto" w:fill="1E1E1E"/>
+        <w:spacing w:after="0" w:line="285" w:lineRule="atLeast"/>
+        <w:rPr>
+          <w:rFonts w:ascii="Consolas" w:eastAsia="Times New Roman" w:hAnsi="Consolas" w:cs="Times New Roman"/>
+          <w:color w:val="D4D4D4"/>
+          <w:sz w:val="21"/>
+          <w:szCs w:val="21"/>
+          <w:lang w:val="en-GB" w:eastAsia="pt-PT"/>
+        </w:rPr>
+      </w:pPr>
+    </w:p>
+    <w:p>
+      <w:pPr>
+        <w:shd w:val="clear" w:color="auto" w:fill="1E1E1E"/>
+        <w:spacing w:after="0" w:line="285" w:lineRule="atLeast"/>
+        <w:rPr>
+          <w:rFonts w:ascii="Consolas" w:eastAsia="Times New Roman" w:hAnsi="Consolas" w:cs="Times New Roman"/>
+          <w:color w:val="D4D4D4"/>
+          <w:sz w:val="21"/>
+          <w:szCs w:val="21"/>
+          <w:lang w:val="en-GB" w:eastAsia="pt-PT"/>
+        </w:rPr>
+      </w:pPr>
+      <w:r>
+        <w:rPr>
+          <w:rFonts w:ascii="Consolas" w:eastAsia="Times New Roman" w:hAnsi="Consolas" w:cs="Times New Roman"/>
+          <w:color w:val="D4D4D4"/>
+          <w:sz w:val="21"/>
+          <w:szCs w:val="21"/>
+          <w:lang w:val="en-GB" w:eastAsia="pt-PT"/>
+        </w:rPr>
+        <w:t>    </w:t>
+      </w:r>
+      <w:r>
+        <w:rPr>
+          <w:rFonts w:ascii="Consolas" w:eastAsia="Times New Roman" w:hAnsi="Consolas" w:cs="Times New Roman"/>
+          <w:color w:val="569CD6"/>
+          <w:sz w:val="21"/>
+          <w:szCs w:val="21"/>
+          <w:lang w:val="en-GB" w:eastAsia="pt-PT"/>
+        </w:rPr>
+        <w:t>public</w:t>
+      </w:r>
+      <w:r>
+        <w:rPr>
+          <w:rFonts w:ascii="Consolas" w:eastAsia="Times New Roman" w:hAnsi="Consolas" w:cs="Times New Roman"/>
+          <w:color w:val="D4D4D4"/>
+          <w:sz w:val="21"/>
+          <w:szCs w:val="21"/>
+          <w:lang w:val="en-GB" w:eastAsia="pt-PT"/>
+        </w:rPr>
+        <w:t> </w:t>
+      </w:r>
+      <w:r>
+        <w:rPr>
+          <w:rFonts w:ascii="Consolas" w:eastAsia="Times New Roman" w:hAnsi="Consolas" w:cs="Times New Roman"/>
+          <w:color w:val="4EC9B0"/>
+          <w:sz w:val="21"/>
+          <w:szCs w:val="21"/>
+          <w:lang w:val="en-GB" w:eastAsia="pt-PT"/>
+        </w:rPr>
+        <w:t>void</w:t>
+      </w:r>
+      <w:r>
+        <w:rPr>
+          <w:rFonts w:ascii="Consolas" w:eastAsia="Times New Roman" w:hAnsi="Consolas" w:cs="Times New Roman"/>
+          <w:color w:val="D4D4D4"/>
+          <w:sz w:val="21"/>
+          <w:szCs w:val="21"/>
+          <w:lang w:val="en-GB" w:eastAsia="pt-PT"/>
+        </w:rPr>
+        <w:t> </w:t>
+      </w:r>
+      <w:proofErr w:type="spellStart"/>
+      <w:proofErr w:type="gramStart"/>
+      <w:r>
+        <w:rPr>
+          <w:rFonts w:ascii="Consolas" w:eastAsia="Times New Roman" w:hAnsi="Consolas" w:cs="Times New Roman"/>
+          <w:color w:val="DCDCAA"/>
+          <w:sz w:val="21"/>
+          <w:szCs w:val="21"/>
+          <w:lang w:val="en-GB" w:eastAsia="pt-PT"/>
+        </w:rPr>
+        <w:t>setTitular</w:t>
+      </w:r>
+      <w:proofErr w:type="spellEnd"/>
+      <w:r>
+        <w:rPr>
+          <w:rFonts w:ascii="Consolas" w:eastAsia="Times New Roman" w:hAnsi="Consolas" w:cs="Times New Roman"/>
+          <w:color w:val="D4D4D4"/>
+          <w:sz w:val="21"/>
+          <w:szCs w:val="21"/>
+          <w:lang w:val="en-GB" w:eastAsia="pt-PT"/>
+        </w:rPr>
+        <w:t>(</w:t>
+      </w:r>
+      <w:proofErr w:type="gramEnd"/>
+      <w:r>
+        <w:rPr>
+          <w:rFonts w:ascii="Consolas" w:eastAsia="Times New Roman" w:hAnsi="Consolas" w:cs="Times New Roman"/>
+          <w:color w:val="4EC9B0"/>
+          <w:sz w:val="21"/>
+          <w:szCs w:val="21"/>
+          <w:lang w:val="en-GB" w:eastAsia="pt-PT"/>
+        </w:rPr>
+        <w:t>String</w:t>
+      </w:r>
+      <w:r>
+        <w:rPr>
+          <w:rFonts w:ascii="Consolas" w:eastAsia="Times New Roman" w:hAnsi="Consolas" w:cs="Times New Roman"/>
+          <w:color w:val="D4D4D4"/>
+          <w:sz w:val="21"/>
+          <w:szCs w:val="21"/>
+          <w:lang w:val="en-GB" w:eastAsia="pt-PT"/>
+        </w:rPr>
+        <w:t> </w:t>
+      </w:r>
+      <w:r>
+        <w:rPr>
+          <w:rFonts w:ascii="Consolas" w:eastAsia="Times New Roman" w:hAnsi="Consolas" w:cs="Times New Roman"/>
+          <w:color w:val="9CDCFE"/>
+          <w:sz w:val="21"/>
+          <w:szCs w:val="21"/>
+          <w:lang w:val="en-GB" w:eastAsia="pt-PT"/>
+        </w:rPr>
+        <w:t>titular</w:t>
+      </w:r>
+      <w:r>
+        <w:rPr>
+          <w:rFonts w:ascii="Consolas" w:eastAsia="Times New Roman" w:hAnsi="Consolas" w:cs="Times New Roman"/>
+          <w:color w:val="D4D4D4"/>
+          <w:sz w:val="21"/>
+          <w:szCs w:val="21"/>
+          <w:lang w:val="en-GB" w:eastAsia="pt-PT"/>
+        </w:rPr>
+        <w:t>) {</w:t>
+      </w:r>
+    </w:p>
+    <w:p>
+      <w:pPr>
+        <w:shd w:val="clear" w:color="auto" w:fill="1E1E1E"/>
+        <w:spacing w:after="0" w:line="285" w:lineRule="atLeast"/>
+        <w:rPr>
+          <w:rFonts w:ascii="Consolas" w:eastAsia="Times New Roman" w:hAnsi="Consolas" w:cs="Times New Roman"/>
+          <w:color w:val="D4D4D4"/>
+          <w:sz w:val="21"/>
+          <w:szCs w:val="21"/>
+          <w:lang w:val="en-GB" w:eastAsia="pt-PT"/>
+        </w:rPr>
+      </w:pPr>
+      <w:r>
+        <w:rPr>
+          <w:rFonts w:ascii="Consolas" w:eastAsia="Times New Roman" w:hAnsi="Consolas" w:cs="Times New Roman"/>
+          <w:color w:val="D4D4D4"/>
+          <w:sz w:val="21"/>
+          <w:szCs w:val="21"/>
+          <w:lang w:val="en-GB" w:eastAsia="pt-PT"/>
+        </w:rPr>
+        <w:t>        </w:t>
+      </w:r>
+      <w:proofErr w:type="spellStart"/>
+      <w:proofErr w:type="gramStart"/>
+      <w:r>
+        <w:rPr>
+          <w:rFonts w:ascii="Consolas" w:eastAsia="Times New Roman" w:hAnsi="Consolas" w:cs="Times New Roman"/>
+          <w:color w:val="569CD6"/>
+          <w:sz w:val="21"/>
+          <w:szCs w:val="21"/>
+          <w:lang w:val="en-GB" w:eastAsia="pt-PT"/>
+        </w:rPr>
+        <w:t>this</w:t>
+      </w:r>
+      <w:r>
+        <w:rPr>
+          <w:rFonts w:ascii="Consolas" w:eastAsia="Times New Roman" w:hAnsi="Consolas" w:cs="Times New Roman"/>
+          <w:color w:val="D4D4D4"/>
+          <w:sz w:val="21"/>
+          <w:szCs w:val="21"/>
+          <w:lang w:val="en-GB" w:eastAsia="pt-PT"/>
+        </w:rPr>
+        <w:t>.</w:t>
+      </w:r>
+      <w:r>
+        <w:rPr>
+          <w:rFonts w:ascii="Consolas" w:eastAsia="Times New Roman" w:hAnsi="Consolas" w:cs="Times New Roman"/>
+          <w:color w:val="9CDCFE"/>
+          <w:sz w:val="21"/>
+          <w:szCs w:val="21"/>
+          <w:lang w:val="en-GB" w:eastAsia="pt-PT"/>
+        </w:rPr>
+        <w:t>titular</w:t>
+      </w:r>
+      <w:proofErr w:type="spellEnd"/>
+      <w:proofErr w:type="gramEnd"/>
+      <w:r>
+        <w:rPr>
+          <w:rFonts w:ascii="Consolas" w:eastAsia="Times New Roman" w:hAnsi="Consolas" w:cs="Times New Roman"/>
+          <w:color w:val="D4D4D4"/>
+          <w:sz w:val="21"/>
+          <w:szCs w:val="21"/>
+          <w:lang w:val="en-GB" w:eastAsia="pt-PT"/>
+        </w:rPr>
+        <w:t> = titular;</w:t>
+      </w:r>
+    </w:p>
+    <w:p>
+      <w:pPr>
+        <w:shd w:val="clear" w:color="auto" w:fill="1E1E1E"/>
+        <w:spacing w:after="0" w:line="285" w:lineRule="atLeast"/>
+        <w:rPr>
+          <w:rFonts w:ascii="Consolas" w:eastAsia="Times New Roman" w:hAnsi="Consolas" w:cs="Times New Roman"/>
+          <w:color w:val="D4D4D4"/>
+          <w:sz w:val="21"/>
+          <w:szCs w:val="21"/>
+          <w:lang w:val="en-GB" w:eastAsia="pt-PT"/>
+        </w:rPr>
+      </w:pPr>
+      <w:r>
+        <w:rPr>
+          <w:rFonts w:ascii="Consolas" w:eastAsia="Times New Roman" w:hAnsi="Consolas" w:cs="Times New Roman"/>
+          <w:color w:val="D4D4D4"/>
+          <w:sz w:val="21"/>
+          <w:szCs w:val="21"/>
+          <w:lang w:val="en-GB" w:eastAsia="pt-PT"/>
+        </w:rPr>
+        <w:t>    }</w:t>
+      </w:r>
+    </w:p>
+    <w:p>
+      <w:pPr>
+        <w:shd w:val="clear" w:color="auto" w:fill="1E1E1E"/>
+        <w:spacing w:after="0" w:line="285" w:lineRule="atLeast"/>
+        <w:rPr>
+          <w:rFonts w:ascii="Consolas" w:eastAsia="Times New Roman" w:hAnsi="Consolas" w:cs="Times New Roman"/>
+          <w:color w:val="D4D4D4"/>
+          <w:sz w:val="21"/>
+          <w:szCs w:val="21"/>
+          <w:lang w:val="en-GB" w:eastAsia="pt-PT"/>
+        </w:rPr>
+      </w:pPr>
+    </w:p>
+    <w:p>
+      <w:pPr>
+        <w:shd w:val="clear" w:color="auto" w:fill="1E1E1E"/>
+        <w:spacing w:after="0" w:line="285" w:lineRule="atLeast"/>
+        <w:rPr>
+          <w:rFonts w:ascii="Consolas" w:eastAsia="Times New Roman" w:hAnsi="Consolas" w:cs="Times New Roman"/>
+          <w:color w:val="D4D4D4"/>
+          <w:sz w:val="21"/>
+          <w:szCs w:val="21"/>
+          <w:lang w:val="en-GB" w:eastAsia="pt-PT"/>
+        </w:rPr>
+      </w:pPr>
+      <w:r>
+        <w:rPr>
+          <w:rFonts w:ascii="Consolas" w:eastAsia="Times New Roman" w:hAnsi="Consolas" w:cs="Times New Roman"/>
+          <w:color w:val="D4D4D4"/>
+          <w:sz w:val="21"/>
+          <w:szCs w:val="21"/>
+          <w:lang w:val="en-GB" w:eastAsia="pt-PT"/>
+        </w:rPr>
+        <w:t>    </w:t>
+      </w:r>
+      <w:r>
+        <w:rPr>
+          <w:rFonts w:ascii="Consolas" w:eastAsia="Times New Roman" w:hAnsi="Consolas" w:cs="Times New Roman"/>
+          <w:color w:val="569CD6"/>
+          <w:sz w:val="21"/>
+          <w:szCs w:val="21"/>
+          <w:lang w:val="en-GB" w:eastAsia="pt-PT"/>
+        </w:rPr>
+        <w:t>public</w:t>
+      </w:r>
+      <w:r>
+        <w:rPr>
+          <w:rFonts w:ascii="Consolas" w:eastAsia="Times New Roman" w:hAnsi="Consolas" w:cs="Times New Roman"/>
+          <w:color w:val="D4D4D4"/>
+          <w:sz w:val="21"/>
+          <w:szCs w:val="21"/>
+          <w:lang w:val="en-GB" w:eastAsia="pt-PT"/>
+        </w:rPr>
+        <w:t> </w:t>
+      </w:r>
+      <w:r>
+        <w:rPr>
+          <w:rFonts w:ascii="Consolas" w:eastAsia="Times New Roman" w:hAnsi="Consolas" w:cs="Times New Roman"/>
+          <w:color w:val="4EC9B0"/>
+          <w:sz w:val="21"/>
+          <w:szCs w:val="21"/>
+          <w:lang w:val="en-GB" w:eastAsia="pt-PT"/>
+        </w:rPr>
+        <w:t>double</w:t>
+      </w:r>
+      <w:r>
+        <w:rPr>
+          <w:rFonts w:ascii="Consolas" w:eastAsia="Times New Roman" w:hAnsi="Consolas" w:cs="Times New Roman"/>
+          <w:color w:val="D4D4D4"/>
+          <w:sz w:val="21"/>
+          <w:szCs w:val="21"/>
+          <w:lang w:val="en-GB" w:eastAsia="pt-PT"/>
+        </w:rPr>
+        <w:t> </w:t>
+      </w:r>
+      <w:proofErr w:type="spellStart"/>
+      <w:proofErr w:type="gramStart"/>
+      <w:r>
+        <w:rPr>
+          <w:rFonts w:ascii="Consolas" w:eastAsia="Times New Roman" w:hAnsi="Consolas" w:cs="Times New Roman"/>
+          <w:color w:val="DCDCAA"/>
+          <w:sz w:val="21"/>
+          <w:szCs w:val="21"/>
+          <w:lang w:val="en-GB" w:eastAsia="pt-PT"/>
+        </w:rPr>
+        <w:t>getNpontos</w:t>
+      </w:r>
+      <w:proofErr w:type="spellEnd"/>
+      <w:r>
+        <w:rPr>
+          <w:rFonts w:ascii="Consolas" w:eastAsia="Times New Roman" w:hAnsi="Consolas" w:cs="Times New Roman"/>
+          <w:color w:val="D4D4D4"/>
+          <w:sz w:val="21"/>
+          <w:szCs w:val="21"/>
+          <w:lang w:val="en-GB" w:eastAsia="pt-PT"/>
+        </w:rPr>
+        <w:t>(</w:t>
+      </w:r>
+      <w:proofErr w:type="gramEnd"/>
+      <w:r>
+        <w:rPr>
+          <w:rFonts w:ascii="Consolas" w:eastAsia="Times New Roman" w:hAnsi="Consolas" w:cs="Times New Roman"/>
+          <w:color w:val="D4D4D4"/>
+          <w:sz w:val="21"/>
+          <w:szCs w:val="21"/>
+          <w:lang w:val="en-GB" w:eastAsia="pt-PT"/>
+        </w:rPr>
+        <w:t>) {</w:t>
+      </w:r>
+    </w:p>
+    <w:p>
+      <w:pPr>
+        <w:shd w:val="clear" w:color="auto" w:fill="1E1E1E"/>
+        <w:spacing w:after="0" w:line="285" w:lineRule="atLeast"/>
+        <w:rPr>
+          <w:rFonts w:ascii="Consolas" w:eastAsia="Times New Roman" w:hAnsi="Consolas" w:cs="Times New Roman"/>
+          <w:color w:val="D4D4D4"/>
+          <w:sz w:val="21"/>
+          <w:szCs w:val="21"/>
+          <w:lang w:val="en-GB" w:eastAsia="pt-PT"/>
+        </w:rPr>
+      </w:pPr>
+      <w:r>
+        <w:rPr>
+          <w:rFonts w:ascii="Consolas" w:eastAsia="Times New Roman" w:hAnsi="Consolas" w:cs="Times New Roman"/>
+          <w:color w:val="D4D4D4"/>
+          <w:sz w:val="21"/>
+          <w:szCs w:val="21"/>
+          <w:lang w:val="en-GB" w:eastAsia="pt-PT"/>
+        </w:rPr>
+        <w:t>        </w:t>
+      </w:r>
+      <w:r>
+        <w:rPr>
+          <w:rFonts w:ascii="Consolas" w:eastAsia="Times New Roman" w:hAnsi="Consolas" w:cs="Times New Roman"/>
+          <w:color w:val="C586C0"/>
+          <w:sz w:val="21"/>
+          <w:szCs w:val="21"/>
+          <w:lang w:val="en-GB" w:eastAsia="pt-PT"/>
+        </w:rPr>
+        <w:t>return</w:t>
+      </w:r>
+      <w:r>
+        <w:rPr>
+          <w:rFonts w:ascii="Consolas" w:eastAsia="Times New Roman" w:hAnsi="Consolas" w:cs="Times New Roman"/>
+          <w:color w:val="D4D4D4"/>
+          <w:sz w:val="21"/>
+          <w:szCs w:val="21"/>
+          <w:lang w:val="en-GB" w:eastAsia="pt-PT"/>
+        </w:rPr>
+        <w:t> </w:t>
+      </w:r>
+      <w:proofErr w:type="spellStart"/>
+      <w:proofErr w:type="gramStart"/>
+      <w:r>
+        <w:rPr>
+          <w:rFonts w:ascii="Consolas" w:eastAsia="Times New Roman" w:hAnsi="Consolas" w:cs="Times New Roman"/>
+          <w:color w:val="569CD6"/>
+          <w:sz w:val="21"/>
+          <w:szCs w:val="21"/>
+          <w:lang w:val="en-GB" w:eastAsia="pt-PT"/>
+        </w:rPr>
+        <w:t>this</w:t>
+      </w:r>
+      <w:r>
+        <w:rPr>
+          <w:rFonts w:ascii="Consolas" w:eastAsia="Times New Roman" w:hAnsi="Consolas" w:cs="Times New Roman"/>
+          <w:color w:val="D4D4D4"/>
+          <w:sz w:val="21"/>
+          <w:szCs w:val="21"/>
+          <w:lang w:val="en-GB" w:eastAsia="pt-PT"/>
+        </w:rPr>
+        <w:t>.</w:t>
+      </w:r>
+      <w:r>
+        <w:rPr>
+          <w:rFonts w:ascii="Consolas" w:eastAsia="Times New Roman" w:hAnsi="Consolas" w:cs="Times New Roman"/>
+          <w:color w:val="9CDCFE"/>
+          <w:sz w:val="21"/>
+          <w:szCs w:val="21"/>
+          <w:lang w:val="en-GB" w:eastAsia="pt-PT"/>
+        </w:rPr>
+        <w:t>n</w:t>
+      </w:r>
+      <w:proofErr w:type="gramEnd"/>
+      <w:r>
+        <w:rPr>
+          <w:rFonts w:ascii="Consolas" w:eastAsia="Times New Roman" w:hAnsi="Consolas" w:cs="Times New Roman"/>
+          <w:color w:val="9CDCFE"/>
+          <w:sz w:val="21"/>
+          <w:szCs w:val="21"/>
+          <w:lang w:val="en-GB" w:eastAsia="pt-PT"/>
+        </w:rPr>
+        <w:t>_pontos</w:t>
+      </w:r>
+      <w:proofErr w:type="spellEnd"/>
+      <w:r>
+        <w:rPr>
+          <w:rFonts w:ascii="Consolas" w:eastAsia="Times New Roman" w:hAnsi="Consolas" w:cs="Times New Roman"/>
+          <w:color w:val="D4D4D4"/>
+          <w:sz w:val="21"/>
+          <w:szCs w:val="21"/>
+          <w:lang w:val="en-GB" w:eastAsia="pt-PT"/>
+        </w:rPr>
+        <w:t>;</w:t>
+      </w:r>
+    </w:p>
+    <w:p>
+      <w:pPr>
+        <w:shd w:val="clear" w:color="auto" w:fill="1E1E1E"/>
+        <w:spacing w:after="0" w:line="285" w:lineRule="atLeast"/>
+        <w:rPr>
+          <w:rFonts w:ascii="Consolas" w:eastAsia="Times New Roman" w:hAnsi="Consolas" w:cs="Times New Roman"/>
+          <w:color w:val="D4D4D4"/>
+          <w:sz w:val="21"/>
+          <w:szCs w:val="21"/>
+          <w:lang w:eastAsia="pt-PT"/>
+        </w:rPr>
+      </w:pPr>
+      <w:r>
+        <w:rPr>
+          <w:rFonts w:ascii="Consolas" w:eastAsia="Times New Roman" w:hAnsi="Consolas" w:cs="Times New Roman"/>
+          <w:color w:val="D4D4D4"/>
+          <w:sz w:val="21"/>
+          <w:szCs w:val="21"/>
+          <w:lang w:val="en-GB" w:eastAsia="pt-PT"/>
+        </w:rPr>
+        <w:t>    </w:t>
+      </w:r>
+      <w:r>
+        <w:rPr>
+          <w:rFonts w:ascii="Consolas" w:eastAsia="Times New Roman" w:hAnsi="Consolas" w:cs="Times New Roman"/>
+          <w:color w:val="D4D4D4"/>
+          <w:sz w:val="21"/>
+          <w:szCs w:val="21"/>
+          <w:lang w:eastAsia="pt-PT"/>
+        </w:rPr>
+        <w:t>}</w:t>
+      </w:r>
+    </w:p>
+    <w:p>
+      <w:pPr>
+        <w:shd w:val="clear" w:color="auto" w:fill="1E1E1E"/>
+        <w:spacing w:after="0" w:line="285" w:lineRule="atLeast"/>
+        <w:rPr>
+          <w:rFonts w:ascii="Consolas" w:eastAsia="Times New Roman" w:hAnsi="Consolas" w:cs="Times New Roman"/>
+          <w:color w:val="D4D4D4"/>
+          <w:sz w:val="21"/>
+          <w:szCs w:val="21"/>
+          <w:lang w:eastAsia="pt-PT"/>
+        </w:rPr>
+      </w:pPr>
+    </w:p>
+    <w:p>
+      <w:pPr>
+        <w:shd w:val="clear" w:color="auto" w:fill="1E1E1E"/>
+        <w:spacing w:after="0" w:line="285" w:lineRule="atLeast"/>
+        <w:rPr>
+          <w:rFonts w:ascii="Consolas" w:eastAsia="Times New Roman" w:hAnsi="Consolas" w:cs="Times New Roman"/>
+          <w:color w:val="D4D4D4"/>
+          <w:sz w:val="21"/>
+          <w:szCs w:val="21"/>
+          <w:lang w:eastAsia="pt-PT"/>
+        </w:rPr>
+      </w:pPr>
+      <w:r>
+        <w:rPr>
+          <w:rFonts w:ascii="Consolas" w:eastAsia="Times New Roman" w:hAnsi="Consolas" w:cs="Times New Roman"/>
+          <w:color w:val="D4D4D4"/>
+          <w:sz w:val="21"/>
+          <w:szCs w:val="21"/>
+          <w:lang w:eastAsia="pt-PT"/>
+        </w:rPr>
+        <w:t>    </w:t>
+      </w:r>
+      <w:proofErr w:type="spellStart"/>
+      <w:r>
+        <w:rPr>
+          <w:rFonts w:ascii="Consolas" w:eastAsia="Times New Roman" w:hAnsi="Consolas" w:cs="Times New Roman"/>
+          <w:color w:val="569CD6"/>
+          <w:sz w:val="21"/>
+          <w:szCs w:val="21"/>
+          <w:lang w:eastAsia="pt-PT"/>
+        </w:rPr>
+        <w:t>public</w:t>
+      </w:r>
+      <w:proofErr w:type="spellEnd"/>
+      <w:r>
+        <w:rPr>
+          <w:rFonts w:ascii="Consolas" w:eastAsia="Times New Roman" w:hAnsi="Consolas" w:cs="Times New Roman"/>
+          <w:color w:val="D4D4D4"/>
+          <w:sz w:val="21"/>
+          <w:szCs w:val="21"/>
+          <w:lang w:eastAsia="pt-PT"/>
+        </w:rPr>
+        <w:t> </w:t>
+      </w:r>
+      <w:proofErr w:type="spellStart"/>
+      <w:r>
+        <w:rPr>
+          <w:rFonts w:ascii="Consolas" w:eastAsia="Times New Roman" w:hAnsi="Consolas" w:cs="Times New Roman"/>
+          <w:color w:val="4EC9B0"/>
+          <w:sz w:val="21"/>
+          <w:szCs w:val="21"/>
+          <w:lang w:eastAsia="pt-PT"/>
+        </w:rPr>
+        <w:t>void</w:t>
+      </w:r>
+      <w:proofErr w:type="spellEnd"/>
+      <w:r>
+        <w:rPr>
+          <w:rFonts w:ascii="Consolas" w:eastAsia="Times New Roman" w:hAnsi="Consolas" w:cs="Times New Roman"/>
+          <w:color w:val="D4D4D4"/>
+          <w:sz w:val="21"/>
+          <w:szCs w:val="21"/>
+          <w:lang w:eastAsia="pt-PT"/>
+        </w:rPr>
+        <w:t> </w:t>
+      </w:r>
+      <w:proofErr w:type="spellStart"/>
+      <w:proofErr w:type="gramStart"/>
+      <w:r>
+        <w:rPr>
+          <w:rFonts w:ascii="Consolas" w:eastAsia="Times New Roman" w:hAnsi="Consolas" w:cs="Times New Roman"/>
+          <w:color w:val="DCDCAA"/>
+          <w:sz w:val="21"/>
+          <w:szCs w:val="21"/>
+          <w:lang w:eastAsia="pt-PT"/>
+        </w:rPr>
+        <w:t>setNpontos</w:t>
+      </w:r>
+      <w:proofErr w:type="spellEnd"/>
+      <w:r>
+        <w:rPr>
+          <w:rFonts w:ascii="Consolas" w:eastAsia="Times New Roman" w:hAnsi="Consolas" w:cs="Times New Roman"/>
+          <w:color w:val="D4D4D4"/>
+          <w:sz w:val="21"/>
+          <w:szCs w:val="21"/>
+          <w:lang w:eastAsia="pt-PT"/>
+        </w:rPr>
+        <w:t>(</w:t>
+      </w:r>
+      <w:proofErr w:type="spellStart"/>
+      <w:proofErr w:type="gramEnd"/>
+      <w:r>
+        <w:rPr>
+          <w:rFonts w:ascii="Consolas" w:eastAsia="Times New Roman" w:hAnsi="Consolas" w:cs="Times New Roman"/>
+          <w:color w:val="4EC9B0"/>
+          <w:sz w:val="21"/>
+          <w:szCs w:val="21"/>
+          <w:lang w:eastAsia="pt-PT"/>
+        </w:rPr>
+        <w:t>double</w:t>
+      </w:r>
+      <w:proofErr w:type="spellEnd"/>
+      <w:r>
+        <w:rPr>
+          <w:rFonts w:ascii="Consolas" w:eastAsia="Times New Roman" w:hAnsi="Consolas" w:cs="Times New Roman"/>
+          <w:color w:val="D4D4D4"/>
+          <w:sz w:val="21"/>
+          <w:szCs w:val="21"/>
+          <w:lang w:eastAsia="pt-PT"/>
+        </w:rPr>
+        <w:t> </w:t>
+      </w:r>
+      <w:proofErr w:type="spellStart"/>
+      <w:r>
+        <w:rPr>
+          <w:rFonts w:ascii="Consolas" w:eastAsia="Times New Roman" w:hAnsi="Consolas" w:cs="Times New Roman"/>
+          <w:color w:val="9CDCFE"/>
+          <w:sz w:val="21"/>
+          <w:szCs w:val="21"/>
+          <w:lang w:eastAsia="pt-PT"/>
+        </w:rPr>
+        <w:t>n_pontos</w:t>
+      </w:r>
+      <w:proofErr w:type="spellEnd"/>
+      <w:r>
+        <w:rPr>
+          <w:rFonts w:ascii="Consolas" w:eastAsia="Times New Roman" w:hAnsi="Consolas" w:cs="Times New Roman"/>
+          <w:color w:val="D4D4D4"/>
+          <w:sz w:val="21"/>
+          <w:szCs w:val="21"/>
+          <w:lang w:eastAsia="pt-PT"/>
+        </w:rPr>
+        <w:t>) {</w:t>
+      </w:r>
+    </w:p>
+    <w:p>
+      <w:pPr>
+        <w:shd w:val="clear" w:color="auto" w:fill="1E1E1E"/>
+        <w:spacing w:after="0" w:line="285" w:lineRule="atLeast"/>
+        <w:rPr>
+          <w:rFonts w:ascii="Consolas" w:eastAsia="Times New Roman" w:hAnsi="Consolas" w:cs="Times New Roman"/>
+          <w:color w:val="D4D4D4"/>
+          <w:sz w:val="21"/>
+          <w:szCs w:val="21"/>
+          <w:lang w:eastAsia="pt-PT"/>
+        </w:rPr>
+      </w:pPr>
+      <w:r>
+        <w:rPr>
+          <w:rFonts w:ascii="Consolas" w:eastAsia="Times New Roman" w:hAnsi="Consolas" w:cs="Times New Roman"/>
+          <w:color w:val="D4D4D4"/>
+          <w:sz w:val="21"/>
+          <w:szCs w:val="21"/>
+          <w:lang w:eastAsia="pt-PT"/>
+        </w:rPr>
+        <w:t>        </w:t>
+      </w:r>
+      <w:proofErr w:type="spellStart"/>
+      <w:proofErr w:type="gramStart"/>
+      <w:r>
+        <w:rPr>
+          <w:rFonts w:ascii="Consolas" w:eastAsia="Times New Roman" w:hAnsi="Consolas" w:cs="Times New Roman"/>
+          <w:color w:val="569CD6"/>
+          <w:sz w:val="21"/>
+          <w:szCs w:val="21"/>
+          <w:lang w:eastAsia="pt-PT"/>
+        </w:rPr>
+        <w:t>this</w:t>
+      </w:r>
+      <w:r>
+        <w:rPr>
+          <w:rFonts w:ascii="Consolas" w:eastAsia="Times New Roman" w:hAnsi="Consolas" w:cs="Times New Roman"/>
+          <w:color w:val="D4D4D4"/>
+          <w:sz w:val="21"/>
+          <w:szCs w:val="21"/>
+          <w:lang w:eastAsia="pt-PT"/>
+        </w:rPr>
+        <w:t>.</w:t>
+      </w:r>
+      <w:r>
+        <w:rPr>
+          <w:rFonts w:ascii="Consolas" w:eastAsia="Times New Roman" w:hAnsi="Consolas" w:cs="Times New Roman"/>
+          <w:color w:val="9CDCFE"/>
+          <w:sz w:val="21"/>
+          <w:szCs w:val="21"/>
+          <w:lang w:eastAsia="pt-PT"/>
+        </w:rPr>
+        <w:t>n</w:t>
+      </w:r>
+      <w:proofErr w:type="gramEnd"/>
+      <w:r>
+        <w:rPr>
+          <w:rFonts w:ascii="Consolas" w:eastAsia="Times New Roman" w:hAnsi="Consolas" w:cs="Times New Roman"/>
+          <w:color w:val="9CDCFE"/>
+          <w:sz w:val="21"/>
+          <w:szCs w:val="21"/>
+          <w:lang w:eastAsia="pt-PT"/>
+        </w:rPr>
+        <w:t>_pontos</w:t>
+      </w:r>
+      <w:proofErr w:type="spellEnd"/>
+      <w:r>
+        <w:rPr>
+          <w:rFonts w:ascii="Consolas" w:eastAsia="Times New Roman" w:hAnsi="Consolas" w:cs="Times New Roman"/>
+          <w:color w:val="D4D4D4"/>
+          <w:sz w:val="21"/>
+          <w:szCs w:val="21"/>
+          <w:lang w:eastAsia="pt-PT"/>
+        </w:rPr>
+        <w:t> = </w:t>
+      </w:r>
+      <w:proofErr w:type="spellStart"/>
+      <w:r>
+        <w:rPr>
+          <w:rFonts w:ascii="Consolas" w:eastAsia="Times New Roman" w:hAnsi="Consolas" w:cs="Times New Roman"/>
+          <w:color w:val="D4D4D4"/>
+          <w:sz w:val="21"/>
+          <w:szCs w:val="21"/>
+          <w:lang w:eastAsia="pt-PT"/>
+        </w:rPr>
+        <w:t>n_pontos</w:t>
+      </w:r>
+      <w:proofErr w:type="spellEnd"/>
+      <w:r>
+        <w:rPr>
+          <w:rFonts w:ascii="Consolas" w:eastAsia="Times New Roman" w:hAnsi="Consolas" w:cs="Times New Roman"/>
+          <w:color w:val="D4D4D4"/>
+          <w:sz w:val="21"/>
+          <w:szCs w:val="21"/>
+          <w:lang w:eastAsia="pt-PT"/>
+        </w:rPr>
+        <w:t>;</w:t>
+      </w:r>
+    </w:p>
+    <w:p>
+      <w:pPr>
+        <w:shd w:val="clear" w:color="auto" w:fill="1E1E1E"/>
+        <w:spacing w:after="0" w:line="285" w:lineRule="atLeast"/>
+        <w:rPr>
+          <w:rFonts w:ascii="Consolas" w:eastAsia="Times New Roman" w:hAnsi="Consolas" w:cs="Times New Roman"/>
+          <w:color w:val="D4D4D4"/>
+          <w:sz w:val="21"/>
+          <w:szCs w:val="21"/>
+          <w:lang w:eastAsia="pt-PT"/>
+        </w:rPr>
+      </w:pPr>
+      <w:r>
+        <w:rPr>
+          <w:rFonts w:ascii="Consolas" w:eastAsia="Times New Roman" w:hAnsi="Consolas" w:cs="Times New Roman"/>
+          <w:color w:val="D4D4D4"/>
+          <w:sz w:val="21"/>
+          <w:szCs w:val="21"/>
+          <w:lang w:eastAsia="pt-PT"/>
+        </w:rPr>
+        <w:t>    } </w:t>
+      </w:r>
+    </w:p>
+    <w:p>
+      <w:pPr>
+        <w:shd w:val="clear" w:color="auto" w:fill="1E1E1E"/>
+        <w:spacing w:after="0" w:line="285" w:lineRule="atLeast"/>
+        <w:rPr>
+          <w:rFonts w:ascii="Consolas" w:eastAsia="Times New Roman" w:hAnsi="Consolas" w:cs="Times New Roman"/>
+          <w:color w:val="D4D4D4"/>
+          <w:sz w:val="21"/>
+          <w:szCs w:val="21"/>
+          <w:lang w:eastAsia="pt-PT"/>
+        </w:rPr>
+      </w:pPr>
+    </w:p>
+    <w:p>
+      <w:pPr>
+        <w:shd w:val="clear" w:color="auto" w:fill="1E1E1E"/>
+        <w:spacing w:after="0" w:line="285" w:lineRule="atLeast"/>
+        <w:rPr>
+          <w:rFonts w:ascii="Consolas" w:eastAsia="Times New Roman" w:hAnsi="Consolas" w:cs="Times New Roman"/>
+          <w:color w:val="D4D4D4"/>
+          <w:sz w:val="21"/>
+          <w:szCs w:val="21"/>
+          <w:lang w:eastAsia="pt-PT"/>
+        </w:rPr>
+      </w:pPr>
       <w:bookmarkStart w:id="0" w:name="_GoBack"/>
       <w:bookmarkEnd w:id="0"/>
+    </w:p>
+    <w:p>
+      <w:pPr>
+        <w:shd w:val="clear" w:color="auto" w:fill="1E1E1E"/>
+        <w:spacing w:after="0" w:line="285" w:lineRule="atLeast"/>
+        <w:rPr>
+          <w:rFonts w:ascii="Consolas" w:eastAsia="Times New Roman" w:hAnsi="Consolas" w:cs="Times New Roman"/>
+          <w:color w:val="D4D4D4"/>
+          <w:sz w:val="21"/>
+          <w:szCs w:val="21"/>
+          <w:lang w:eastAsia="pt-PT"/>
+        </w:rPr>
+      </w:pPr>
+      <w:r>
+        <w:rPr>
+          <w:rFonts w:ascii="Consolas" w:eastAsia="Times New Roman" w:hAnsi="Consolas" w:cs="Times New Roman"/>
+          <w:color w:val="D4D4D4"/>
+          <w:sz w:val="21"/>
+          <w:szCs w:val="21"/>
+          <w:lang w:eastAsia="pt-PT"/>
+        </w:rPr>
+        <w:lastRenderedPageBreak/>
+        <w:t xml:space="preserve">    // Construtores</w:t>
+      </w:r>
+    </w:p>
+    <w:p>
+      <w:pPr>
+        <w:shd w:val="clear" w:color="auto" w:fill="1E1E1E"/>
+        <w:spacing w:after="0" w:line="285" w:lineRule="atLeast"/>
+        <w:rPr>
+          <w:rFonts w:ascii="Consolas" w:eastAsia="Times New Roman" w:hAnsi="Consolas" w:cs="Times New Roman"/>
+          <w:color w:val="D4D4D4"/>
+          <w:sz w:val="21"/>
+          <w:szCs w:val="21"/>
+          <w:lang w:eastAsia="pt-PT"/>
+        </w:rPr>
+      </w:pPr>
+      <w:r>
+        <w:rPr>
+          <w:rFonts w:ascii="Consolas" w:eastAsia="Times New Roman" w:hAnsi="Consolas" w:cs="Times New Roman"/>
+          <w:color w:val="D4D4D4"/>
+          <w:sz w:val="21"/>
+          <w:szCs w:val="21"/>
+          <w:lang w:eastAsia="pt-PT"/>
+        </w:rPr>
+        <w:t>    </w:t>
+      </w:r>
+      <w:proofErr w:type="spellStart"/>
+      <w:r>
+        <w:rPr>
+          <w:rFonts w:ascii="Consolas" w:eastAsia="Times New Roman" w:hAnsi="Consolas" w:cs="Times New Roman"/>
+          <w:color w:val="569CD6"/>
+          <w:sz w:val="21"/>
+          <w:szCs w:val="21"/>
+          <w:lang w:eastAsia="pt-PT"/>
+        </w:rPr>
+        <w:t>public</w:t>
+      </w:r>
+      <w:proofErr w:type="spellEnd"/>
+      <w:r>
+        <w:rPr>
+          <w:rFonts w:ascii="Consolas" w:eastAsia="Times New Roman" w:hAnsi="Consolas" w:cs="Times New Roman"/>
+          <w:color w:val="D4D4D4"/>
+          <w:sz w:val="21"/>
+          <w:szCs w:val="21"/>
+          <w:lang w:eastAsia="pt-PT"/>
+        </w:rPr>
+        <w:t> </w:t>
+      </w:r>
+      <w:proofErr w:type="spellStart"/>
+      <w:proofErr w:type="gramStart"/>
+      <w:r>
+        <w:rPr>
+          <w:rFonts w:ascii="Consolas" w:eastAsia="Times New Roman" w:hAnsi="Consolas" w:cs="Times New Roman"/>
+          <w:color w:val="DCDCAA"/>
+          <w:sz w:val="21"/>
+          <w:szCs w:val="21"/>
+          <w:lang w:eastAsia="pt-PT"/>
+        </w:rPr>
+        <w:t>CartaoCliente</w:t>
+      </w:r>
+      <w:proofErr w:type="spellEnd"/>
+      <w:r>
+        <w:rPr>
+          <w:rFonts w:ascii="Consolas" w:eastAsia="Times New Roman" w:hAnsi="Consolas" w:cs="Times New Roman"/>
+          <w:color w:val="D4D4D4"/>
+          <w:sz w:val="21"/>
+          <w:szCs w:val="21"/>
+          <w:lang w:eastAsia="pt-PT"/>
+        </w:rPr>
+        <w:t>(</w:t>
+      </w:r>
+      <w:proofErr w:type="gramEnd"/>
+      <w:r>
+        <w:rPr>
+          <w:rFonts w:ascii="Consolas" w:eastAsia="Times New Roman" w:hAnsi="Consolas" w:cs="Times New Roman"/>
+          <w:color w:val="D4D4D4"/>
+          <w:sz w:val="21"/>
+          <w:szCs w:val="21"/>
+          <w:lang w:eastAsia="pt-PT"/>
+        </w:rPr>
+        <w:t>) {</w:t>
+      </w:r>
+    </w:p>
+    <w:p>
+      <w:pPr>
+        <w:shd w:val="clear" w:color="auto" w:fill="1E1E1E"/>
+        <w:spacing w:after="0" w:line="285" w:lineRule="atLeast"/>
+        <w:rPr>
+          <w:rFonts w:ascii="Consolas" w:eastAsia="Times New Roman" w:hAnsi="Consolas" w:cs="Times New Roman"/>
+          <w:color w:val="D4D4D4"/>
+          <w:sz w:val="21"/>
+          <w:szCs w:val="21"/>
+          <w:lang w:eastAsia="pt-PT"/>
+        </w:rPr>
+      </w:pPr>
+      <w:r>
+        <w:rPr>
+          <w:rFonts w:ascii="Consolas" w:eastAsia="Times New Roman" w:hAnsi="Consolas" w:cs="Times New Roman"/>
+          <w:color w:val="D4D4D4"/>
+          <w:sz w:val="21"/>
+          <w:szCs w:val="21"/>
+          <w:lang w:eastAsia="pt-PT"/>
+        </w:rPr>
+        <w:t>    }</w:t>
+      </w:r>
+    </w:p>
+    <w:p>
+      <w:pPr>
+        <w:shd w:val="clear" w:color="auto" w:fill="1E1E1E"/>
+        <w:spacing w:after="0" w:line="285" w:lineRule="atLeast"/>
+        <w:rPr>
+          <w:rFonts w:ascii="Consolas" w:eastAsia="Times New Roman" w:hAnsi="Consolas" w:cs="Times New Roman"/>
+          <w:color w:val="D4D4D4"/>
+          <w:sz w:val="21"/>
+          <w:szCs w:val="21"/>
+          <w:lang w:eastAsia="pt-PT"/>
+        </w:rPr>
+      </w:pPr>
+    </w:p>
+    <w:p>
+      <w:pPr>
+        <w:shd w:val="clear" w:color="auto" w:fill="1E1E1E"/>
+        <w:spacing w:after="0" w:line="285" w:lineRule="atLeast"/>
+        <w:rPr>
+          <w:rFonts w:ascii="Consolas" w:eastAsia="Times New Roman" w:hAnsi="Consolas" w:cs="Times New Roman"/>
+          <w:color w:val="D4D4D4"/>
+          <w:sz w:val="21"/>
+          <w:szCs w:val="21"/>
+          <w:lang w:eastAsia="pt-PT"/>
+        </w:rPr>
+      </w:pPr>
+      <w:r>
+        <w:rPr>
+          <w:rFonts w:ascii="Consolas" w:eastAsia="Times New Roman" w:hAnsi="Consolas" w:cs="Times New Roman"/>
+          <w:color w:val="D4D4D4"/>
+          <w:sz w:val="21"/>
+          <w:szCs w:val="21"/>
+          <w:lang w:eastAsia="pt-PT"/>
+        </w:rPr>
+        <w:t>    </w:t>
+      </w:r>
+      <w:proofErr w:type="spellStart"/>
+      <w:r>
+        <w:rPr>
+          <w:rFonts w:ascii="Consolas" w:eastAsia="Times New Roman" w:hAnsi="Consolas" w:cs="Times New Roman"/>
+          <w:color w:val="569CD6"/>
+          <w:sz w:val="21"/>
+          <w:szCs w:val="21"/>
+          <w:lang w:eastAsia="pt-PT"/>
+        </w:rPr>
+        <w:t>public</w:t>
+      </w:r>
+      <w:proofErr w:type="spellEnd"/>
+      <w:r>
+        <w:rPr>
+          <w:rFonts w:ascii="Consolas" w:eastAsia="Times New Roman" w:hAnsi="Consolas" w:cs="Times New Roman"/>
+          <w:color w:val="D4D4D4"/>
+          <w:sz w:val="21"/>
+          <w:szCs w:val="21"/>
+          <w:lang w:eastAsia="pt-PT"/>
+        </w:rPr>
+        <w:t> </w:t>
+      </w:r>
+      <w:proofErr w:type="spellStart"/>
+      <w:proofErr w:type="gramStart"/>
+      <w:r>
+        <w:rPr>
+          <w:rFonts w:ascii="Consolas" w:eastAsia="Times New Roman" w:hAnsi="Consolas" w:cs="Times New Roman"/>
+          <w:color w:val="DCDCAA"/>
+          <w:sz w:val="21"/>
+          <w:szCs w:val="21"/>
+          <w:lang w:eastAsia="pt-PT"/>
+        </w:rPr>
+        <w:t>CartaoCliente</w:t>
+      </w:r>
+      <w:proofErr w:type="spellEnd"/>
+      <w:r>
+        <w:rPr>
+          <w:rFonts w:ascii="Consolas" w:eastAsia="Times New Roman" w:hAnsi="Consolas" w:cs="Times New Roman"/>
+          <w:color w:val="D4D4D4"/>
+          <w:sz w:val="21"/>
+          <w:szCs w:val="21"/>
+          <w:lang w:eastAsia="pt-PT"/>
+        </w:rPr>
+        <w:t>(</w:t>
+      </w:r>
+      <w:proofErr w:type="spellStart"/>
+      <w:proofErr w:type="gramEnd"/>
+      <w:r>
+        <w:rPr>
+          <w:rFonts w:ascii="Consolas" w:eastAsia="Times New Roman" w:hAnsi="Consolas" w:cs="Times New Roman"/>
+          <w:color w:val="4EC9B0"/>
+          <w:sz w:val="21"/>
+          <w:szCs w:val="21"/>
+          <w:lang w:eastAsia="pt-PT"/>
+        </w:rPr>
+        <w:t>int</w:t>
+      </w:r>
+      <w:proofErr w:type="spellEnd"/>
+      <w:r>
+        <w:rPr>
+          <w:rFonts w:ascii="Consolas" w:eastAsia="Times New Roman" w:hAnsi="Consolas" w:cs="Times New Roman"/>
+          <w:color w:val="D4D4D4"/>
+          <w:sz w:val="21"/>
+          <w:szCs w:val="21"/>
+          <w:lang w:eastAsia="pt-PT"/>
+        </w:rPr>
+        <w:t> </w:t>
+      </w:r>
+      <w:proofErr w:type="spellStart"/>
+      <w:r>
+        <w:rPr>
+          <w:rFonts w:ascii="Consolas" w:eastAsia="Times New Roman" w:hAnsi="Consolas" w:cs="Times New Roman"/>
+          <w:color w:val="9CDCFE"/>
+          <w:sz w:val="21"/>
+          <w:szCs w:val="21"/>
+          <w:lang w:eastAsia="pt-PT"/>
+        </w:rPr>
+        <w:t>n_cartao</w:t>
+      </w:r>
+      <w:proofErr w:type="spellEnd"/>
+      <w:r>
+        <w:rPr>
+          <w:rFonts w:ascii="Consolas" w:eastAsia="Times New Roman" w:hAnsi="Consolas" w:cs="Times New Roman"/>
+          <w:color w:val="D4D4D4"/>
+          <w:sz w:val="21"/>
+          <w:szCs w:val="21"/>
+          <w:lang w:eastAsia="pt-PT"/>
+        </w:rPr>
+        <w:t>, </w:t>
+      </w:r>
+      <w:proofErr w:type="spellStart"/>
+      <w:r>
+        <w:rPr>
+          <w:rFonts w:ascii="Consolas" w:eastAsia="Times New Roman" w:hAnsi="Consolas" w:cs="Times New Roman"/>
+          <w:color w:val="4EC9B0"/>
+          <w:sz w:val="21"/>
+          <w:szCs w:val="21"/>
+          <w:lang w:eastAsia="pt-PT"/>
+        </w:rPr>
+        <w:t>String</w:t>
+      </w:r>
+      <w:proofErr w:type="spellEnd"/>
+      <w:r>
+        <w:rPr>
+          <w:rFonts w:ascii="Consolas" w:eastAsia="Times New Roman" w:hAnsi="Consolas" w:cs="Times New Roman"/>
+          <w:color w:val="D4D4D4"/>
+          <w:sz w:val="21"/>
+          <w:szCs w:val="21"/>
+          <w:lang w:eastAsia="pt-PT"/>
+        </w:rPr>
+        <w:t> </w:t>
+      </w:r>
+      <w:r>
+        <w:rPr>
+          <w:rFonts w:ascii="Consolas" w:eastAsia="Times New Roman" w:hAnsi="Consolas" w:cs="Times New Roman"/>
+          <w:color w:val="9CDCFE"/>
+          <w:sz w:val="21"/>
+          <w:szCs w:val="21"/>
+          <w:lang w:eastAsia="pt-PT"/>
+        </w:rPr>
+        <w:t>titular</w:t>
+      </w:r>
+      <w:r>
+        <w:rPr>
+          <w:rFonts w:ascii="Consolas" w:eastAsia="Times New Roman" w:hAnsi="Consolas" w:cs="Times New Roman"/>
+          <w:color w:val="D4D4D4"/>
+          <w:sz w:val="21"/>
+          <w:szCs w:val="21"/>
+          <w:lang w:eastAsia="pt-PT"/>
+        </w:rPr>
+        <w:t>) {</w:t>
+      </w:r>
+    </w:p>
+    <w:p>
+      <w:pPr>
+        <w:shd w:val="clear" w:color="auto" w:fill="1E1E1E"/>
+        <w:spacing w:after="0" w:line="285" w:lineRule="atLeast"/>
+        <w:rPr>
+          <w:rFonts w:ascii="Consolas" w:eastAsia="Times New Roman" w:hAnsi="Consolas" w:cs="Times New Roman"/>
+          <w:color w:val="D4D4D4"/>
+          <w:sz w:val="21"/>
+          <w:szCs w:val="21"/>
+          <w:lang w:eastAsia="pt-PT"/>
+        </w:rPr>
+      </w:pPr>
+      <w:r>
+        <w:rPr>
+          <w:rFonts w:ascii="Consolas" w:eastAsia="Times New Roman" w:hAnsi="Consolas" w:cs="Times New Roman"/>
+          <w:color w:val="D4D4D4"/>
+          <w:sz w:val="21"/>
+          <w:szCs w:val="21"/>
+          <w:lang w:eastAsia="pt-PT"/>
+        </w:rPr>
+        <w:t>        </w:t>
+      </w:r>
+      <w:proofErr w:type="spellStart"/>
+      <w:proofErr w:type="gramStart"/>
+      <w:r>
+        <w:rPr>
+          <w:rFonts w:ascii="Consolas" w:eastAsia="Times New Roman" w:hAnsi="Consolas" w:cs="Times New Roman"/>
+          <w:color w:val="569CD6"/>
+          <w:sz w:val="21"/>
+          <w:szCs w:val="21"/>
+          <w:lang w:eastAsia="pt-PT"/>
+        </w:rPr>
+        <w:t>this</w:t>
+      </w:r>
+      <w:r>
+        <w:rPr>
+          <w:rFonts w:ascii="Consolas" w:eastAsia="Times New Roman" w:hAnsi="Consolas" w:cs="Times New Roman"/>
+          <w:color w:val="D4D4D4"/>
+          <w:sz w:val="21"/>
+          <w:szCs w:val="21"/>
+          <w:lang w:eastAsia="pt-PT"/>
+        </w:rPr>
+        <w:t>.</w:t>
+      </w:r>
+      <w:r>
+        <w:rPr>
+          <w:rFonts w:ascii="Consolas" w:eastAsia="Times New Roman" w:hAnsi="Consolas" w:cs="Times New Roman"/>
+          <w:color w:val="9CDCFE"/>
+          <w:sz w:val="21"/>
+          <w:szCs w:val="21"/>
+          <w:lang w:eastAsia="pt-PT"/>
+        </w:rPr>
+        <w:t>n</w:t>
+      </w:r>
+      <w:proofErr w:type="gramEnd"/>
+      <w:r>
+        <w:rPr>
+          <w:rFonts w:ascii="Consolas" w:eastAsia="Times New Roman" w:hAnsi="Consolas" w:cs="Times New Roman"/>
+          <w:color w:val="9CDCFE"/>
+          <w:sz w:val="21"/>
+          <w:szCs w:val="21"/>
+          <w:lang w:eastAsia="pt-PT"/>
+        </w:rPr>
+        <w:t>_cartao</w:t>
+      </w:r>
+      <w:proofErr w:type="spellEnd"/>
+      <w:r>
+        <w:rPr>
+          <w:rFonts w:ascii="Consolas" w:eastAsia="Times New Roman" w:hAnsi="Consolas" w:cs="Times New Roman"/>
+          <w:color w:val="D4D4D4"/>
+          <w:sz w:val="21"/>
+          <w:szCs w:val="21"/>
+          <w:lang w:eastAsia="pt-PT"/>
+        </w:rPr>
+        <w:t> = </w:t>
+      </w:r>
+      <w:proofErr w:type="spellStart"/>
+      <w:r>
+        <w:rPr>
+          <w:rFonts w:ascii="Consolas" w:eastAsia="Times New Roman" w:hAnsi="Consolas" w:cs="Times New Roman"/>
+          <w:color w:val="D4D4D4"/>
+          <w:sz w:val="21"/>
+          <w:szCs w:val="21"/>
+          <w:lang w:eastAsia="pt-PT"/>
+        </w:rPr>
+        <w:t>n_cartao</w:t>
+      </w:r>
+      <w:proofErr w:type="spellEnd"/>
+      <w:r>
+        <w:rPr>
+          <w:rFonts w:ascii="Consolas" w:eastAsia="Times New Roman" w:hAnsi="Consolas" w:cs="Times New Roman"/>
+          <w:color w:val="D4D4D4"/>
+          <w:sz w:val="21"/>
+          <w:szCs w:val="21"/>
+          <w:lang w:eastAsia="pt-PT"/>
+        </w:rPr>
+        <w:t>;    </w:t>
+      </w:r>
+    </w:p>
+    <w:p>
+      <w:pPr>
+        <w:shd w:val="clear" w:color="auto" w:fill="1E1E1E"/>
+        <w:spacing w:after="0" w:line="285" w:lineRule="atLeast"/>
+        <w:rPr>
+          <w:rFonts w:ascii="Consolas" w:eastAsia="Times New Roman" w:hAnsi="Consolas" w:cs="Times New Roman"/>
+          <w:color w:val="D4D4D4"/>
+          <w:sz w:val="21"/>
+          <w:szCs w:val="21"/>
+          <w:lang w:eastAsia="pt-PT"/>
+        </w:rPr>
+      </w:pPr>
+      <w:r>
+        <w:rPr>
+          <w:rFonts w:ascii="Consolas" w:eastAsia="Times New Roman" w:hAnsi="Consolas" w:cs="Times New Roman"/>
+          <w:color w:val="D4D4D4"/>
+          <w:sz w:val="21"/>
+          <w:szCs w:val="21"/>
+          <w:lang w:eastAsia="pt-PT"/>
+        </w:rPr>
+        <w:t>        </w:t>
+      </w:r>
+      <w:proofErr w:type="spellStart"/>
+      <w:proofErr w:type="gramStart"/>
+      <w:r>
+        <w:rPr>
+          <w:rFonts w:ascii="Consolas" w:eastAsia="Times New Roman" w:hAnsi="Consolas" w:cs="Times New Roman"/>
+          <w:color w:val="569CD6"/>
+          <w:sz w:val="21"/>
+          <w:szCs w:val="21"/>
+          <w:lang w:eastAsia="pt-PT"/>
+        </w:rPr>
+        <w:t>this</w:t>
+      </w:r>
+      <w:r>
+        <w:rPr>
+          <w:rFonts w:ascii="Consolas" w:eastAsia="Times New Roman" w:hAnsi="Consolas" w:cs="Times New Roman"/>
+          <w:color w:val="D4D4D4"/>
+          <w:sz w:val="21"/>
+          <w:szCs w:val="21"/>
+          <w:lang w:eastAsia="pt-PT"/>
+        </w:rPr>
+        <w:t>.</w:t>
+      </w:r>
+      <w:r>
+        <w:rPr>
+          <w:rFonts w:ascii="Consolas" w:eastAsia="Times New Roman" w:hAnsi="Consolas" w:cs="Times New Roman"/>
+          <w:color w:val="9CDCFE"/>
+          <w:sz w:val="21"/>
+          <w:szCs w:val="21"/>
+          <w:lang w:eastAsia="pt-PT"/>
+        </w:rPr>
+        <w:t>titular</w:t>
+      </w:r>
+      <w:proofErr w:type="spellEnd"/>
+      <w:proofErr w:type="gramEnd"/>
+      <w:r>
+        <w:rPr>
+          <w:rFonts w:ascii="Consolas" w:eastAsia="Times New Roman" w:hAnsi="Consolas" w:cs="Times New Roman"/>
+          <w:color w:val="D4D4D4"/>
+          <w:sz w:val="21"/>
+          <w:szCs w:val="21"/>
+          <w:lang w:eastAsia="pt-PT"/>
+        </w:rPr>
+        <w:t> = titular;</w:t>
+      </w:r>
+    </w:p>
+    <w:p>
+      <w:pPr>
+        <w:shd w:val="clear" w:color="auto" w:fill="1E1E1E"/>
+        <w:spacing w:after="0" w:line="285" w:lineRule="atLeast"/>
+        <w:rPr>
+          <w:rFonts w:ascii="Consolas" w:eastAsia="Times New Roman" w:hAnsi="Consolas" w:cs="Times New Roman"/>
+          <w:color w:val="D4D4D4"/>
+          <w:sz w:val="21"/>
+          <w:szCs w:val="21"/>
+          <w:lang w:eastAsia="pt-PT"/>
+        </w:rPr>
+      </w:pPr>
+      <w:r>
+        <w:rPr>
+          <w:rFonts w:ascii="Consolas" w:eastAsia="Times New Roman" w:hAnsi="Consolas" w:cs="Times New Roman"/>
+          <w:color w:val="D4D4D4"/>
+          <w:sz w:val="21"/>
+          <w:szCs w:val="21"/>
+          <w:lang w:eastAsia="pt-PT"/>
+        </w:rPr>
+        <w:t>    }</w:t>
+      </w:r>
+    </w:p>
+    <w:p>
+      <w:pPr>
+        <w:shd w:val="clear" w:color="auto" w:fill="1E1E1E"/>
+        <w:spacing w:after="0" w:line="285" w:lineRule="atLeast"/>
+        <w:rPr>
+          <w:rFonts w:ascii="Consolas" w:eastAsia="Times New Roman" w:hAnsi="Consolas" w:cs="Times New Roman"/>
+          <w:color w:val="D4D4D4"/>
+          <w:sz w:val="21"/>
+          <w:szCs w:val="21"/>
+          <w:lang w:eastAsia="pt-PT"/>
+        </w:rPr>
+      </w:pPr>
+    </w:p>
+    <w:p>
+      <w:pPr>
+        <w:shd w:val="clear" w:color="auto" w:fill="1E1E1E"/>
+        <w:spacing w:after="0" w:line="285" w:lineRule="atLeast"/>
+        <w:rPr>
+          <w:rFonts w:ascii="Consolas" w:eastAsia="Times New Roman" w:hAnsi="Consolas" w:cs="Times New Roman"/>
+          <w:color w:val="D4D4D4"/>
+          <w:sz w:val="21"/>
+          <w:szCs w:val="21"/>
+          <w:lang w:eastAsia="pt-PT"/>
+        </w:rPr>
+      </w:pPr>
+    </w:p>
+    <w:p>
+      <w:pPr>
+        <w:shd w:val="clear" w:color="auto" w:fill="1E1E1E"/>
+        <w:spacing w:after="0" w:line="285" w:lineRule="atLeast"/>
+        <w:rPr>
+          <w:rFonts w:ascii="Consolas" w:eastAsia="Times New Roman" w:hAnsi="Consolas" w:cs="Times New Roman"/>
+          <w:color w:val="D4D4D4"/>
+          <w:sz w:val="21"/>
+          <w:szCs w:val="21"/>
+          <w:lang w:eastAsia="pt-PT"/>
+        </w:rPr>
+      </w:pPr>
+      <w:r>
+        <w:rPr>
+          <w:rFonts w:ascii="Consolas" w:eastAsia="Times New Roman" w:hAnsi="Consolas" w:cs="Times New Roman"/>
+          <w:color w:val="D4D4D4"/>
+          <w:sz w:val="21"/>
+          <w:szCs w:val="21"/>
+          <w:lang w:eastAsia="pt-PT"/>
+        </w:rPr>
+        <w:t xml:space="preserve">    // Métodos</w:t>
+      </w:r>
+    </w:p>
+    <w:p>
+      <w:pPr>
+        <w:shd w:val="clear" w:color="auto" w:fill="1E1E1E"/>
+        <w:spacing w:after="0" w:line="285" w:lineRule="atLeast"/>
+        <w:rPr>
+          <w:rFonts w:ascii="Consolas" w:eastAsia="Times New Roman" w:hAnsi="Consolas" w:cs="Times New Roman"/>
+          <w:color w:val="D4D4D4"/>
+          <w:sz w:val="21"/>
+          <w:szCs w:val="21"/>
+          <w:lang w:eastAsia="pt-PT"/>
+        </w:rPr>
+      </w:pPr>
+      <w:r>
+        <w:rPr>
+          <w:rFonts w:ascii="Consolas" w:eastAsia="Times New Roman" w:hAnsi="Consolas" w:cs="Times New Roman"/>
+          <w:color w:val="D4D4D4"/>
+          <w:sz w:val="21"/>
+          <w:szCs w:val="21"/>
+          <w:lang w:eastAsia="pt-PT"/>
+        </w:rPr>
+        <w:t>    </w:t>
+      </w:r>
+      <w:proofErr w:type="spellStart"/>
+      <w:r>
+        <w:rPr>
+          <w:rFonts w:ascii="Consolas" w:eastAsia="Times New Roman" w:hAnsi="Consolas" w:cs="Times New Roman"/>
+          <w:color w:val="569CD6"/>
+          <w:sz w:val="21"/>
+          <w:szCs w:val="21"/>
+          <w:lang w:eastAsia="pt-PT"/>
+        </w:rPr>
+        <w:t>public</w:t>
+      </w:r>
+      <w:proofErr w:type="spellEnd"/>
+      <w:r>
+        <w:rPr>
+          <w:rFonts w:ascii="Consolas" w:eastAsia="Times New Roman" w:hAnsi="Consolas" w:cs="Times New Roman"/>
+          <w:color w:val="D4D4D4"/>
+          <w:sz w:val="21"/>
+          <w:szCs w:val="21"/>
+          <w:lang w:eastAsia="pt-PT"/>
+        </w:rPr>
+        <w:t> </w:t>
+      </w:r>
+      <w:proofErr w:type="spellStart"/>
+      <w:r>
+        <w:rPr>
+          <w:rFonts w:ascii="Consolas" w:eastAsia="Times New Roman" w:hAnsi="Consolas" w:cs="Times New Roman"/>
+          <w:color w:val="4EC9B0"/>
+          <w:sz w:val="21"/>
+          <w:szCs w:val="21"/>
+          <w:lang w:eastAsia="pt-PT"/>
+        </w:rPr>
+        <w:t>void</w:t>
+      </w:r>
+      <w:proofErr w:type="spellEnd"/>
+      <w:r>
+        <w:rPr>
+          <w:rFonts w:ascii="Consolas" w:eastAsia="Times New Roman" w:hAnsi="Consolas" w:cs="Times New Roman"/>
+          <w:color w:val="D4D4D4"/>
+          <w:sz w:val="21"/>
+          <w:szCs w:val="21"/>
+          <w:lang w:eastAsia="pt-PT"/>
+        </w:rPr>
+        <w:t> </w:t>
+      </w:r>
+      <w:proofErr w:type="gramStart"/>
+      <w:r>
+        <w:rPr>
+          <w:rFonts w:ascii="Consolas" w:eastAsia="Times New Roman" w:hAnsi="Consolas" w:cs="Times New Roman"/>
+          <w:color w:val="DCDCAA"/>
+          <w:sz w:val="21"/>
+          <w:szCs w:val="21"/>
+          <w:lang w:eastAsia="pt-PT"/>
+        </w:rPr>
+        <w:t>creditar</w:t>
+      </w:r>
+      <w:r>
+        <w:rPr>
+          <w:rFonts w:ascii="Consolas" w:eastAsia="Times New Roman" w:hAnsi="Consolas" w:cs="Times New Roman"/>
+          <w:color w:val="D4D4D4"/>
+          <w:sz w:val="21"/>
+          <w:szCs w:val="21"/>
+          <w:lang w:eastAsia="pt-PT"/>
+        </w:rPr>
+        <w:t>(</w:t>
+      </w:r>
+      <w:proofErr w:type="spellStart"/>
+      <w:proofErr w:type="gramEnd"/>
+      <w:r>
+        <w:rPr>
+          <w:rFonts w:ascii="Consolas" w:eastAsia="Times New Roman" w:hAnsi="Consolas" w:cs="Times New Roman"/>
+          <w:color w:val="4EC9B0"/>
+          <w:sz w:val="21"/>
+          <w:szCs w:val="21"/>
+          <w:lang w:eastAsia="pt-PT"/>
+        </w:rPr>
+        <w:t>double</w:t>
+      </w:r>
+      <w:proofErr w:type="spellEnd"/>
+      <w:r>
+        <w:rPr>
+          <w:rFonts w:ascii="Consolas" w:eastAsia="Times New Roman" w:hAnsi="Consolas" w:cs="Times New Roman"/>
+          <w:color w:val="D4D4D4"/>
+          <w:sz w:val="21"/>
+          <w:szCs w:val="21"/>
+          <w:lang w:eastAsia="pt-PT"/>
+        </w:rPr>
+        <w:t> </w:t>
+      </w:r>
+      <w:r>
+        <w:rPr>
+          <w:rFonts w:ascii="Consolas" w:eastAsia="Times New Roman" w:hAnsi="Consolas" w:cs="Times New Roman"/>
+          <w:color w:val="9CDCFE"/>
+          <w:sz w:val="21"/>
+          <w:szCs w:val="21"/>
+          <w:lang w:eastAsia="pt-PT"/>
+        </w:rPr>
+        <w:t>pontos</w:t>
+      </w:r>
+      <w:r>
+        <w:rPr>
+          <w:rFonts w:ascii="Consolas" w:eastAsia="Times New Roman" w:hAnsi="Consolas" w:cs="Times New Roman"/>
+          <w:color w:val="D4D4D4"/>
+          <w:sz w:val="21"/>
+          <w:szCs w:val="21"/>
+          <w:lang w:eastAsia="pt-PT"/>
+        </w:rPr>
+        <w:t>) {</w:t>
+      </w:r>
+    </w:p>
+    <w:p>
+      <w:pPr>
+        <w:shd w:val="clear" w:color="auto" w:fill="1E1E1E"/>
+        <w:spacing w:after="0" w:line="285" w:lineRule="atLeast"/>
+        <w:rPr>
+          <w:rFonts w:ascii="Consolas" w:eastAsia="Times New Roman" w:hAnsi="Consolas" w:cs="Times New Roman"/>
+          <w:color w:val="D4D4D4"/>
+          <w:sz w:val="21"/>
+          <w:szCs w:val="21"/>
+          <w:lang w:eastAsia="pt-PT"/>
+        </w:rPr>
+      </w:pPr>
+      <w:r>
+        <w:rPr>
+          <w:rFonts w:ascii="Consolas" w:eastAsia="Times New Roman" w:hAnsi="Consolas" w:cs="Times New Roman"/>
+          <w:color w:val="D4D4D4"/>
+          <w:sz w:val="21"/>
+          <w:szCs w:val="21"/>
+          <w:lang w:eastAsia="pt-PT"/>
+        </w:rPr>
+        <w:t>        </w:t>
+      </w:r>
+      <w:proofErr w:type="spellStart"/>
+      <w:proofErr w:type="gramStart"/>
+      <w:r>
+        <w:rPr>
+          <w:rFonts w:ascii="Consolas" w:eastAsia="Times New Roman" w:hAnsi="Consolas" w:cs="Times New Roman"/>
+          <w:color w:val="569CD6"/>
+          <w:sz w:val="21"/>
+          <w:szCs w:val="21"/>
+          <w:lang w:eastAsia="pt-PT"/>
+        </w:rPr>
+        <w:t>this</w:t>
+      </w:r>
+      <w:r>
+        <w:rPr>
+          <w:rFonts w:ascii="Consolas" w:eastAsia="Times New Roman" w:hAnsi="Consolas" w:cs="Times New Roman"/>
+          <w:color w:val="D4D4D4"/>
+          <w:sz w:val="21"/>
+          <w:szCs w:val="21"/>
+          <w:lang w:eastAsia="pt-PT"/>
+        </w:rPr>
+        <w:t>.</w:t>
+      </w:r>
+      <w:r>
+        <w:rPr>
+          <w:rFonts w:ascii="Consolas" w:eastAsia="Times New Roman" w:hAnsi="Consolas" w:cs="Times New Roman"/>
+          <w:color w:val="9CDCFE"/>
+          <w:sz w:val="21"/>
+          <w:szCs w:val="21"/>
+          <w:lang w:eastAsia="pt-PT"/>
+        </w:rPr>
+        <w:t>n</w:t>
+      </w:r>
+      <w:proofErr w:type="gramEnd"/>
+      <w:r>
+        <w:rPr>
+          <w:rFonts w:ascii="Consolas" w:eastAsia="Times New Roman" w:hAnsi="Consolas" w:cs="Times New Roman"/>
+          <w:color w:val="9CDCFE"/>
+          <w:sz w:val="21"/>
+          <w:szCs w:val="21"/>
+          <w:lang w:eastAsia="pt-PT"/>
+        </w:rPr>
+        <w:t>_pontos</w:t>
+      </w:r>
+      <w:proofErr w:type="spellEnd"/>
+      <w:r>
+        <w:rPr>
+          <w:rFonts w:ascii="Consolas" w:eastAsia="Times New Roman" w:hAnsi="Consolas" w:cs="Times New Roman"/>
+          <w:color w:val="D4D4D4"/>
+          <w:sz w:val="21"/>
+          <w:szCs w:val="21"/>
+          <w:lang w:eastAsia="pt-PT"/>
+        </w:rPr>
+        <w:t> += pontos;</w:t>
+      </w:r>
+    </w:p>
+    <w:p>
+      <w:pPr>
+        <w:shd w:val="clear" w:color="auto" w:fill="1E1E1E"/>
+        <w:spacing w:after="0" w:line="285" w:lineRule="atLeast"/>
+        <w:rPr>
+          <w:rFonts w:ascii="Consolas" w:eastAsia="Times New Roman" w:hAnsi="Consolas" w:cs="Times New Roman"/>
+          <w:color w:val="D4D4D4"/>
+          <w:sz w:val="21"/>
+          <w:szCs w:val="21"/>
+          <w:lang w:eastAsia="pt-PT"/>
+        </w:rPr>
+      </w:pPr>
+      <w:r>
+        <w:rPr>
+          <w:rFonts w:ascii="Consolas" w:eastAsia="Times New Roman" w:hAnsi="Consolas" w:cs="Times New Roman"/>
+          <w:color w:val="D4D4D4"/>
+          <w:sz w:val="21"/>
+          <w:szCs w:val="21"/>
+          <w:lang w:eastAsia="pt-PT"/>
+        </w:rPr>
+        <w:t>    }</w:t>
+      </w:r>
+    </w:p>
+    <w:p>
+      <w:pPr>
+        <w:shd w:val="clear" w:color="auto" w:fill="1E1E1E"/>
+        <w:spacing w:after="0" w:line="285" w:lineRule="atLeast"/>
+        <w:rPr>
+          <w:rFonts w:ascii="Consolas" w:eastAsia="Times New Roman" w:hAnsi="Consolas" w:cs="Times New Roman"/>
+          <w:color w:val="D4D4D4"/>
+          <w:sz w:val="21"/>
+          <w:szCs w:val="21"/>
+          <w:lang w:eastAsia="pt-PT"/>
+        </w:rPr>
+      </w:pPr>
+    </w:p>
+    <w:p>
+      <w:pPr>
+        <w:shd w:val="clear" w:color="auto" w:fill="1E1E1E"/>
+        <w:spacing w:after="0" w:line="285" w:lineRule="atLeast"/>
+        <w:rPr>
+          <w:rFonts w:ascii="Consolas" w:eastAsia="Times New Roman" w:hAnsi="Consolas" w:cs="Times New Roman"/>
+          <w:color w:val="D4D4D4"/>
+          <w:sz w:val="21"/>
+          <w:szCs w:val="21"/>
+          <w:lang w:eastAsia="pt-PT"/>
+        </w:rPr>
+      </w:pPr>
+      <w:r>
+        <w:rPr>
+          <w:rFonts w:ascii="Consolas" w:eastAsia="Times New Roman" w:hAnsi="Consolas" w:cs="Times New Roman"/>
+          <w:color w:val="D4D4D4"/>
+          <w:sz w:val="21"/>
+          <w:szCs w:val="21"/>
+          <w:lang w:eastAsia="pt-PT"/>
+        </w:rPr>
+        <w:t>    </w:t>
+      </w:r>
+      <w:proofErr w:type="spellStart"/>
+      <w:r>
+        <w:rPr>
+          <w:rFonts w:ascii="Consolas" w:eastAsia="Times New Roman" w:hAnsi="Consolas" w:cs="Times New Roman"/>
+          <w:color w:val="569CD6"/>
+          <w:sz w:val="21"/>
+          <w:szCs w:val="21"/>
+          <w:lang w:eastAsia="pt-PT"/>
+        </w:rPr>
+        <w:t>public</w:t>
+      </w:r>
+      <w:proofErr w:type="spellEnd"/>
+      <w:r>
+        <w:rPr>
+          <w:rFonts w:ascii="Consolas" w:eastAsia="Times New Roman" w:hAnsi="Consolas" w:cs="Times New Roman"/>
+          <w:color w:val="D4D4D4"/>
+          <w:sz w:val="21"/>
+          <w:szCs w:val="21"/>
+          <w:lang w:eastAsia="pt-PT"/>
+        </w:rPr>
+        <w:t> </w:t>
+      </w:r>
+      <w:proofErr w:type="spellStart"/>
+      <w:r>
+        <w:rPr>
+          <w:rFonts w:ascii="Consolas" w:eastAsia="Times New Roman" w:hAnsi="Consolas" w:cs="Times New Roman"/>
+          <w:color w:val="4EC9B0"/>
+          <w:sz w:val="21"/>
+          <w:szCs w:val="21"/>
+          <w:lang w:eastAsia="pt-PT"/>
+        </w:rPr>
+        <w:t>void</w:t>
+      </w:r>
+      <w:proofErr w:type="spellEnd"/>
+      <w:r>
+        <w:rPr>
+          <w:rFonts w:ascii="Consolas" w:eastAsia="Times New Roman" w:hAnsi="Consolas" w:cs="Times New Roman"/>
+          <w:color w:val="D4D4D4"/>
+          <w:sz w:val="21"/>
+          <w:szCs w:val="21"/>
+          <w:lang w:eastAsia="pt-PT"/>
+        </w:rPr>
+        <w:t> </w:t>
+      </w:r>
+      <w:proofErr w:type="gramStart"/>
+      <w:r>
+        <w:rPr>
+          <w:rFonts w:ascii="Consolas" w:eastAsia="Times New Roman" w:hAnsi="Consolas" w:cs="Times New Roman"/>
+          <w:color w:val="DCDCAA"/>
+          <w:sz w:val="21"/>
+          <w:szCs w:val="21"/>
+          <w:lang w:eastAsia="pt-PT"/>
+        </w:rPr>
+        <w:t>debitar</w:t>
+      </w:r>
+      <w:r>
+        <w:rPr>
+          <w:rFonts w:ascii="Consolas" w:eastAsia="Times New Roman" w:hAnsi="Consolas" w:cs="Times New Roman"/>
+          <w:color w:val="D4D4D4"/>
+          <w:sz w:val="21"/>
+          <w:szCs w:val="21"/>
+          <w:lang w:eastAsia="pt-PT"/>
+        </w:rPr>
+        <w:t>(</w:t>
+      </w:r>
+      <w:proofErr w:type="spellStart"/>
+      <w:proofErr w:type="gramEnd"/>
+      <w:r>
+        <w:rPr>
+          <w:rFonts w:ascii="Consolas" w:eastAsia="Times New Roman" w:hAnsi="Consolas" w:cs="Times New Roman"/>
+          <w:color w:val="4EC9B0"/>
+          <w:sz w:val="21"/>
+          <w:szCs w:val="21"/>
+          <w:lang w:eastAsia="pt-PT"/>
+        </w:rPr>
+        <w:t>int</w:t>
+      </w:r>
+      <w:proofErr w:type="spellEnd"/>
+      <w:r>
+        <w:rPr>
+          <w:rFonts w:ascii="Consolas" w:eastAsia="Times New Roman" w:hAnsi="Consolas" w:cs="Times New Roman"/>
+          <w:color w:val="D4D4D4"/>
+          <w:sz w:val="21"/>
+          <w:szCs w:val="21"/>
+          <w:lang w:eastAsia="pt-PT"/>
+        </w:rPr>
+        <w:t> </w:t>
+      </w:r>
+      <w:r>
+        <w:rPr>
+          <w:rFonts w:ascii="Consolas" w:eastAsia="Times New Roman" w:hAnsi="Consolas" w:cs="Times New Roman"/>
+          <w:color w:val="9CDCFE"/>
+          <w:sz w:val="21"/>
+          <w:szCs w:val="21"/>
+          <w:lang w:eastAsia="pt-PT"/>
+        </w:rPr>
+        <w:t>pontos</w:t>
+      </w:r>
+      <w:r>
+        <w:rPr>
+          <w:rFonts w:ascii="Consolas" w:eastAsia="Times New Roman" w:hAnsi="Consolas" w:cs="Times New Roman"/>
+          <w:color w:val="D4D4D4"/>
+          <w:sz w:val="21"/>
+          <w:szCs w:val="21"/>
+          <w:lang w:eastAsia="pt-PT"/>
+        </w:rPr>
+        <w:t>) {</w:t>
+      </w:r>
+    </w:p>
+    <w:p>
+      <w:pPr>
+        <w:shd w:val="clear" w:color="auto" w:fill="1E1E1E"/>
+        <w:spacing w:after="0" w:line="285" w:lineRule="atLeast"/>
+        <w:rPr>
+          <w:rFonts w:ascii="Consolas" w:eastAsia="Times New Roman" w:hAnsi="Consolas" w:cs="Times New Roman"/>
+          <w:color w:val="D4D4D4"/>
+          <w:sz w:val="21"/>
+          <w:szCs w:val="21"/>
+          <w:lang w:eastAsia="pt-PT"/>
+        </w:rPr>
+      </w:pPr>
+      <w:r>
+        <w:rPr>
+          <w:rFonts w:ascii="Consolas" w:eastAsia="Times New Roman" w:hAnsi="Consolas" w:cs="Times New Roman"/>
+          <w:color w:val="D4D4D4"/>
+          <w:sz w:val="21"/>
+          <w:szCs w:val="21"/>
+          <w:lang w:eastAsia="pt-PT"/>
+        </w:rPr>
+        <w:t>        </w:t>
+      </w:r>
+      <w:proofErr w:type="spellStart"/>
+      <w:proofErr w:type="gramStart"/>
+      <w:r>
+        <w:rPr>
+          <w:rFonts w:ascii="Consolas" w:eastAsia="Times New Roman" w:hAnsi="Consolas" w:cs="Times New Roman"/>
+          <w:color w:val="C586C0"/>
+          <w:sz w:val="21"/>
+          <w:szCs w:val="21"/>
+          <w:lang w:eastAsia="pt-PT"/>
+        </w:rPr>
+        <w:t>if</w:t>
+      </w:r>
+      <w:proofErr w:type="spellEnd"/>
+      <w:r>
+        <w:rPr>
+          <w:rFonts w:ascii="Consolas" w:eastAsia="Times New Roman" w:hAnsi="Consolas" w:cs="Times New Roman"/>
+          <w:color w:val="D4D4D4"/>
+          <w:sz w:val="21"/>
+          <w:szCs w:val="21"/>
+          <w:lang w:eastAsia="pt-PT"/>
+        </w:rPr>
+        <w:t>(</w:t>
+      </w:r>
+      <w:proofErr w:type="gramEnd"/>
+      <w:r>
+        <w:rPr>
+          <w:rFonts w:ascii="Consolas" w:eastAsia="Times New Roman" w:hAnsi="Consolas" w:cs="Times New Roman"/>
+          <w:color w:val="D4D4D4"/>
+          <w:sz w:val="21"/>
+          <w:szCs w:val="21"/>
+          <w:lang w:eastAsia="pt-PT"/>
+        </w:rPr>
+        <w:t>pontos &lt;= </w:t>
+      </w:r>
+      <w:proofErr w:type="spellStart"/>
+      <w:r>
+        <w:rPr>
+          <w:rFonts w:ascii="Consolas" w:eastAsia="Times New Roman" w:hAnsi="Consolas" w:cs="Times New Roman"/>
+          <w:color w:val="569CD6"/>
+          <w:sz w:val="21"/>
+          <w:szCs w:val="21"/>
+          <w:lang w:eastAsia="pt-PT"/>
+        </w:rPr>
+        <w:t>this</w:t>
+      </w:r>
+      <w:r>
+        <w:rPr>
+          <w:rFonts w:ascii="Consolas" w:eastAsia="Times New Roman" w:hAnsi="Consolas" w:cs="Times New Roman"/>
+          <w:color w:val="D4D4D4"/>
+          <w:sz w:val="21"/>
+          <w:szCs w:val="21"/>
+          <w:lang w:eastAsia="pt-PT"/>
+        </w:rPr>
+        <w:t>.</w:t>
+      </w:r>
+      <w:r>
+        <w:rPr>
+          <w:rFonts w:ascii="Consolas" w:eastAsia="Times New Roman" w:hAnsi="Consolas" w:cs="Times New Roman"/>
+          <w:color w:val="9CDCFE"/>
+          <w:sz w:val="21"/>
+          <w:szCs w:val="21"/>
+          <w:lang w:eastAsia="pt-PT"/>
+        </w:rPr>
+        <w:t>n_pontos</w:t>
+      </w:r>
+      <w:proofErr w:type="spellEnd"/>
+      <w:r>
+        <w:rPr>
+          <w:rFonts w:ascii="Consolas" w:eastAsia="Times New Roman" w:hAnsi="Consolas" w:cs="Times New Roman"/>
+          <w:color w:val="D4D4D4"/>
+          <w:sz w:val="21"/>
+          <w:szCs w:val="21"/>
+          <w:lang w:eastAsia="pt-PT"/>
+        </w:rPr>
+        <w:t>)</w:t>
+      </w:r>
+    </w:p>
+    <w:p>
+      <w:pPr>
+        <w:shd w:val="clear" w:color="auto" w:fill="1E1E1E"/>
+        <w:spacing w:after="0" w:line="285" w:lineRule="atLeast"/>
+        <w:rPr>
+          <w:rFonts w:ascii="Consolas" w:eastAsia="Times New Roman" w:hAnsi="Consolas" w:cs="Times New Roman"/>
+          <w:color w:val="D4D4D4"/>
+          <w:sz w:val="21"/>
+          <w:szCs w:val="21"/>
+          <w:lang w:eastAsia="pt-PT"/>
+        </w:rPr>
+      </w:pPr>
+      <w:r>
+        <w:rPr>
+          <w:rFonts w:ascii="Consolas" w:eastAsia="Times New Roman" w:hAnsi="Consolas" w:cs="Times New Roman"/>
+          <w:color w:val="D4D4D4"/>
+          <w:sz w:val="21"/>
+          <w:szCs w:val="21"/>
+          <w:lang w:eastAsia="pt-PT"/>
+        </w:rPr>
+        <w:t>            </w:t>
+      </w:r>
+      <w:proofErr w:type="spellStart"/>
+      <w:proofErr w:type="gramStart"/>
+      <w:r>
+        <w:rPr>
+          <w:rFonts w:ascii="Consolas" w:eastAsia="Times New Roman" w:hAnsi="Consolas" w:cs="Times New Roman"/>
+          <w:color w:val="569CD6"/>
+          <w:sz w:val="21"/>
+          <w:szCs w:val="21"/>
+          <w:lang w:eastAsia="pt-PT"/>
+        </w:rPr>
+        <w:t>this</w:t>
+      </w:r>
+      <w:r>
+        <w:rPr>
+          <w:rFonts w:ascii="Consolas" w:eastAsia="Times New Roman" w:hAnsi="Consolas" w:cs="Times New Roman"/>
+          <w:color w:val="D4D4D4"/>
+          <w:sz w:val="21"/>
+          <w:szCs w:val="21"/>
+          <w:lang w:eastAsia="pt-PT"/>
+        </w:rPr>
+        <w:t>.</w:t>
+      </w:r>
+      <w:r>
+        <w:rPr>
+          <w:rFonts w:ascii="Consolas" w:eastAsia="Times New Roman" w:hAnsi="Consolas" w:cs="Times New Roman"/>
+          <w:color w:val="9CDCFE"/>
+          <w:sz w:val="21"/>
+          <w:szCs w:val="21"/>
+          <w:lang w:eastAsia="pt-PT"/>
+        </w:rPr>
+        <w:t>n</w:t>
+      </w:r>
+      <w:proofErr w:type="gramEnd"/>
+      <w:r>
+        <w:rPr>
+          <w:rFonts w:ascii="Consolas" w:eastAsia="Times New Roman" w:hAnsi="Consolas" w:cs="Times New Roman"/>
+          <w:color w:val="9CDCFE"/>
+          <w:sz w:val="21"/>
+          <w:szCs w:val="21"/>
+          <w:lang w:eastAsia="pt-PT"/>
+        </w:rPr>
+        <w:t>_pontos</w:t>
+      </w:r>
+      <w:proofErr w:type="spellEnd"/>
+      <w:r>
+        <w:rPr>
+          <w:rFonts w:ascii="Consolas" w:eastAsia="Times New Roman" w:hAnsi="Consolas" w:cs="Times New Roman"/>
+          <w:color w:val="D4D4D4"/>
+          <w:sz w:val="21"/>
+          <w:szCs w:val="21"/>
+          <w:lang w:eastAsia="pt-PT"/>
+        </w:rPr>
+        <w:t> -= pontos;</w:t>
+      </w:r>
+    </w:p>
+    <w:p>
+      <w:pPr>
+        <w:shd w:val="clear" w:color="auto" w:fill="1E1E1E"/>
+        <w:spacing w:after="0" w:line="285" w:lineRule="atLeast"/>
+        <w:rPr>
+          <w:rFonts w:ascii="Consolas" w:eastAsia="Times New Roman" w:hAnsi="Consolas" w:cs="Times New Roman"/>
+          <w:color w:val="D4D4D4"/>
+          <w:sz w:val="21"/>
+          <w:szCs w:val="21"/>
+          <w:lang w:eastAsia="pt-PT"/>
+        </w:rPr>
+      </w:pPr>
+      <w:r>
+        <w:rPr>
+          <w:rFonts w:ascii="Consolas" w:eastAsia="Times New Roman" w:hAnsi="Consolas" w:cs="Times New Roman"/>
+          <w:color w:val="D4D4D4"/>
+          <w:sz w:val="21"/>
+          <w:szCs w:val="21"/>
+          <w:lang w:eastAsia="pt-PT"/>
+        </w:rPr>
+        <w:t>    }</w:t>
+      </w:r>
+    </w:p>
+    <w:p>
+      <w:pPr>
+        <w:shd w:val="clear" w:color="auto" w:fill="1E1E1E"/>
+        <w:spacing w:after="0" w:line="285" w:lineRule="atLeast"/>
+        <w:rPr>
+          <w:rFonts w:ascii="Consolas" w:eastAsia="Times New Roman" w:hAnsi="Consolas" w:cs="Times New Roman"/>
+          <w:color w:val="D4D4D4"/>
+          <w:sz w:val="21"/>
+          <w:szCs w:val="21"/>
+          <w:lang w:eastAsia="pt-PT"/>
+        </w:rPr>
+      </w:pPr>
+    </w:p>
+    <w:p>
+      <w:pPr>
+        <w:shd w:val="clear" w:color="auto" w:fill="1E1E1E"/>
+        <w:spacing w:after="0" w:line="285" w:lineRule="atLeast"/>
+        <w:rPr>
+          <w:rFonts w:ascii="Consolas" w:eastAsia="Times New Roman" w:hAnsi="Consolas" w:cs="Times New Roman"/>
+          <w:color w:val="D4D4D4"/>
+          <w:sz w:val="21"/>
+          <w:szCs w:val="21"/>
+          <w:lang w:eastAsia="pt-PT"/>
+        </w:rPr>
+      </w:pPr>
+      <w:r>
+        <w:rPr>
+          <w:rFonts w:ascii="Consolas" w:eastAsia="Times New Roman" w:hAnsi="Consolas" w:cs="Times New Roman"/>
+          <w:color w:val="D4D4D4"/>
+          <w:sz w:val="21"/>
+          <w:szCs w:val="21"/>
+          <w:lang w:eastAsia="pt-PT"/>
+        </w:rPr>
+        <w:t>    </w:t>
+      </w:r>
+      <w:proofErr w:type="spellStart"/>
+      <w:r>
+        <w:rPr>
+          <w:rFonts w:ascii="Consolas" w:eastAsia="Times New Roman" w:hAnsi="Consolas" w:cs="Times New Roman"/>
+          <w:color w:val="569CD6"/>
+          <w:sz w:val="21"/>
+          <w:szCs w:val="21"/>
+          <w:lang w:eastAsia="pt-PT"/>
+        </w:rPr>
+        <w:t>public</w:t>
+      </w:r>
+      <w:proofErr w:type="spellEnd"/>
+      <w:r>
+        <w:rPr>
+          <w:rFonts w:ascii="Consolas" w:eastAsia="Times New Roman" w:hAnsi="Consolas" w:cs="Times New Roman"/>
+          <w:color w:val="D4D4D4"/>
+          <w:sz w:val="21"/>
+          <w:szCs w:val="21"/>
+          <w:lang w:eastAsia="pt-PT"/>
+        </w:rPr>
+        <w:t> </w:t>
+      </w:r>
+      <w:proofErr w:type="spellStart"/>
+      <w:r>
+        <w:rPr>
+          <w:rFonts w:ascii="Consolas" w:eastAsia="Times New Roman" w:hAnsi="Consolas" w:cs="Times New Roman"/>
+          <w:color w:val="4EC9B0"/>
+          <w:sz w:val="21"/>
+          <w:szCs w:val="21"/>
+          <w:lang w:eastAsia="pt-PT"/>
+        </w:rPr>
+        <w:t>void</w:t>
+      </w:r>
+      <w:proofErr w:type="spellEnd"/>
+      <w:r>
+        <w:rPr>
+          <w:rFonts w:ascii="Consolas" w:eastAsia="Times New Roman" w:hAnsi="Consolas" w:cs="Times New Roman"/>
+          <w:color w:val="D4D4D4"/>
+          <w:sz w:val="21"/>
+          <w:szCs w:val="21"/>
+          <w:lang w:eastAsia="pt-PT"/>
+        </w:rPr>
+        <w:t> </w:t>
+      </w:r>
+      <w:proofErr w:type="gramStart"/>
+      <w:r>
+        <w:rPr>
+          <w:rFonts w:ascii="Consolas" w:eastAsia="Times New Roman" w:hAnsi="Consolas" w:cs="Times New Roman"/>
+          <w:color w:val="DCDCAA"/>
+          <w:sz w:val="21"/>
+          <w:szCs w:val="21"/>
+          <w:lang w:eastAsia="pt-PT"/>
+        </w:rPr>
+        <w:t>transferir</w:t>
+      </w:r>
+      <w:r>
+        <w:rPr>
+          <w:rFonts w:ascii="Consolas" w:eastAsia="Times New Roman" w:hAnsi="Consolas" w:cs="Times New Roman"/>
+          <w:color w:val="D4D4D4"/>
+          <w:sz w:val="21"/>
+          <w:szCs w:val="21"/>
+          <w:lang w:eastAsia="pt-PT"/>
+        </w:rPr>
+        <w:t>(</w:t>
+      </w:r>
+      <w:proofErr w:type="spellStart"/>
+      <w:proofErr w:type="gramEnd"/>
+      <w:r>
+        <w:rPr>
+          <w:rFonts w:ascii="Consolas" w:eastAsia="Times New Roman" w:hAnsi="Consolas" w:cs="Times New Roman"/>
+          <w:color w:val="4EC9B0"/>
+          <w:sz w:val="21"/>
+          <w:szCs w:val="21"/>
+          <w:lang w:eastAsia="pt-PT"/>
+        </w:rPr>
+        <w:t>CartaoCliente</w:t>
+      </w:r>
+      <w:proofErr w:type="spellEnd"/>
+      <w:r>
+        <w:rPr>
+          <w:rFonts w:ascii="Consolas" w:eastAsia="Times New Roman" w:hAnsi="Consolas" w:cs="Times New Roman"/>
+          <w:color w:val="D4D4D4"/>
+          <w:sz w:val="21"/>
+          <w:szCs w:val="21"/>
+          <w:lang w:eastAsia="pt-PT"/>
+        </w:rPr>
+        <w:t> </w:t>
+      </w:r>
+      <w:proofErr w:type="spellStart"/>
+      <w:r>
+        <w:rPr>
+          <w:rFonts w:ascii="Consolas" w:eastAsia="Times New Roman" w:hAnsi="Consolas" w:cs="Times New Roman"/>
+          <w:color w:val="9CDCFE"/>
+          <w:sz w:val="21"/>
+          <w:szCs w:val="21"/>
+          <w:lang w:eastAsia="pt-PT"/>
+        </w:rPr>
+        <w:t>cartao</w:t>
+      </w:r>
+      <w:proofErr w:type="spellEnd"/>
+      <w:r>
+        <w:rPr>
+          <w:rFonts w:ascii="Consolas" w:eastAsia="Times New Roman" w:hAnsi="Consolas" w:cs="Times New Roman"/>
+          <w:color w:val="D4D4D4"/>
+          <w:sz w:val="21"/>
+          <w:szCs w:val="21"/>
+          <w:lang w:eastAsia="pt-PT"/>
+        </w:rPr>
+        <w:t>) {</w:t>
+      </w:r>
+    </w:p>
+    <w:p>
+      <w:pPr>
+        <w:shd w:val="clear" w:color="auto" w:fill="1E1E1E"/>
+        <w:spacing w:after="0" w:line="285" w:lineRule="atLeast"/>
+        <w:rPr>
+          <w:rFonts w:ascii="Consolas" w:eastAsia="Times New Roman" w:hAnsi="Consolas" w:cs="Times New Roman"/>
+          <w:color w:val="D4D4D4"/>
+          <w:sz w:val="21"/>
+          <w:szCs w:val="21"/>
+          <w:lang w:eastAsia="pt-PT"/>
+        </w:rPr>
+      </w:pPr>
+      <w:r>
+        <w:rPr>
+          <w:rFonts w:ascii="Consolas" w:eastAsia="Times New Roman" w:hAnsi="Consolas" w:cs="Times New Roman"/>
+          <w:color w:val="D4D4D4"/>
+          <w:sz w:val="21"/>
+          <w:szCs w:val="21"/>
+          <w:lang w:eastAsia="pt-PT"/>
+        </w:rPr>
+        <w:t>        </w:t>
+      </w:r>
+      <w:proofErr w:type="gramStart"/>
+      <w:r>
+        <w:rPr>
+          <w:rFonts w:ascii="Consolas" w:eastAsia="Times New Roman" w:hAnsi="Consolas" w:cs="Times New Roman"/>
+          <w:color w:val="569CD6"/>
+          <w:sz w:val="21"/>
+          <w:szCs w:val="21"/>
+          <w:lang w:eastAsia="pt-PT"/>
+        </w:rPr>
+        <w:t>this</w:t>
+      </w:r>
+      <w:r>
+        <w:rPr>
+          <w:rFonts w:ascii="Consolas" w:eastAsia="Times New Roman" w:hAnsi="Consolas" w:cs="Times New Roman"/>
+          <w:color w:val="D4D4D4"/>
+          <w:sz w:val="21"/>
+          <w:szCs w:val="21"/>
+          <w:lang w:eastAsia="pt-PT"/>
+        </w:rPr>
+        <w:t>.</w:t>
+      </w:r>
+      <w:r>
+        <w:rPr>
+          <w:rFonts w:ascii="Consolas" w:eastAsia="Times New Roman" w:hAnsi="Consolas" w:cs="Times New Roman"/>
+          <w:color w:val="9CDCFE"/>
+          <w:sz w:val="21"/>
+          <w:szCs w:val="21"/>
+          <w:lang w:eastAsia="pt-PT"/>
+        </w:rPr>
+        <w:t>n</w:t>
+      </w:r>
+      <w:proofErr w:type="gramEnd"/>
+      <w:r>
+        <w:rPr>
+          <w:rFonts w:ascii="Consolas" w:eastAsia="Times New Roman" w:hAnsi="Consolas" w:cs="Times New Roman"/>
+          <w:color w:val="9CDCFE"/>
+          <w:sz w:val="21"/>
+          <w:szCs w:val="21"/>
+          <w:lang w:eastAsia="pt-PT"/>
+        </w:rPr>
+        <w:t>_pontos</w:t>
+      </w:r>
+      <w:r>
+        <w:rPr>
+          <w:rFonts w:ascii="Consolas" w:eastAsia="Times New Roman" w:hAnsi="Consolas" w:cs="Times New Roman"/>
+          <w:color w:val="D4D4D4"/>
+          <w:sz w:val="21"/>
+          <w:szCs w:val="21"/>
+          <w:lang w:eastAsia="pt-PT"/>
+        </w:rPr>
+        <w:t> += </w:t>
+      </w:r>
+      <w:r>
+        <w:rPr>
+          <w:rFonts w:ascii="Consolas" w:eastAsia="Times New Roman" w:hAnsi="Consolas" w:cs="Times New Roman"/>
+          <w:color w:val="9CDCFE"/>
+          <w:sz w:val="21"/>
+          <w:szCs w:val="21"/>
+          <w:lang w:eastAsia="pt-PT"/>
+        </w:rPr>
+        <w:t>cartao</w:t>
+      </w:r>
+      <w:r>
+        <w:rPr>
+          <w:rFonts w:ascii="Consolas" w:eastAsia="Times New Roman" w:hAnsi="Consolas" w:cs="Times New Roman"/>
+          <w:color w:val="D4D4D4"/>
+          <w:sz w:val="21"/>
+          <w:szCs w:val="21"/>
+          <w:lang w:eastAsia="pt-PT"/>
+        </w:rPr>
+        <w:t>.</w:t>
+      </w:r>
+      <w:r>
+        <w:rPr>
+          <w:rFonts w:ascii="Consolas" w:eastAsia="Times New Roman" w:hAnsi="Consolas" w:cs="Times New Roman"/>
+          <w:color w:val="DCDCAA"/>
+          <w:sz w:val="21"/>
+          <w:szCs w:val="21"/>
+          <w:lang w:eastAsia="pt-PT"/>
+        </w:rPr>
+        <w:t>getNpontos</w:t>
+      </w:r>
+      <w:r>
+        <w:rPr>
+          <w:rFonts w:ascii="Consolas" w:eastAsia="Times New Roman" w:hAnsi="Consolas" w:cs="Times New Roman"/>
+          <w:color w:val="D4D4D4"/>
+          <w:sz w:val="21"/>
+          <w:szCs w:val="21"/>
+          <w:lang w:eastAsia="pt-PT"/>
+        </w:rPr>
+        <w:t>(); </w:t>
+      </w:r>
+      <w:r>
+        <w:rPr>
+          <w:rFonts w:ascii="Consolas" w:eastAsia="Times New Roman" w:hAnsi="Consolas" w:cs="Times New Roman"/>
+          <w:color w:val="6A9955"/>
+          <w:sz w:val="21"/>
+          <w:szCs w:val="21"/>
+          <w:lang w:eastAsia="pt-PT"/>
+        </w:rPr>
+        <w:t>//transfere os pontos do cartão passado como argumento</w:t>
+      </w:r>
+    </w:p>
+    <w:p>
+      <w:pPr>
+        <w:shd w:val="clear" w:color="auto" w:fill="1E1E1E"/>
+        <w:spacing w:after="0" w:line="285" w:lineRule="atLeast"/>
+        <w:rPr>
+          <w:rFonts w:ascii="Consolas" w:eastAsia="Times New Roman" w:hAnsi="Consolas" w:cs="Times New Roman"/>
+          <w:color w:val="D4D4D4"/>
+          <w:sz w:val="21"/>
+          <w:szCs w:val="21"/>
+          <w:lang w:eastAsia="pt-PT"/>
+        </w:rPr>
+      </w:pPr>
+      <w:r>
+        <w:rPr>
+          <w:rFonts w:ascii="Consolas" w:eastAsia="Times New Roman" w:hAnsi="Consolas" w:cs="Times New Roman"/>
+          <w:color w:val="D4D4D4"/>
+          <w:sz w:val="21"/>
+          <w:szCs w:val="21"/>
+          <w:lang w:eastAsia="pt-PT"/>
+        </w:rPr>
+        <w:t>        </w:t>
+      </w:r>
+      <w:proofErr w:type="gramStart"/>
+      <w:r>
+        <w:rPr>
+          <w:rFonts w:ascii="Consolas" w:eastAsia="Times New Roman" w:hAnsi="Consolas" w:cs="Times New Roman"/>
+          <w:color w:val="9CDCFE"/>
+          <w:sz w:val="21"/>
+          <w:szCs w:val="21"/>
+          <w:lang w:eastAsia="pt-PT"/>
+        </w:rPr>
+        <w:t>cartao</w:t>
+      </w:r>
+      <w:r>
+        <w:rPr>
+          <w:rFonts w:ascii="Consolas" w:eastAsia="Times New Roman" w:hAnsi="Consolas" w:cs="Times New Roman"/>
+          <w:color w:val="D4D4D4"/>
+          <w:sz w:val="21"/>
+          <w:szCs w:val="21"/>
+          <w:lang w:eastAsia="pt-PT"/>
+        </w:rPr>
+        <w:t>.</w:t>
+      </w:r>
+      <w:r>
+        <w:rPr>
+          <w:rFonts w:ascii="Consolas" w:eastAsia="Times New Roman" w:hAnsi="Consolas" w:cs="Times New Roman"/>
+          <w:color w:val="DCDCAA"/>
+          <w:sz w:val="21"/>
+          <w:szCs w:val="21"/>
+          <w:lang w:eastAsia="pt-PT"/>
+        </w:rPr>
+        <w:t>setNpontos</w:t>
+      </w:r>
+      <w:proofErr w:type="gramEnd"/>
+      <w:r>
+        <w:rPr>
+          <w:rFonts w:ascii="Consolas" w:eastAsia="Times New Roman" w:hAnsi="Consolas" w:cs="Times New Roman"/>
+          <w:color w:val="D4D4D4"/>
+          <w:sz w:val="21"/>
+          <w:szCs w:val="21"/>
+          <w:lang w:eastAsia="pt-PT"/>
+        </w:rPr>
+        <w:t>(</w:t>
+      </w:r>
+      <w:r>
+        <w:rPr>
+          <w:rFonts w:ascii="Consolas" w:eastAsia="Times New Roman" w:hAnsi="Consolas" w:cs="Times New Roman"/>
+          <w:color w:val="B5CEA8"/>
+          <w:sz w:val="21"/>
+          <w:szCs w:val="21"/>
+          <w:lang w:eastAsia="pt-PT"/>
+        </w:rPr>
+        <w:t>0</w:t>
+      </w:r>
+      <w:r>
+        <w:rPr>
+          <w:rFonts w:ascii="Consolas" w:eastAsia="Times New Roman" w:hAnsi="Consolas" w:cs="Times New Roman"/>
+          <w:color w:val="D4D4D4"/>
+          <w:sz w:val="21"/>
+          <w:szCs w:val="21"/>
+          <w:lang w:eastAsia="pt-PT"/>
+        </w:rPr>
+        <w:t>); </w:t>
+      </w:r>
+      <w:r>
+        <w:rPr>
+          <w:rFonts w:ascii="Consolas" w:eastAsia="Times New Roman" w:hAnsi="Consolas" w:cs="Times New Roman"/>
+          <w:color w:val="6A9955"/>
+          <w:sz w:val="21"/>
+          <w:szCs w:val="21"/>
+          <w:lang w:eastAsia="pt-PT"/>
+        </w:rPr>
+        <w:t>//reinicializa o cartão passado como argumento</w:t>
+      </w:r>
+    </w:p>
+    <w:p>
+      <w:pPr>
+        <w:shd w:val="clear" w:color="auto" w:fill="1E1E1E"/>
+        <w:spacing w:after="0" w:line="285" w:lineRule="atLeast"/>
+        <w:rPr>
+          <w:rFonts w:ascii="Consolas" w:eastAsia="Times New Roman" w:hAnsi="Consolas" w:cs="Times New Roman"/>
+          <w:color w:val="D4D4D4"/>
+          <w:sz w:val="21"/>
+          <w:szCs w:val="21"/>
+          <w:lang w:eastAsia="pt-PT"/>
+        </w:rPr>
+      </w:pPr>
+      <w:r>
+        <w:rPr>
+          <w:rFonts w:ascii="Consolas" w:eastAsia="Times New Roman" w:hAnsi="Consolas" w:cs="Times New Roman"/>
+          <w:color w:val="D4D4D4"/>
+          <w:sz w:val="21"/>
+          <w:szCs w:val="21"/>
+          <w:lang w:eastAsia="pt-PT"/>
+        </w:rPr>
+        <w:t>    }</w:t>
+      </w:r>
+    </w:p>
+    <w:p>
+      <w:pPr>
+        <w:shd w:val="clear" w:color="auto" w:fill="1E1E1E"/>
+        <w:spacing w:after="0" w:line="285" w:lineRule="atLeast"/>
+        <w:rPr>
+          <w:rFonts w:ascii="Consolas" w:eastAsia="Times New Roman" w:hAnsi="Consolas" w:cs="Times New Roman"/>
+          <w:color w:val="D4D4D4"/>
+          <w:sz w:val="21"/>
+          <w:szCs w:val="21"/>
+          <w:lang w:eastAsia="pt-PT"/>
+        </w:rPr>
+      </w:pPr>
+    </w:p>
+    <w:p>
+      <w:pPr>
+        <w:shd w:val="clear" w:color="auto" w:fill="1E1E1E"/>
+        <w:spacing w:after="0" w:line="285" w:lineRule="atLeast"/>
+        <w:rPr>
+          <w:rFonts w:ascii="Consolas" w:eastAsia="Times New Roman" w:hAnsi="Consolas" w:cs="Times New Roman"/>
+          <w:color w:val="D4D4D4"/>
+          <w:sz w:val="21"/>
+          <w:szCs w:val="21"/>
+          <w:lang w:eastAsia="pt-PT"/>
+        </w:rPr>
+      </w:pPr>
+      <w:r>
+        <w:rPr>
+          <w:rFonts w:ascii="Consolas" w:eastAsia="Times New Roman" w:hAnsi="Consolas" w:cs="Times New Roman"/>
+          <w:color w:val="D4D4D4"/>
+          <w:sz w:val="21"/>
+          <w:szCs w:val="21"/>
+          <w:lang w:eastAsia="pt-PT"/>
+        </w:rPr>
+        <w:t>    </w:t>
+      </w:r>
+      <w:proofErr w:type="spellStart"/>
+      <w:r>
+        <w:rPr>
+          <w:rFonts w:ascii="Consolas" w:eastAsia="Times New Roman" w:hAnsi="Consolas" w:cs="Times New Roman"/>
+          <w:color w:val="569CD6"/>
+          <w:sz w:val="21"/>
+          <w:szCs w:val="21"/>
+          <w:lang w:eastAsia="pt-PT"/>
+        </w:rPr>
+        <w:t>public</w:t>
+      </w:r>
+      <w:proofErr w:type="spellEnd"/>
+      <w:r>
+        <w:rPr>
+          <w:rFonts w:ascii="Consolas" w:eastAsia="Times New Roman" w:hAnsi="Consolas" w:cs="Times New Roman"/>
+          <w:color w:val="D4D4D4"/>
+          <w:sz w:val="21"/>
+          <w:szCs w:val="21"/>
+          <w:lang w:eastAsia="pt-PT"/>
+        </w:rPr>
+        <w:t> </w:t>
+      </w:r>
+      <w:proofErr w:type="spellStart"/>
+      <w:r>
+        <w:rPr>
+          <w:rFonts w:ascii="Consolas" w:eastAsia="Times New Roman" w:hAnsi="Consolas" w:cs="Times New Roman"/>
+          <w:color w:val="4EC9B0"/>
+          <w:sz w:val="21"/>
+          <w:szCs w:val="21"/>
+          <w:lang w:eastAsia="pt-PT"/>
+        </w:rPr>
+        <w:t>void</w:t>
+      </w:r>
+      <w:proofErr w:type="spellEnd"/>
+      <w:r>
+        <w:rPr>
+          <w:rFonts w:ascii="Consolas" w:eastAsia="Times New Roman" w:hAnsi="Consolas" w:cs="Times New Roman"/>
+          <w:color w:val="D4D4D4"/>
+          <w:sz w:val="21"/>
+          <w:szCs w:val="21"/>
+          <w:lang w:eastAsia="pt-PT"/>
+        </w:rPr>
+        <w:t> </w:t>
+      </w:r>
+      <w:proofErr w:type="spellStart"/>
+      <w:proofErr w:type="gramStart"/>
+      <w:r>
+        <w:rPr>
+          <w:rFonts w:ascii="Consolas" w:eastAsia="Times New Roman" w:hAnsi="Consolas" w:cs="Times New Roman"/>
+          <w:color w:val="DCDCAA"/>
+          <w:sz w:val="21"/>
+          <w:szCs w:val="21"/>
+          <w:lang w:eastAsia="pt-PT"/>
+        </w:rPr>
+        <w:t>verPontos</w:t>
+      </w:r>
+      <w:proofErr w:type="spellEnd"/>
+      <w:r>
+        <w:rPr>
+          <w:rFonts w:ascii="Consolas" w:eastAsia="Times New Roman" w:hAnsi="Consolas" w:cs="Times New Roman"/>
+          <w:color w:val="D4D4D4"/>
+          <w:sz w:val="21"/>
+          <w:szCs w:val="21"/>
+          <w:lang w:eastAsia="pt-PT"/>
+        </w:rPr>
+        <w:t>(</w:t>
+      </w:r>
+      <w:proofErr w:type="gramEnd"/>
+      <w:r>
+        <w:rPr>
+          <w:rFonts w:ascii="Consolas" w:eastAsia="Times New Roman" w:hAnsi="Consolas" w:cs="Times New Roman"/>
+          <w:color w:val="D4D4D4"/>
+          <w:sz w:val="21"/>
+          <w:szCs w:val="21"/>
+          <w:lang w:eastAsia="pt-PT"/>
+        </w:rPr>
+        <w:t>) {</w:t>
+      </w:r>
+    </w:p>
+    <w:p>
+      <w:pPr>
+        <w:shd w:val="clear" w:color="auto" w:fill="1E1E1E"/>
+        <w:spacing w:after="0" w:line="285" w:lineRule="atLeast"/>
+        <w:rPr>
+          <w:rFonts w:ascii="Consolas" w:eastAsia="Times New Roman" w:hAnsi="Consolas" w:cs="Times New Roman"/>
+          <w:color w:val="D4D4D4"/>
+          <w:sz w:val="21"/>
+          <w:szCs w:val="21"/>
+          <w:lang w:eastAsia="pt-PT"/>
+        </w:rPr>
+      </w:pPr>
+      <w:r>
+        <w:rPr>
+          <w:rFonts w:ascii="Consolas" w:eastAsia="Times New Roman" w:hAnsi="Consolas" w:cs="Times New Roman"/>
+          <w:color w:val="D4D4D4"/>
+          <w:sz w:val="21"/>
+          <w:szCs w:val="21"/>
+          <w:lang w:eastAsia="pt-PT"/>
+        </w:rPr>
+        <w:t>        </w:t>
+      </w:r>
+      <w:r>
+        <w:rPr>
+          <w:rFonts w:ascii="Consolas" w:eastAsia="Times New Roman" w:hAnsi="Consolas" w:cs="Times New Roman"/>
+          <w:color w:val="9CDCFE"/>
+          <w:sz w:val="21"/>
+          <w:szCs w:val="21"/>
+          <w:lang w:eastAsia="pt-PT"/>
+        </w:rPr>
+        <w:t>System</w:t>
+      </w:r>
+      <w:r>
+        <w:rPr>
+          <w:rFonts w:ascii="Consolas" w:eastAsia="Times New Roman" w:hAnsi="Consolas" w:cs="Times New Roman"/>
+          <w:color w:val="D4D4D4"/>
+          <w:sz w:val="21"/>
+          <w:szCs w:val="21"/>
+          <w:lang w:eastAsia="pt-PT"/>
+        </w:rPr>
+        <w:t>.</w:t>
+      </w:r>
+      <w:r>
+        <w:rPr>
+          <w:rFonts w:ascii="Consolas" w:eastAsia="Times New Roman" w:hAnsi="Consolas" w:cs="Times New Roman"/>
+          <w:color w:val="9CDCFE"/>
+          <w:sz w:val="21"/>
+          <w:szCs w:val="21"/>
+          <w:lang w:eastAsia="pt-PT"/>
+        </w:rPr>
+        <w:t>out</w:t>
+      </w:r>
+      <w:r>
+        <w:rPr>
+          <w:rFonts w:ascii="Consolas" w:eastAsia="Times New Roman" w:hAnsi="Consolas" w:cs="Times New Roman"/>
+          <w:color w:val="D4D4D4"/>
+          <w:sz w:val="21"/>
+          <w:szCs w:val="21"/>
+          <w:lang w:eastAsia="pt-PT"/>
+        </w:rPr>
+        <w:t>.</w:t>
+      </w:r>
+      <w:r>
+        <w:rPr>
+          <w:rFonts w:ascii="Consolas" w:eastAsia="Times New Roman" w:hAnsi="Consolas" w:cs="Times New Roman"/>
+          <w:color w:val="DCDCAA"/>
+          <w:sz w:val="21"/>
+          <w:szCs w:val="21"/>
+          <w:lang w:eastAsia="pt-PT"/>
+        </w:rPr>
+        <w:t>println</w:t>
+      </w:r>
+      <w:r>
+        <w:rPr>
+          <w:rFonts w:ascii="Consolas" w:eastAsia="Times New Roman" w:hAnsi="Consolas" w:cs="Times New Roman"/>
+          <w:color w:val="D4D4D4"/>
+          <w:sz w:val="21"/>
+          <w:szCs w:val="21"/>
+          <w:lang w:eastAsia="pt-PT"/>
+        </w:rPr>
+        <w:t>(</w:t>
+      </w:r>
+      <w:r>
+        <w:rPr>
+          <w:rFonts w:ascii="Consolas" w:eastAsia="Times New Roman" w:hAnsi="Consolas" w:cs="Times New Roman"/>
+          <w:color w:val="CE9178"/>
+          <w:sz w:val="21"/>
+          <w:szCs w:val="21"/>
+          <w:lang w:eastAsia="pt-PT"/>
+        </w:rPr>
+        <w:t>"Cartao "</w:t>
+      </w:r>
+      <w:r>
+        <w:rPr>
+          <w:rFonts w:ascii="Consolas" w:eastAsia="Times New Roman" w:hAnsi="Consolas" w:cs="Times New Roman"/>
+          <w:color w:val="D4D4D4"/>
+          <w:sz w:val="21"/>
+          <w:szCs w:val="21"/>
+          <w:lang w:eastAsia="pt-PT"/>
+        </w:rPr>
+        <w:t> + </w:t>
+      </w:r>
+      <w:proofErr w:type="gramStart"/>
+      <w:r>
+        <w:rPr>
+          <w:rFonts w:ascii="Consolas" w:eastAsia="Times New Roman" w:hAnsi="Consolas" w:cs="Times New Roman"/>
+          <w:color w:val="569CD6"/>
+          <w:sz w:val="21"/>
+          <w:szCs w:val="21"/>
+          <w:lang w:eastAsia="pt-PT"/>
+        </w:rPr>
+        <w:t>this</w:t>
+      </w:r>
+      <w:r>
+        <w:rPr>
+          <w:rFonts w:ascii="Consolas" w:eastAsia="Times New Roman" w:hAnsi="Consolas" w:cs="Times New Roman"/>
+          <w:color w:val="D4D4D4"/>
+          <w:sz w:val="21"/>
+          <w:szCs w:val="21"/>
+          <w:lang w:eastAsia="pt-PT"/>
+        </w:rPr>
+        <w:t>.</w:t>
+      </w:r>
+      <w:r>
+        <w:rPr>
+          <w:rFonts w:ascii="Consolas" w:eastAsia="Times New Roman" w:hAnsi="Consolas" w:cs="Times New Roman"/>
+          <w:color w:val="DCDCAA"/>
+          <w:sz w:val="21"/>
+          <w:szCs w:val="21"/>
+          <w:lang w:eastAsia="pt-PT"/>
+        </w:rPr>
+        <w:t>getNcartao</w:t>
+      </w:r>
+      <w:proofErr w:type="gramEnd"/>
+      <w:r>
+        <w:rPr>
+          <w:rFonts w:ascii="Consolas" w:eastAsia="Times New Roman" w:hAnsi="Consolas" w:cs="Times New Roman"/>
+          <w:color w:val="D4D4D4"/>
+          <w:sz w:val="21"/>
+          <w:szCs w:val="21"/>
+          <w:lang w:eastAsia="pt-PT"/>
+        </w:rPr>
+        <w:t>() + </w:t>
+      </w:r>
+      <w:r>
+        <w:rPr>
+          <w:rFonts w:ascii="Consolas" w:eastAsia="Times New Roman" w:hAnsi="Consolas" w:cs="Times New Roman"/>
+          <w:color w:val="CE9178"/>
+          <w:sz w:val="21"/>
+          <w:szCs w:val="21"/>
+          <w:lang w:eastAsia="pt-PT"/>
+        </w:rPr>
+        <w:t>" ("</w:t>
+      </w:r>
+      <w:r>
+        <w:rPr>
+          <w:rFonts w:ascii="Consolas" w:eastAsia="Times New Roman" w:hAnsi="Consolas" w:cs="Times New Roman"/>
+          <w:color w:val="D4D4D4"/>
+          <w:sz w:val="21"/>
+          <w:szCs w:val="21"/>
+          <w:lang w:eastAsia="pt-PT"/>
+        </w:rPr>
+        <w:t> + </w:t>
+      </w:r>
+      <w:r>
+        <w:rPr>
+          <w:rFonts w:ascii="Consolas" w:eastAsia="Times New Roman" w:hAnsi="Consolas" w:cs="Times New Roman"/>
+          <w:color w:val="569CD6"/>
+          <w:sz w:val="21"/>
+          <w:szCs w:val="21"/>
+          <w:lang w:eastAsia="pt-PT"/>
+        </w:rPr>
+        <w:t>this</w:t>
+      </w:r>
+      <w:r>
+        <w:rPr>
+          <w:rFonts w:ascii="Consolas" w:eastAsia="Times New Roman" w:hAnsi="Consolas" w:cs="Times New Roman"/>
+          <w:color w:val="D4D4D4"/>
+          <w:sz w:val="21"/>
+          <w:szCs w:val="21"/>
+          <w:lang w:eastAsia="pt-PT"/>
+        </w:rPr>
+        <w:t>.</w:t>
+      </w:r>
+      <w:r>
+        <w:rPr>
+          <w:rFonts w:ascii="Consolas" w:eastAsia="Times New Roman" w:hAnsi="Consolas" w:cs="Times New Roman"/>
+          <w:color w:val="DCDCAA"/>
+          <w:sz w:val="21"/>
+          <w:szCs w:val="21"/>
+          <w:lang w:eastAsia="pt-PT"/>
+        </w:rPr>
+        <w:t>getTitular</w:t>
+      </w:r>
+      <w:r>
+        <w:rPr>
+          <w:rFonts w:ascii="Consolas" w:eastAsia="Times New Roman" w:hAnsi="Consolas" w:cs="Times New Roman"/>
+          <w:color w:val="D4D4D4"/>
+          <w:sz w:val="21"/>
+          <w:szCs w:val="21"/>
+          <w:lang w:eastAsia="pt-PT"/>
+        </w:rPr>
+        <w:t>() + </w:t>
+      </w:r>
+      <w:r>
+        <w:rPr>
+          <w:rFonts w:ascii="Consolas" w:eastAsia="Times New Roman" w:hAnsi="Consolas" w:cs="Times New Roman"/>
+          <w:color w:val="CE9178"/>
+          <w:sz w:val="21"/>
+          <w:szCs w:val="21"/>
+          <w:lang w:eastAsia="pt-PT"/>
+        </w:rPr>
+        <w:t>"): "</w:t>
+      </w:r>
+      <w:r>
+        <w:rPr>
+          <w:rFonts w:ascii="Consolas" w:eastAsia="Times New Roman" w:hAnsi="Consolas" w:cs="Times New Roman"/>
+          <w:color w:val="D4D4D4"/>
+          <w:sz w:val="21"/>
+          <w:szCs w:val="21"/>
+          <w:lang w:eastAsia="pt-PT"/>
+        </w:rPr>
+        <w:t> + </w:t>
+      </w:r>
+      <w:r>
+        <w:rPr>
+          <w:rFonts w:ascii="Consolas" w:eastAsia="Times New Roman" w:hAnsi="Consolas" w:cs="Times New Roman"/>
+          <w:color w:val="569CD6"/>
+          <w:sz w:val="21"/>
+          <w:szCs w:val="21"/>
+          <w:lang w:eastAsia="pt-PT"/>
+        </w:rPr>
+        <w:t>this</w:t>
+      </w:r>
+      <w:r>
+        <w:rPr>
+          <w:rFonts w:ascii="Consolas" w:eastAsia="Times New Roman" w:hAnsi="Consolas" w:cs="Times New Roman"/>
+          <w:color w:val="D4D4D4"/>
+          <w:sz w:val="21"/>
+          <w:szCs w:val="21"/>
+          <w:lang w:eastAsia="pt-PT"/>
+        </w:rPr>
+        <w:t>.</w:t>
+      </w:r>
+      <w:r>
+        <w:rPr>
+          <w:rFonts w:ascii="Consolas" w:eastAsia="Times New Roman" w:hAnsi="Consolas" w:cs="Times New Roman"/>
+          <w:color w:val="9CDCFE"/>
+          <w:sz w:val="21"/>
+          <w:szCs w:val="21"/>
+          <w:lang w:eastAsia="pt-PT"/>
+        </w:rPr>
+        <w:t>n_pontos</w:t>
+      </w:r>
+      <w:r>
+        <w:rPr>
+          <w:rFonts w:ascii="Consolas" w:eastAsia="Times New Roman" w:hAnsi="Consolas" w:cs="Times New Roman"/>
+          <w:color w:val="D4D4D4"/>
+          <w:sz w:val="21"/>
+          <w:szCs w:val="21"/>
+          <w:lang w:eastAsia="pt-PT"/>
+        </w:rPr>
+        <w:t> + </w:t>
+      </w:r>
+      <w:r>
+        <w:rPr>
+          <w:rFonts w:ascii="Consolas" w:eastAsia="Times New Roman" w:hAnsi="Consolas" w:cs="Times New Roman"/>
+          <w:color w:val="CE9178"/>
+          <w:sz w:val="21"/>
+          <w:szCs w:val="21"/>
+          <w:lang w:eastAsia="pt-PT"/>
+        </w:rPr>
+        <w:t>" pontos"</w:t>
+      </w:r>
+      <w:r>
+        <w:rPr>
+          <w:rFonts w:ascii="Consolas" w:eastAsia="Times New Roman" w:hAnsi="Consolas" w:cs="Times New Roman"/>
+          <w:color w:val="D4D4D4"/>
+          <w:sz w:val="21"/>
+          <w:szCs w:val="21"/>
+          <w:lang w:eastAsia="pt-PT"/>
+        </w:rPr>
+        <w:t>);</w:t>
+      </w:r>
+    </w:p>
+    <w:p>
+      <w:pPr>
+        <w:shd w:val="clear" w:color="auto" w:fill="1E1E1E"/>
+        <w:spacing w:after="0" w:line="285" w:lineRule="atLeast"/>
+        <w:rPr>
+          <w:rFonts w:ascii="Consolas" w:eastAsia="Times New Roman" w:hAnsi="Consolas" w:cs="Times New Roman"/>
+          <w:color w:val="D4D4D4"/>
+          <w:sz w:val="21"/>
+          <w:szCs w:val="21"/>
+          <w:lang w:eastAsia="pt-PT"/>
+        </w:rPr>
+      </w:pPr>
+      <w:r>
+        <w:rPr>
+          <w:rFonts w:ascii="Consolas" w:eastAsia="Times New Roman" w:hAnsi="Consolas" w:cs="Times New Roman"/>
+          <w:color w:val="D4D4D4"/>
+          <w:sz w:val="21"/>
+          <w:szCs w:val="21"/>
+          <w:lang w:eastAsia="pt-PT"/>
+        </w:rPr>
+        <w:t>    }</w:t>
+      </w:r>
+    </w:p>
+    <w:p>
+      <w:pPr>
+        <w:shd w:val="clear" w:color="auto" w:fill="1E1E1E"/>
+        <w:spacing w:after="0" w:line="285" w:lineRule="atLeast"/>
+        <w:rPr>
+          <w:rFonts w:ascii="Consolas" w:eastAsia="Times New Roman" w:hAnsi="Consolas" w:cs="Times New Roman"/>
+          <w:color w:val="D4D4D4"/>
+          <w:sz w:val="21"/>
+          <w:szCs w:val="21"/>
+          <w:lang w:eastAsia="pt-PT"/>
+        </w:rPr>
+      </w:pPr>
+      <w:r>
+        <w:rPr>
+          <w:rFonts w:ascii="Consolas" w:eastAsia="Times New Roman" w:hAnsi="Consolas" w:cs="Times New Roman"/>
+          <w:color w:val="D4D4D4"/>
+          <w:sz w:val="21"/>
+          <w:szCs w:val="21"/>
+          <w:lang w:eastAsia="pt-PT"/>
+        </w:rPr>
+        <w:t>}</w:t>
+      </w:r>
+    </w:p>
+    <w:p>
+      <w:pPr>
+        <w:pStyle w:val="PargrafodaLista"/>
+        <w:rPr>
+          <w:color w:val="7F7F7F" w:themeColor="text1" w:themeTint="80"/>
+        </w:rPr>
+      </w:pPr>
+    </w:p>
+    <w:p>
+      <w:pPr>
+        <w:pStyle w:val="PargrafodaLista"/>
+        <w:rPr>
+          <w:color w:val="404040" w:themeColor="text1" w:themeTint="BF"/>
+        </w:rPr>
+      </w:pPr>
+    </w:p>
+    <w:p>
+      <w:pPr>
+        <w:pStyle w:val="PargrafodaLista"/>
+        <w:rPr>
+          <w:color w:val="404040" w:themeColor="text1" w:themeTint="BF"/>
+        </w:rPr>
+      </w:pPr>
+    </w:p>
+    <w:p>
+      <w:pPr>
+        <w:pStyle w:val="PargrafodaLista"/>
+        <w:rPr>
+          <w:color w:val="7F7F7F" w:themeColor="text1" w:themeTint="80"/>
+        </w:rPr>
+      </w:pPr>
     </w:p>
     <w:p>
       <w:pPr>
@@ -799,6 +4785,8 @@
     <w:p/>
     <w:p/>
     <w:sectPr>
+      <w:headerReference w:type="default" r:id="rId7"/>
+      <w:footerReference w:type="default" r:id="rId8"/>
       <w:pgSz w:w="11906" w:h="16838"/>
       <w:pgMar w:top="1417" w:right="1701" w:bottom="1417" w:left="1701" w:header="708" w:footer="708" w:gutter="0"/>
       <w:cols w:space="708"/>
@@ -806,6 +4794,237 @@
     </w:sectPr>
   </w:body>
 </w:document>
+</file>
+
+<file path=word/endnotes.xml><?xml version="1.0" encoding="utf-8"?>
+<w:endnotes xmlns:wpc="http://schemas.microsoft.com/office/word/2010/wordprocessingCanvas" xmlns:cx="http://schemas.microsoft.com/office/drawing/2014/chartex" xmlns:cx1="http://schemas.microsoft.com/office/drawing/2015/9/8/chartex" xmlns:cx2="http://schemas.microsoft.com/office/drawing/2015/10/21/chartex" xmlns:cx3="http://schemas.microsoft.com/office/drawing/2016/5/9/chartex" xmlns:cx4="http://schemas.microsoft.com/office/drawing/2016/5/10/chartex" xmlns:cx5="http://schemas.microsoft.com/office/drawing/2016/5/11/chartex" xmlns:cx6="http://schemas.microsoft.com/office/drawing/2016/5/12/chartex" xmlns:cx7="http://schemas.microsoft.com/office/drawing/2016/5/13/chartex" xmlns:cx8="http://schemas.microsoft.com/office/drawing/2016/5/14/chartex" xmlns:mc="http://schemas.openxmlformats.org/markup-compatibility/2006" xmlns:aink="http://schemas.microsoft.com/office/drawing/2016/ink" xmlns:am3d="http://schemas.microsoft.com/office/drawing/2017/model3d" xmlns:o="urn:schemas-microsoft-com:office:office" xmlns:r="http://schemas.openxmlformats.org/officeDocument/2006/relationships" xmlns:m="http://schemas.openxmlformats.org/officeDocument/2006/math" xmlns:v="urn:schemas-microsoft-com:vml" xmlns:wp14="http://schemas.microsoft.com/office/word/2010/wordprocessingDrawing" xmlns:wp="http://schemas.openxmlformats.org/drawingml/2006/wordprocessingDrawing" xmlns:w10="urn:schemas-microsoft-com:office:word" xmlns:w="http://schemas.openxmlformats.org/wordprocessingml/2006/main" xmlns:w14="http://schemas.microsoft.com/office/word/2010/wordml" xmlns:w15="http://schemas.microsoft.com/office/word/2012/wordml" xmlns:w16cid="http://schemas.microsoft.com/office/word/2016/wordml/cid" xmlns:w16se="http://schemas.microsoft.com/office/word/2015/wordml/symex" xmlns:wpg="http://schemas.microsoft.com/office/word/2010/wordprocessingGroup" xmlns:wpi="http://schemas.microsoft.com/office/word/2010/wordprocessingInk" xmlns:wne="http://schemas.microsoft.com/office/word/2006/wordml" xmlns:wps="http://schemas.microsoft.com/office/word/2010/wordprocessingShape" mc:Ignorable="w14 w15 w16se w16cid wp14">
+  <w:endnote w:type="separator" w:id="-1">
+    <w:p>
+      <w:pPr>
+        <w:spacing w:after="0" w:line="240" w:lineRule="auto"/>
+      </w:pPr>
+      <w:r>
+        <w:separator/>
+      </w:r>
+    </w:p>
+  </w:endnote>
+  <w:endnote w:type="continuationSeparator" w:id="0">
+    <w:p>
+      <w:pPr>
+        <w:spacing w:after="0" w:line="240" w:lineRule="auto"/>
+      </w:pPr>
+      <w:r>
+        <w:continuationSeparator/>
+      </w:r>
+    </w:p>
+  </w:endnote>
+</w:endnotes>
+</file>
+
+<file path=word/footer1.xml><?xml version="1.0" encoding="utf-8"?>
+<w:ftr xmlns:wpc="http://schemas.microsoft.com/office/word/2010/wordprocessingCanvas" xmlns:cx="http://schemas.microsoft.com/office/drawing/2014/chartex" xmlns:cx1="http://schemas.microsoft.com/office/drawing/2015/9/8/chartex" xmlns:cx2="http://schemas.microsoft.com/office/drawing/2015/10/21/chartex" xmlns:cx3="http://schemas.microsoft.com/office/drawing/2016/5/9/chartex" xmlns:cx4="http://schemas.microsoft.com/office/drawing/2016/5/10/chartex" xmlns:cx5="http://schemas.microsoft.com/office/drawing/2016/5/11/chartex" xmlns:cx6="http://schemas.microsoft.com/office/drawing/2016/5/12/chartex" xmlns:cx7="http://schemas.microsoft.com/office/drawing/2016/5/13/chartex" xmlns:cx8="http://schemas.microsoft.com/office/drawing/2016/5/14/chartex" xmlns:mc="http://schemas.openxmlformats.org/markup-compatibility/2006" xmlns:aink="http://schemas.microsoft.com/office/drawing/2016/ink" xmlns:am3d="http://schemas.microsoft.com/office/drawing/2017/model3d" xmlns:o="urn:schemas-microsoft-com:office:office" xmlns:r="http://schemas.openxmlformats.org/officeDocument/2006/relationships" xmlns:m="http://schemas.openxmlformats.org/officeDocument/2006/math" xmlns:v="urn:schemas-microsoft-com:vml" xmlns:wp14="http://schemas.microsoft.com/office/word/2010/wordprocessingDrawing" xmlns:wp="http://schemas.openxmlformats.org/drawingml/2006/wordprocessingDrawing" xmlns:w10="urn:schemas-microsoft-com:office:word" xmlns:w="http://schemas.openxmlformats.org/wordprocessingml/2006/main" xmlns:w14="http://schemas.microsoft.com/office/word/2010/wordml" xmlns:w15="http://schemas.microsoft.com/office/word/2012/wordml" xmlns:w16cid="http://schemas.microsoft.com/office/word/2016/wordml/cid" xmlns:w16se="http://schemas.microsoft.com/office/word/2015/wordml/symex" xmlns:wpg="http://schemas.microsoft.com/office/word/2010/wordprocessingGroup" xmlns:wpi="http://schemas.microsoft.com/office/word/2010/wordprocessingInk" xmlns:wne="http://schemas.microsoft.com/office/word/2006/wordml" xmlns:wps="http://schemas.microsoft.com/office/word/2010/wordprocessingShape" mc:Ignorable="w14 w15 w16se w16cid wp14">
+  <w:sdt>
+    <w:sdtPr>
+      <w:id w:val="-1496639270"/>
+      <w:docPartObj>
+        <w:docPartGallery w:val="Page Numbers (Bottom of Page)"/>
+        <w:docPartUnique/>
+      </w:docPartObj>
+    </w:sdtPr>
+    <w:sdtContent>
+      <w:p>
+        <w:pPr>
+          <w:pStyle w:val="Rodap"/>
+          <w:jc w:val="right"/>
+        </w:pPr>
+      </w:p>
+      <w:p>
+        <w:pPr>
+          <w:pStyle w:val="Rodap"/>
+          <w:jc w:val="right"/>
+        </w:pPr>
+        <w:r>
+          <w:fldChar w:fldCharType="begin"/>
+        </w:r>
+        <w:r>
+          <w:instrText>PAGE   \* MERGEFORMAT</w:instrText>
+        </w:r>
+        <w:r>
+          <w:fldChar w:fldCharType="separate"/>
+        </w:r>
+        <w:r>
+          <w:t>2</w:t>
+        </w:r>
+        <w:r>
+          <w:fldChar w:fldCharType="end"/>
+        </w:r>
+      </w:p>
+    </w:sdtContent>
+  </w:sdt>
+  <w:p>
+    <w:pPr>
+      <w:pStyle w:val="Rodap"/>
+      <w:jc w:val="center"/>
+    </w:pPr>
+    <w:r>
+      <w:rPr>
+        <w:noProof/>
+      </w:rPr>
+      <w:drawing>
+        <wp:inline distT="0" distB="0" distL="0" distR="0" wp14:anchorId="75E7964A" wp14:editId="7D906A2D">
+          <wp:extent cx="2988615" cy="482804"/>
+          <wp:effectExtent l="0" t="0" r="2540" b="0"/>
+          <wp:docPr id="2" name="Imagem 2" descr="Ver a imagem de origem"/>
+          <wp:cNvGraphicFramePr>
+            <a:graphicFrameLocks xmlns:a="http://schemas.openxmlformats.org/drawingml/2006/main" noChangeAspect="1"/>
+          </wp:cNvGraphicFramePr>
+          <a:graphic xmlns:a="http://schemas.openxmlformats.org/drawingml/2006/main">
+            <a:graphicData uri="http://schemas.openxmlformats.org/drawingml/2006/picture">
+              <pic:pic xmlns:pic="http://schemas.openxmlformats.org/drawingml/2006/picture">
+                <pic:nvPicPr>
+                  <pic:cNvPr id="0" name="Picture 3" descr="Ver a imagem de origem"/>
+                  <pic:cNvPicPr>
+                    <a:picLocks noChangeAspect="1" noChangeArrowheads="1"/>
+                  </pic:cNvPicPr>
+                </pic:nvPicPr>
+                <pic:blipFill>
+                  <a:blip r:embed="rId1">
+                    <a:extLst>
+                      <a:ext uri="{28A0092B-C50C-407E-A947-70E740481C1C}">
+                        <a14:useLocalDpi xmlns:a14="http://schemas.microsoft.com/office/drawing/2010/main" val="0"/>
+                      </a:ext>
+                    </a:extLst>
+                  </a:blip>
+                  <a:srcRect/>
+                  <a:stretch>
+                    <a:fillRect/>
+                  </a:stretch>
+                </pic:blipFill>
+                <pic:spPr bwMode="auto">
+                  <a:xfrm>
+                    <a:off x="0" y="0"/>
+                    <a:ext cx="3006394" cy="485676"/>
+                  </a:xfrm>
+                  <a:prstGeom prst="rect">
+                    <a:avLst/>
+                  </a:prstGeom>
+                  <a:noFill/>
+                  <a:ln>
+                    <a:noFill/>
+                  </a:ln>
+                </pic:spPr>
+              </pic:pic>
+            </a:graphicData>
+          </a:graphic>
+        </wp:inline>
+      </w:drawing>
+    </w:r>
+  </w:p>
+</w:ftr>
+</file>
+
+<file path=word/footnotes.xml><?xml version="1.0" encoding="utf-8"?>
+<w:footnotes xmlns:wpc="http://schemas.microsoft.com/office/word/2010/wordprocessingCanvas" xmlns:cx="http://schemas.microsoft.com/office/drawing/2014/chartex" xmlns:cx1="http://schemas.microsoft.com/office/drawing/2015/9/8/chartex" xmlns:cx2="http://schemas.microsoft.com/office/drawing/2015/10/21/chartex" xmlns:cx3="http://schemas.microsoft.com/office/drawing/2016/5/9/chartex" xmlns:cx4="http://schemas.microsoft.com/office/drawing/2016/5/10/chartex" xmlns:cx5="http://schemas.microsoft.com/office/drawing/2016/5/11/chartex" xmlns:cx6="http://schemas.microsoft.com/office/drawing/2016/5/12/chartex" xmlns:cx7="http://schemas.microsoft.com/office/drawing/2016/5/13/chartex" xmlns:cx8="http://schemas.microsoft.com/office/drawing/2016/5/14/chartex" xmlns:mc="http://schemas.openxmlformats.org/markup-compatibility/2006" xmlns:aink="http://schemas.microsoft.com/office/drawing/2016/ink" xmlns:am3d="http://schemas.microsoft.com/office/drawing/2017/model3d" xmlns:o="urn:schemas-microsoft-com:office:office" xmlns:r="http://schemas.openxmlformats.org/officeDocument/2006/relationships" xmlns:m="http://schemas.openxmlformats.org/officeDocument/2006/math" xmlns:v="urn:schemas-microsoft-com:vml" xmlns:wp14="http://schemas.microsoft.com/office/word/2010/wordprocessingDrawing" xmlns:wp="http://schemas.openxmlformats.org/drawingml/2006/wordprocessingDrawing" xmlns:w10="urn:schemas-microsoft-com:office:word" xmlns:w="http://schemas.openxmlformats.org/wordprocessingml/2006/main" xmlns:w14="http://schemas.microsoft.com/office/word/2010/wordml" xmlns:w15="http://schemas.microsoft.com/office/word/2012/wordml" xmlns:w16cid="http://schemas.microsoft.com/office/word/2016/wordml/cid" xmlns:w16se="http://schemas.microsoft.com/office/word/2015/wordml/symex" xmlns:wpg="http://schemas.microsoft.com/office/word/2010/wordprocessingGroup" xmlns:wpi="http://schemas.microsoft.com/office/word/2010/wordprocessingInk" xmlns:wne="http://schemas.microsoft.com/office/word/2006/wordml" xmlns:wps="http://schemas.microsoft.com/office/word/2010/wordprocessingShape" mc:Ignorable="w14 w15 w16se w16cid wp14">
+  <w:footnote w:type="separator" w:id="-1">
+    <w:p>
+      <w:pPr>
+        <w:spacing w:after="0" w:line="240" w:lineRule="auto"/>
+      </w:pPr>
+      <w:r>
+        <w:separator/>
+      </w:r>
+    </w:p>
+  </w:footnote>
+  <w:footnote w:type="continuationSeparator" w:id="0">
+    <w:p>
+      <w:pPr>
+        <w:spacing w:after="0" w:line="240" w:lineRule="auto"/>
+      </w:pPr>
+      <w:r>
+        <w:continuationSeparator/>
+      </w:r>
+    </w:p>
+  </w:footnote>
+</w:footnotes>
+</file>
+
+<file path=word/header1.xml><?xml version="1.0" encoding="utf-8"?>
+<w:hdr xmlns:wpc="http://schemas.microsoft.com/office/word/2010/wordprocessingCanvas" xmlns:cx="http://schemas.microsoft.com/office/drawing/2014/chartex" xmlns:cx1="http://schemas.microsoft.com/office/drawing/2015/9/8/chartex" xmlns:cx2="http://schemas.microsoft.com/office/drawing/2015/10/21/chartex" xmlns:cx3="http://schemas.microsoft.com/office/drawing/2016/5/9/chartex" xmlns:cx4="http://schemas.microsoft.com/office/drawing/2016/5/10/chartex" xmlns:cx5="http://schemas.microsoft.com/office/drawing/2016/5/11/chartex" xmlns:cx6="http://schemas.microsoft.com/office/drawing/2016/5/12/chartex" xmlns:cx7="http://schemas.microsoft.com/office/drawing/2016/5/13/chartex" xmlns:cx8="http://schemas.microsoft.com/office/drawing/2016/5/14/chartex" xmlns:mc="http://schemas.openxmlformats.org/markup-compatibility/2006" xmlns:aink="http://schemas.microsoft.com/office/drawing/2016/ink" xmlns:am3d="http://schemas.microsoft.com/office/drawing/2017/model3d" xmlns:o="urn:schemas-microsoft-com:office:office" xmlns:r="http://schemas.openxmlformats.org/officeDocument/2006/relationships" xmlns:m="http://schemas.openxmlformats.org/officeDocument/2006/math" xmlns:v="urn:schemas-microsoft-com:vml" xmlns:wp14="http://schemas.microsoft.com/office/word/2010/wordprocessingDrawing" xmlns:wp="http://schemas.openxmlformats.org/drawingml/2006/wordprocessingDrawing" xmlns:w10="urn:schemas-microsoft-com:office:word" xmlns:w="http://schemas.openxmlformats.org/wordprocessingml/2006/main" xmlns:w14="http://schemas.microsoft.com/office/word/2010/wordml" xmlns:w15="http://schemas.microsoft.com/office/word/2012/wordml" xmlns:w16cid="http://schemas.microsoft.com/office/word/2016/wordml/cid" xmlns:w16se="http://schemas.microsoft.com/office/word/2015/wordml/symex" xmlns:wpg="http://schemas.microsoft.com/office/word/2010/wordprocessingGroup" xmlns:wpi="http://schemas.microsoft.com/office/word/2010/wordprocessingInk" xmlns:wne="http://schemas.microsoft.com/office/word/2006/wordml" xmlns:wps="http://schemas.microsoft.com/office/word/2010/wordprocessingShape" mc:Ignorable="w14 w15 w16se w16cid wp14">
+  <w:p>
+    <w:pPr>
+      <w:pStyle w:val="Cabealho"/>
+    </w:pPr>
+    <w:r>
+      <w:rPr>
+        <w:noProof/>
+      </w:rPr>
+      <w:drawing>
+        <wp:anchor distT="0" distB="0" distL="114300" distR="114300" simplePos="0" relativeHeight="251658240" behindDoc="1" locked="0" layoutInCell="1" allowOverlap="1" wp14:anchorId="325FDC34" wp14:editId="535C9F17">
+          <wp:simplePos x="0" y="0"/>
+          <wp:positionH relativeFrom="margin">
+            <wp:align>left</wp:align>
+          </wp:positionH>
+          <wp:positionV relativeFrom="paragraph">
+            <wp:posOffset>-164059</wp:posOffset>
+          </wp:positionV>
+          <wp:extent cx="2874873" cy="461395"/>
+          <wp:effectExtent l="0" t="0" r="1905" b="0"/>
+          <wp:wrapTight wrapText="bothSides">
+            <wp:wrapPolygon edited="0">
+              <wp:start x="0" y="0"/>
+              <wp:lineTo x="0" y="20529"/>
+              <wp:lineTo x="21471" y="20529"/>
+              <wp:lineTo x="21471" y="0"/>
+              <wp:lineTo x="0" y="0"/>
+            </wp:wrapPolygon>
+          </wp:wrapTight>
+          <wp:docPr id="1" name="Imagem 1" descr="Ver a imagem de origem"/>
+          <wp:cNvGraphicFramePr>
+            <a:graphicFrameLocks xmlns:a="http://schemas.openxmlformats.org/drawingml/2006/main" noChangeAspect="1"/>
+          </wp:cNvGraphicFramePr>
+          <a:graphic xmlns:a="http://schemas.openxmlformats.org/drawingml/2006/main">
+            <a:graphicData uri="http://schemas.openxmlformats.org/drawingml/2006/picture">
+              <pic:pic xmlns:pic="http://schemas.openxmlformats.org/drawingml/2006/picture">
+                <pic:nvPicPr>
+                  <pic:cNvPr id="0" name="Picture 1" descr="Ver a imagem de origem"/>
+                  <pic:cNvPicPr>
+                    <a:picLocks noChangeAspect="1" noChangeArrowheads="1"/>
+                  </pic:cNvPicPr>
+                </pic:nvPicPr>
+                <pic:blipFill>
+                  <a:blip r:embed="rId1">
+                    <a:extLst>
+                      <a:ext uri="{28A0092B-C50C-407E-A947-70E740481C1C}">
+                        <a14:useLocalDpi xmlns:a14="http://schemas.microsoft.com/office/drawing/2010/main" val="0"/>
+                      </a:ext>
+                    </a:extLst>
+                  </a:blip>
+                  <a:srcRect/>
+                  <a:stretch>
+                    <a:fillRect/>
+                  </a:stretch>
+                </pic:blipFill>
+                <pic:spPr bwMode="auto">
+                  <a:xfrm>
+                    <a:off x="0" y="0"/>
+                    <a:ext cx="2874873" cy="461395"/>
+                  </a:xfrm>
+                  <a:prstGeom prst="rect">
+                    <a:avLst/>
+                  </a:prstGeom>
+                  <a:noFill/>
+                  <a:ln>
+                    <a:noFill/>
+                  </a:ln>
+                </pic:spPr>
+              </pic:pic>
+            </a:graphicData>
+          </a:graphic>
+        </wp:anchor>
+      </w:drawing>
+    </w:r>
+  </w:p>
+</w:hdr>
 </file>
 
 <file path=word/numbering.xml><?xml version="1.0" encoding="utf-8"?>
@@ -1590,6 +5809,50 @@
       <w:contextualSpacing/>
     </w:pPr>
   </w:style>
+  <w:style w:type="paragraph" w:styleId="Cabealho">
+    <w:name w:val="header"/>
+    <w:basedOn w:val="Normal"/>
+    <w:link w:val="CabealhoCarter"/>
+    <w:uiPriority w:val="99"/>
+    <w:unhideWhenUsed/>
+    <w:rsid w:val="00FB3A4A"/>
+    <w:pPr>
+      <w:tabs>
+        <w:tab w:val="center" w:pos="4252"/>
+        <w:tab w:val="right" w:pos="8504"/>
+      </w:tabs>
+      <w:spacing w:after="0" w:line="240" w:lineRule="auto"/>
+    </w:pPr>
+  </w:style>
+  <w:style w:type="character" w:customStyle="1" w:styleId="CabealhoCarter">
+    <w:name w:val="Cabeçalho Caráter"/>
+    <w:basedOn w:val="Tipodeletrapredefinidodopargrafo"/>
+    <w:link w:val="Cabealho"/>
+    <w:uiPriority w:val="99"/>
+    <w:rsid w:val="00FB3A4A"/>
+  </w:style>
+  <w:style w:type="paragraph" w:styleId="Rodap">
+    <w:name w:val="footer"/>
+    <w:basedOn w:val="Normal"/>
+    <w:link w:val="RodapCarter"/>
+    <w:uiPriority w:val="99"/>
+    <w:unhideWhenUsed/>
+    <w:rsid w:val="00FB3A4A"/>
+    <w:pPr>
+      <w:tabs>
+        <w:tab w:val="center" w:pos="4252"/>
+        <w:tab w:val="right" w:pos="8504"/>
+      </w:tabs>
+      <w:spacing w:after="0" w:line="240" w:lineRule="auto"/>
+    </w:pPr>
+  </w:style>
+  <w:style w:type="character" w:customStyle="1" w:styleId="RodapCarter">
+    <w:name w:val="Rodapé Caráter"/>
+    <w:basedOn w:val="Tipodeletrapredefinidodopargrafo"/>
+    <w:link w:val="Rodap"/>
+    <w:uiPriority w:val="99"/>
+    <w:rsid w:val="00FB3A4A"/>
+  </w:style>
 </w:styles>
 </file>
 

</xml_diff>